<commit_message>
Updated content - 1
Changed some paragraphs with better wording
</commit_message>
<xml_diff>
--- a/PARTIAL_7COM1079_Final report_template.docx
+++ b/PARTIAL_7COM1079_Final report_template.docx
@@ -465,14 +465,7 @@
           <w:rFonts w:ascii="Times New Roman" w:eastAsia="Times New Roman" w:hAnsi="Times New Roman" w:cs="Times New Roman"/>
           <w:i/>
         </w:rPr>
-        <w:t>Hariprasad Murugesan</w:t>
-      </w:r>
-      <w:r>
-        <w:rPr>
-          <w:rFonts w:ascii="Times New Roman" w:eastAsia="Times New Roman" w:hAnsi="Times New Roman" w:cs="Times New Roman"/>
-          <w:i/>
-        </w:rPr>
-        <w:t xml:space="preserve"> - ?,</w:t>
+        <w:t>Hariprasad Murugesan - ?,</w:t>
       </w:r>
       <w:r>
         <w:rPr>
@@ -516,14 +509,7 @@
           <w:rFonts w:ascii="Times New Roman" w:eastAsia="Times New Roman" w:hAnsi="Times New Roman" w:cs="Times New Roman"/>
           <w:i/>
         </w:rPr>
-        <w:t xml:space="preserve">   </w:t>
-      </w:r>
-      <w:r>
-        <w:rPr>
-          <w:rFonts w:ascii="Times New Roman" w:eastAsia="Times New Roman" w:hAnsi="Times New Roman" w:cs="Times New Roman"/>
-          <w:i/>
-        </w:rPr>
-        <w:t>Phani Muppalla</w:t>
+        <w:t xml:space="preserve">   Phani Muppalla</w:t>
       </w:r>
       <w:r>
         <w:rPr>
@@ -553,21 +539,7 @@
           <w:rFonts w:ascii="Times New Roman" w:eastAsia="Times New Roman" w:hAnsi="Times New Roman" w:cs="Times New Roman"/>
           <w:i/>
         </w:rPr>
-        <w:t xml:space="preserve">           Hariharaan</w:t>
-      </w:r>
-      <w:r>
-        <w:rPr>
-          <w:rFonts w:ascii="Times New Roman" w:eastAsia="Times New Roman" w:hAnsi="Times New Roman" w:cs="Times New Roman"/>
-          <w:i/>
-        </w:rPr>
-        <w:t xml:space="preserve"> Murugesan Salaja</w:t>
-      </w:r>
-      <w:r>
-        <w:rPr>
-          <w:rFonts w:ascii="Times New Roman" w:eastAsia="Times New Roman" w:hAnsi="Times New Roman" w:cs="Times New Roman"/>
-          <w:i/>
-        </w:rPr>
-        <w:t xml:space="preserve"> - ?,</w:t>
+        <w:t xml:space="preserve">           Hariharaan Murugesan Salaja - ?,</w:t>
       </w:r>
     </w:p>
     <w:p>
@@ -583,21 +555,7 @@
           <w:rFonts w:ascii="Times New Roman" w:eastAsia="Times New Roman" w:hAnsi="Times New Roman" w:cs="Times New Roman"/>
           <w:i/>
         </w:rPr>
-        <w:t xml:space="preserve">           </w:t>
-      </w:r>
-      <w:r>
-        <w:rPr>
-          <w:rFonts w:ascii="Times New Roman" w:eastAsia="Times New Roman" w:hAnsi="Times New Roman" w:cs="Times New Roman"/>
-          <w:i/>
-        </w:rPr>
-        <w:t>Prabhaharan Radhakrishnan</w:t>
-      </w:r>
-      <w:r>
-        <w:rPr>
-          <w:rFonts w:ascii="Times New Roman" w:eastAsia="Times New Roman" w:hAnsi="Times New Roman" w:cs="Times New Roman"/>
-          <w:i/>
-        </w:rPr>
-        <w:t xml:space="preserve"> - ?,</w:t>
+        <w:t xml:space="preserve">           Prabhaharan Radhakrishnan - ?,</w:t>
       </w:r>
     </w:p>
     <w:p>
@@ -613,21 +571,7 @@
           <w:rFonts w:ascii="Times New Roman" w:eastAsia="Times New Roman" w:hAnsi="Times New Roman" w:cs="Times New Roman"/>
           <w:i/>
         </w:rPr>
-        <w:t xml:space="preserve">           </w:t>
-      </w:r>
-      <w:r>
-        <w:rPr>
-          <w:rFonts w:ascii="Times New Roman" w:eastAsia="Times New Roman" w:hAnsi="Times New Roman" w:cs="Times New Roman"/>
-          <w:i/>
-        </w:rPr>
-        <w:t>Rajath Krishna Naik</w:t>
-      </w:r>
-      <w:r>
-        <w:rPr>
-          <w:rFonts w:ascii="Times New Roman" w:eastAsia="Times New Roman" w:hAnsi="Times New Roman" w:cs="Times New Roman"/>
-          <w:i/>
-        </w:rPr>
-        <w:t xml:space="preserve"> - ?</w:t>
+        <w:t xml:space="preserve">           Rajath Krishna Naik - ?</w:t>
       </w:r>
     </w:p>
     <w:p>
@@ -2504,14 +2448,7 @@
           <w:rFonts w:ascii="Times New Roman" w:eastAsia="Times New Roman" w:hAnsi="Times New Roman" w:cs="Times New Roman"/>
           <w:i/>
         </w:rPr>
-        <w:t xml:space="preserve">USA: </w:t>
-      </w:r>
-      <w:r>
-        <w:rPr>
-          <w:rFonts w:ascii="Times New Roman" w:eastAsia="Times New Roman" w:hAnsi="Times New Roman" w:cs="Times New Roman"/>
-          <w:i/>
-        </w:rPr>
-        <w:t>Propor</w:t>
+        <w:t>USA: Propor</w:t>
       </w:r>
       <w:r>
         <w:rPr>
@@ -2637,23 +2574,7 @@
           <w:i/>
           <w:iCs/>
         </w:rPr>
-        <w:t xml:space="preserve">USA: Income category </w:t>
-      </w:r>
-      <w:r>
-        <w:rPr>
-          <w:rFonts w:ascii="Times New Roman" w:eastAsia="Times New Roman" w:hAnsi="Times New Roman" w:cs="Times New Roman"/>
-          <w:i/>
-          <w:iCs/>
-        </w:rPr>
-        <w:t>Distribution</w:t>
-      </w:r>
-      <w:r>
-        <w:rPr>
-          <w:rFonts w:ascii="Times New Roman" w:eastAsia="Times New Roman" w:hAnsi="Times New Roman" w:cs="Times New Roman"/>
-          <w:i/>
-          <w:iCs/>
-        </w:rPr>
-        <w:t xml:space="preserve"> within Genders</w:t>
+        <w:t>USA: Income category Distribution within Genders</w:t>
       </w:r>
     </w:p>
     <w:p>
@@ -2765,15 +2686,7 @@
           <w:i/>
           <w:iCs/>
         </w:rPr>
-        <w:t>Contingency</w:t>
-      </w:r>
-      <w:r>
-        <w:rPr>
-          <w:rFonts w:ascii="Times New Roman" w:eastAsia="Times New Roman" w:hAnsi="Times New Roman" w:cs="Times New Roman"/>
-          <w:i/>
-          <w:iCs/>
-        </w:rPr>
-        <w:t xml:space="preserve"> table</w:t>
+        <w:t>Contingency table</w:t>
       </w:r>
     </w:p>
     <w:p>
@@ -2803,23 +2716,7 @@
           <w:i/>
           <w:iCs/>
         </w:rPr>
-        <w:t xml:space="preserve">United states: Sex vs Income Bracket </w:t>
-      </w:r>
-      <w:r>
-        <w:rPr>
-          <w:rFonts w:ascii="Times New Roman" w:eastAsia="Times New Roman" w:hAnsi="Times New Roman" w:cs="Times New Roman"/>
-          <w:i/>
-          <w:iCs/>
-        </w:rPr>
-        <w:t>Contingency</w:t>
-      </w:r>
-      <w:r>
-        <w:rPr>
-          <w:rFonts w:ascii="Times New Roman" w:eastAsia="Times New Roman" w:hAnsi="Times New Roman" w:cs="Times New Roman"/>
-          <w:i/>
-          <w:iCs/>
-        </w:rPr>
-        <w:t xml:space="preserve"> table</w:t>
+        <w:t>United states: Sex vs Income Bracket Contingency table</w:t>
       </w:r>
     </w:p>
     <w:p>
@@ -3145,39 +3042,7 @@
           <w:i/>
           <w:iCs/>
         </w:rPr>
-        <w:t xml:space="preserve">Sample size of the </w:t>
-      </w:r>
-      <w:r>
-        <w:rPr>
-          <w:rFonts w:ascii="Times New Roman" w:eastAsia="Times New Roman" w:hAnsi="Times New Roman" w:cs="Times New Roman"/>
-          <w:i/>
-          <w:iCs/>
-        </w:rPr>
-        <w:t>contingency</w:t>
-      </w:r>
-      <w:r>
-        <w:rPr>
-          <w:rFonts w:ascii="Times New Roman" w:eastAsia="Times New Roman" w:hAnsi="Times New Roman" w:cs="Times New Roman"/>
-          <w:i/>
-          <w:iCs/>
-        </w:rPr>
-        <w:t xml:space="preserve"> table is 29,120, which is having 9,662 females in total with a </w:t>
-      </w:r>
-      <w:r>
-        <w:rPr>
-          <w:rFonts w:ascii="Times New Roman" w:eastAsia="Times New Roman" w:hAnsi="Times New Roman" w:cs="Times New Roman"/>
-          <w:i/>
-          <w:iCs/>
-        </w:rPr>
-        <w:t>proportion</w:t>
-      </w:r>
-      <w:r>
-        <w:rPr>
-          <w:rFonts w:ascii="Times New Roman" w:eastAsia="Times New Roman" w:hAnsi="Times New Roman" w:cs="Times New Roman"/>
-          <w:i/>
-          <w:iCs/>
-        </w:rPr>
-        <w:t xml:space="preserve"> of 93.3% earning &lt;=50K i.e., around 8,594 and remaining &gt;50K. There are 19,458 males where nearly 68.75 earn &lt;=50K i.e., around 13,371 and remaining &gt;50K with respect to USA.</w:t>
+        <w:t>Sample size of the contingency table is 29,120, which is having 9,662 females in total with a proportion of 93.3% earning &lt;=50K i.e., around 8,594 and remaining &gt;50K. There are 19,458 males where nearly 68.75 earn &lt;=50K i.e., around 13,371 and remaining &gt;50K with respect to USA.</w:t>
       </w:r>
     </w:p>
     <w:p>
@@ -3199,55 +3064,7 @@
           <w:i/>
           <w:iCs/>
         </w:rPr>
-        <w:t xml:space="preserve">For comparison of </w:t>
-      </w:r>
-      <w:r>
-        <w:rPr>
-          <w:rFonts w:ascii="Times New Roman" w:eastAsia="Times New Roman" w:hAnsi="Times New Roman" w:cs="Times New Roman"/>
-          <w:i/>
-          <w:iCs/>
-        </w:rPr>
-        <w:t>proportions</w:t>
-      </w:r>
-      <w:r>
-        <w:rPr>
-          <w:rFonts w:ascii="Times New Roman" w:eastAsia="Times New Roman" w:hAnsi="Times New Roman" w:cs="Times New Roman"/>
-          <w:i/>
-          <w:iCs/>
-        </w:rPr>
-        <w:t xml:space="preserve"> analysis, we will use a chi-square test to check for the likelihood that there is a </w:t>
-      </w:r>
-      <w:r>
-        <w:rPr>
-          <w:rFonts w:ascii="Times New Roman" w:eastAsia="Times New Roman" w:hAnsi="Times New Roman" w:cs="Times New Roman"/>
-          <w:i/>
-          <w:iCs/>
-        </w:rPr>
-        <w:t>relationship</w:t>
-      </w:r>
-      <w:r>
-        <w:rPr>
-          <w:rFonts w:ascii="Times New Roman" w:eastAsia="Times New Roman" w:hAnsi="Times New Roman" w:cs="Times New Roman"/>
-          <w:i/>
-          <w:iCs/>
-        </w:rPr>
-        <w:t xml:space="preserve"> between the two nominal variables (reason for absenteeism and age group in example). This non-parametric test makes no </w:t>
-      </w:r>
-      <w:r>
-        <w:rPr>
-          <w:rFonts w:ascii="Times New Roman" w:eastAsia="Times New Roman" w:hAnsi="Times New Roman" w:cs="Times New Roman"/>
-          <w:i/>
-          <w:iCs/>
-        </w:rPr>
-        <w:t>assumptions</w:t>
-      </w:r>
-      <w:r>
-        <w:rPr>
-          <w:rFonts w:ascii="Times New Roman" w:eastAsia="Times New Roman" w:hAnsi="Times New Roman" w:cs="Times New Roman"/>
-          <w:i/>
-          <w:iCs/>
-        </w:rPr>
-        <w:t xml:space="preserve"> about the shape of the data (which is nominal, not interval) so we do not include a histogram for this test.</w:t>
+        <w:t>For comparison of proportions analysis, we will use a chi-square test to check for the likelihood that there is a relationship between the two nominal variables (reason for absenteeism and age group in example). This non-parametric test makes no assumptions about the shape of the data (which is nominal, not interval) so we do not include a histogram for this test.</w:t>
       </w:r>
     </w:p>
     <w:p>
@@ -3328,39 +3145,7 @@
           <w:i/>
           <w:iCs/>
         </w:rPr>
-        <w:t xml:space="preserve">The bar plot makes the difference easy to spot, males clearly have a larger green </w:t>
-      </w:r>
-      <w:r>
-        <w:rPr>
-          <w:rFonts w:ascii="Times New Roman" w:eastAsia="Times New Roman" w:hAnsi="Times New Roman" w:cs="Times New Roman"/>
-          <w:i/>
-          <w:iCs/>
-        </w:rPr>
-        <w:t>section</w:t>
-      </w:r>
-      <w:r>
-        <w:rPr>
-          <w:rFonts w:ascii="Times New Roman" w:eastAsia="Times New Roman" w:hAnsi="Times New Roman" w:cs="Times New Roman"/>
-          <w:i/>
-          <w:iCs/>
-        </w:rPr>
-        <w:t xml:space="preserve">, showing that more of them earn over 50K. The </w:t>
-      </w:r>
-      <w:r>
-        <w:rPr>
-          <w:rFonts w:ascii="Times New Roman" w:eastAsia="Times New Roman" w:hAnsi="Times New Roman" w:cs="Times New Roman"/>
-          <w:i/>
-          <w:iCs/>
-        </w:rPr>
-        <w:t>contingency</w:t>
-      </w:r>
-      <w:r>
-        <w:rPr>
-          <w:rFonts w:ascii="Times New Roman" w:eastAsia="Times New Roman" w:hAnsi="Times New Roman" w:cs="Times New Roman"/>
-          <w:i/>
-          <w:iCs/>
-        </w:rPr>
-        <w:t xml:space="preserve"> table then backs this up with actual numbers, helping us confirm that what we see in the chart is also supported by the data needed for the chi-square test.</w:t>
+        <w:t>The bar plot makes the difference easy to spot, males clearly have a larger green section, showing that more of them earn over 50K. The contingency table then backs this up with actual numbers, helping us confirm that what we see in the chart is also supported by the data needed for the chi-square test.</w:t>
       </w:r>
     </w:p>
     <w:p>
@@ -3439,55 +3224,7 @@
           <w:i/>
           <w:iCs/>
         </w:rPr>
-        <w:t xml:space="preserve">The plot makes it clear that most females are concentrated in the &lt;=50K category, while males appear much more </w:t>
-      </w:r>
-      <w:r>
-        <w:rPr>
-          <w:rFonts w:ascii="Times New Roman" w:eastAsia="Times New Roman" w:hAnsi="Times New Roman" w:cs="Times New Roman"/>
-          <w:i/>
-          <w:iCs/>
-        </w:rPr>
-        <w:t>open</w:t>
-      </w:r>
-      <w:r>
-        <w:rPr>
-          <w:rFonts w:ascii="Times New Roman" w:eastAsia="Times New Roman" w:hAnsi="Times New Roman" w:cs="Times New Roman"/>
-          <w:i/>
-          <w:iCs/>
-        </w:rPr>
-        <w:t xml:space="preserve"> in the &gt;50K group. Even though both genders mainly earn below 50K, males are </w:t>
-      </w:r>
-      <w:r>
-        <w:rPr>
-          <w:rFonts w:ascii="Times New Roman" w:eastAsia="Times New Roman" w:hAnsi="Times New Roman" w:cs="Times New Roman"/>
-          <w:i/>
-          <w:iCs/>
-        </w:rPr>
-        <w:t>still</w:t>
-      </w:r>
-      <w:r>
-        <w:rPr>
-          <w:rFonts w:ascii="Times New Roman" w:eastAsia="Times New Roman" w:hAnsi="Times New Roman" w:cs="Times New Roman"/>
-          <w:i/>
-          <w:iCs/>
-        </w:rPr>
-        <w:t xml:space="preserve"> far more likely to be high earners. This </w:t>
-      </w:r>
-      <w:r>
-        <w:rPr>
-          <w:rFonts w:ascii="Times New Roman" w:eastAsia="Times New Roman" w:hAnsi="Times New Roman" w:cs="Times New Roman"/>
-          <w:i/>
-          <w:iCs/>
-        </w:rPr>
-        <w:t>paper</w:t>
-      </w:r>
-      <w:r>
-        <w:rPr>
-          <w:rFonts w:ascii="Times New Roman" w:eastAsia="Times New Roman" w:hAnsi="Times New Roman" w:cs="Times New Roman"/>
-          <w:i/>
-          <w:iCs/>
-        </w:rPr>
-        <w:t xml:space="preserve"> suggests that gender could be playing a meaningful role in income differences.</w:t>
+        <w:t>The plot makes it clear that most females are concentrated in the &lt;=50K category, while males appear much more open in the &gt;50K group. Even though both genders mainly earn below 50K, males are still far more likely to be high earners. This paper suggests that gender could be playing a meaningful role in income differences.</w:t>
       </w:r>
     </w:p>
     <w:p>
@@ -3573,7 +3310,6 @@
     </w:p>
     <w:p>
       <w:pPr>
-        <w:pStyle w:val="ListParagraph"/>
         <w:ind w:left="1440"/>
         <w:rPr>
           <w:rFonts w:ascii="Times New Roman" w:eastAsia="Times New Roman" w:hAnsi="Times New Roman" w:cs="Times New Roman"/>
@@ -3598,71 +3334,7 @@
           <w:i/>
           <w:iCs/>
         </w:rPr>
-        <w:t xml:space="preserve">We applied Pearson’s Chi-square test of independence to the USA contingency table because both variables </w:t>
-      </w:r>
-      <w:r>
-        <w:rPr>
-          <w:rFonts w:ascii="Times New Roman" w:eastAsia="Times New Roman" w:hAnsi="Times New Roman" w:cs="Times New Roman"/>
-          <w:i/>
-          <w:iCs/>
-        </w:rPr>
-        <w:t>male, female</w:t>
-      </w:r>
-      <w:r>
-        <w:rPr>
-          <w:rFonts w:ascii="Times New Roman" w:eastAsia="Times New Roman" w:hAnsi="Times New Roman" w:cs="Times New Roman"/>
-          <w:i/>
-          <w:iCs/>
-        </w:rPr>
-        <w:t xml:space="preserve"> and income bracket which is 1(≤50K),2(&gt;50K) </w:t>
-      </w:r>
-      <w:r>
-        <w:rPr>
-          <w:rFonts w:ascii="Times New Roman" w:eastAsia="Times New Roman" w:hAnsi="Times New Roman" w:cs="Times New Roman"/>
-          <w:i/>
-          <w:iCs/>
-        </w:rPr>
-        <w:t>is</w:t>
-      </w:r>
-      <w:r>
-        <w:rPr>
-          <w:rFonts w:ascii="Times New Roman" w:eastAsia="Times New Roman" w:hAnsi="Times New Roman" w:cs="Times New Roman"/>
-          <w:i/>
-          <w:iCs/>
-        </w:rPr>
-        <w:t xml:space="preserve"> nominal. Our research question explicitly asks whether income proportions differ by gender, so a </w:t>
-      </w:r>
-      <w:r>
-        <w:rPr>
-          <w:rFonts w:ascii="Times New Roman" w:eastAsia="Times New Roman" w:hAnsi="Times New Roman" w:cs="Times New Roman"/>
-          <w:i/>
-          <w:iCs/>
-        </w:rPr>
-        <w:t>proportions-based</w:t>
-      </w:r>
-      <w:r>
-        <w:rPr>
-          <w:rFonts w:ascii="Times New Roman" w:eastAsia="Times New Roman" w:hAnsi="Times New Roman" w:cs="Times New Roman"/>
-          <w:i/>
-          <w:iCs/>
-        </w:rPr>
-        <w:t xml:space="preserve"> test is essential. The Adult Income dataset supplies large cell counts, satisfying the expected frequency assumption and justifying a </w:t>
-      </w:r>
-      <w:r>
-        <w:rPr>
-          <w:rFonts w:ascii="Times New Roman" w:eastAsia="Times New Roman" w:hAnsi="Times New Roman" w:cs="Times New Roman"/>
-          <w:i/>
-          <w:iCs/>
-        </w:rPr>
-        <w:t>non-parametric</w:t>
-      </w:r>
-      <w:r>
-        <w:rPr>
-          <w:rFonts w:ascii="Times New Roman" w:eastAsia="Times New Roman" w:hAnsi="Times New Roman" w:cs="Times New Roman"/>
-          <w:i/>
-          <w:iCs/>
-        </w:rPr>
-        <w:t xml:space="preserve"> test that does not impose distributional constraints on categorical data.</w:t>
+        <w:t>We applied Pearson’s Chi-square test of independence to the USA contingency table because both variables male, female and income bracket which is 1(≤50K),2(&gt;50K) is nominal. Our research question clearly asks whether the income proportions differ by gender, so a proportions-based test is essential. The Adult Income dataset supplies large cell counts, satisfying the expected frequency assumption and justifying a non-parametric test that does not impose distributional constraints on categorical data.</w:t>
       </w:r>
     </w:p>
     <w:p>
@@ -3728,34 +3400,216 @@
     </w:p>
     <w:p>
       <w:pPr>
+        <w:rPr>
+          <w:rFonts w:ascii="Times New Roman" w:eastAsia="Times New Roman" w:hAnsi="Times New Roman" w:cs="Times New Roman"/>
+          <w:i/>
+          <w:iCs/>
+        </w:rPr>
+      </w:pPr>
+    </w:p>
+    <w:p>
+      <w:pPr>
         <w:pStyle w:val="ListParagraph"/>
         <w:ind w:left="1440"/>
         <w:rPr>
           <w:rFonts w:ascii="Times New Roman" w:eastAsia="Times New Roman" w:hAnsi="Times New Roman" w:cs="Times New Roman"/>
           <w:i/>
           <w:iCs/>
-          <w:highlight w:val="yellow"/>
-        </w:rPr>
-      </w:pPr>
-    </w:p>
-    <w:p>
-      <w:pPr>
-        <w:pStyle w:val="ListParagraph"/>
-        <w:ind w:left="1440"/>
-        <w:rPr>
-          <w:rFonts w:ascii="Times New Roman" w:eastAsia="Times New Roman" w:hAnsi="Times New Roman" w:cs="Times New Roman"/>
-          <w:i/>
-          <w:iCs/>
-          <w:highlight w:val="yellow"/>
-        </w:rPr>
-      </w:pPr>
-      <w:r>
-        <w:rPr>
-          <w:rFonts w:ascii="Times New Roman" w:eastAsia="Times New Roman" w:hAnsi="Times New Roman" w:cs="Times New Roman"/>
-          <w:i/>
-          <w:iCs/>
-        </w:rPr>
-        <w:t>The USA test produced x^² = 1424.4 with df = 1 and p &lt; 2.2×10^-16, far below a = 0.05(or alpha). We therefore reject the null hypothesis of equal income proportions across genders. Practically, only about 11 % of females fall in the &gt;50K bracket, compared with roughly 31 % of males, indicating a strong gender income gap. Because the sample size is about 32000 records, the result is statistically robust and unlikely to be a sampling fluke. The effect also has real-world meaning: males dominate high-income positions, while females are concentrated in the ≤50K category, reinforcing the need to explore structural causes.</w:t>
+        </w:rPr>
+      </w:pPr>
+      <w:r>
+        <w:rPr>
+          <w:rFonts w:ascii="Times New Roman" w:eastAsia="Times New Roman" w:hAnsi="Times New Roman" w:cs="Times New Roman"/>
+          <w:i/>
+          <w:iCs/>
+        </w:rPr>
+        <w:t>The test wit</w:t>
+      </w:r>
+      <w:r>
+        <w:rPr>
+          <w:rFonts w:ascii="Times New Roman" w:eastAsia="Times New Roman" w:hAnsi="Times New Roman" w:cs="Times New Roman"/>
+          <w:i/>
+          <w:iCs/>
+          <w:u w:val="single"/>
+        </w:rPr>
+        <w:t>h US</w:t>
+      </w:r>
+      <w:r>
+        <w:rPr>
+          <w:rFonts w:ascii="Times New Roman" w:eastAsia="Times New Roman" w:hAnsi="Times New Roman" w:cs="Times New Roman"/>
+          <w:i/>
+          <w:iCs/>
+        </w:rPr>
+        <w:t xml:space="preserve">A produced </w:t>
+      </w:r>
+      <w:r>
+        <w:rPr>
+          <w:rFonts w:ascii="Times New Roman" w:eastAsia="Times New Roman" w:hAnsi="Times New Roman" w:cs="Times New Roman"/>
+          <w:i/>
+          <w:iCs/>
+          <w:u w:val="single"/>
+        </w:rPr>
+        <w:t>x^²</w:t>
+      </w:r>
+      <w:r>
+        <w:rPr>
+          <w:rFonts w:ascii="Times New Roman" w:eastAsia="Times New Roman" w:hAnsi="Times New Roman" w:cs="Times New Roman"/>
+          <w:i/>
+          <w:iCs/>
+        </w:rPr>
+        <w:t> = 1424.4 with df = 1 and p &lt;</w:t>
+      </w:r>
+      <w:r>
+        <w:rPr>
+          <w:rFonts w:ascii="Times New Roman" w:eastAsia="Times New Roman" w:hAnsi="Times New Roman" w:cs="Times New Roman"/>
+          <w:i/>
+          <w:iCs/>
+          <w:u w:val="single"/>
+        </w:rPr>
+        <w:t> 2.2×10^-16</w:t>
+      </w:r>
+      <w:r>
+        <w:rPr>
+          <w:rFonts w:ascii="Times New Roman" w:eastAsia="Times New Roman" w:hAnsi="Times New Roman" w:cs="Times New Roman"/>
+          <w:i/>
+          <w:iCs/>
+        </w:rPr>
+        <w:t xml:space="preserve">, far below alpha = 0.05. </w:t>
+      </w:r>
+      <w:r>
+        <w:rPr>
+          <w:rFonts w:ascii="Times New Roman" w:eastAsia="Times New Roman" w:hAnsi="Times New Roman" w:cs="Times New Roman"/>
+          <w:i/>
+          <w:iCs/>
+          <w:u w:val="single"/>
+        </w:rPr>
+        <w:t>Therefore,</w:t>
+      </w:r>
+      <w:r>
+        <w:rPr>
+          <w:rFonts w:ascii="Times New Roman" w:eastAsia="Times New Roman" w:hAnsi="Times New Roman" w:cs="Times New Roman"/>
+          <w:i/>
+          <w:iCs/>
+        </w:rPr>
+        <w:t xml:space="preserve"> we rejected the null hypothesis of equal income proportions across genders. </w:t>
+      </w:r>
+      <w:r>
+        <w:rPr>
+          <w:rFonts w:ascii="Times New Roman" w:eastAsia="Times New Roman" w:hAnsi="Times New Roman" w:cs="Times New Roman"/>
+          <w:i/>
+          <w:iCs/>
+          <w:u w:val="single"/>
+        </w:rPr>
+        <w:t>Practically</w:t>
+      </w:r>
+      <w:r>
+        <w:rPr>
+          <w:rFonts w:ascii="Times New Roman" w:eastAsia="Times New Roman" w:hAnsi="Times New Roman" w:cs="Times New Roman"/>
+          <w:i/>
+          <w:iCs/>
+        </w:rPr>
+        <w:t xml:space="preserve"> only about </w:t>
+      </w:r>
+      <w:r>
+        <w:rPr>
+          <w:rFonts w:ascii="Times New Roman" w:eastAsia="Times New Roman" w:hAnsi="Times New Roman" w:cs="Times New Roman"/>
+          <w:i/>
+          <w:iCs/>
+          <w:u w:val="single"/>
+        </w:rPr>
+        <w:t>11 %</w:t>
+      </w:r>
+      <w:r>
+        <w:rPr>
+          <w:rFonts w:ascii="Times New Roman" w:eastAsia="Times New Roman" w:hAnsi="Times New Roman" w:cs="Times New Roman"/>
+          <w:i/>
+          <w:iCs/>
+        </w:rPr>
+        <w:t xml:space="preserve"> of females fall in the &gt;50K bracket, compared with roughly </w:t>
+      </w:r>
+      <w:r>
+        <w:rPr>
+          <w:rFonts w:ascii="Times New Roman" w:eastAsia="Times New Roman" w:hAnsi="Times New Roman" w:cs="Times New Roman"/>
+          <w:i/>
+          <w:iCs/>
+          <w:u w:val="single"/>
+        </w:rPr>
+        <w:t>31 %</w:t>
+      </w:r>
+      <w:r>
+        <w:rPr>
+          <w:rFonts w:ascii="Times New Roman" w:eastAsia="Times New Roman" w:hAnsi="Times New Roman" w:cs="Times New Roman"/>
+          <w:i/>
+          <w:iCs/>
+        </w:rPr>
+        <w:t xml:space="preserve"> of males, indicating a strong gender income gap. Because the sample size is approximately </w:t>
+      </w:r>
+      <w:r>
+        <w:rPr>
+          <w:rFonts w:ascii="Times New Roman" w:eastAsia="Times New Roman" w:hAnsi="Times New Roman" w:cs="Times New Roman"/>
+          <w:i/>
+          <w:iCs/>
+          <w:u w:val="single"/>
+        </w:rPr>
+        <w:t>about 32000</w:t>
+      </w:r>
+      <w:r>
+        <w:rPr>
+          <w:rFonts w:ascii="Times New Roman" w:eastAsia="Times New Roman" w:hAnsi="Times New Roman" w:cs="Times New Roman"/>
+          <w:i/>
+          <w:iCs/>
+        </w:rPr>
+        <w:t xml:space="preserve"> records, the result is statistically robust and most likely it is not a sampling fluke. This effect also has </w:t>
+      </w:r>
+      <w:r>
+        <w:rPr>
+          <w:rFonts w:ascii="Times New Roman" w:eastAsia="Times New Roman" w:hAnsi="Times New Roman" w:cs="Times New Roman"/>
+          <w:i/>
+          <w:iCs/>
+          <w:u w:val="single"/>
+        </w:rPr>
+        <w:t>real world</w:t>
+      </w:r>
+      <w:r>
+        <w:rPr>
+          <w:rFonts w:ascii="Times New Roman" w:eastAsia="Times New Roman" w:hAnsi="Times New Roman" w:cs="Times New Roman"/>
+          <w:i/>
+          <w:iCs/>
+        </w:rPr>
+        <w:t xml:space="preserve"> meaning</w:t>
+      </w:r>
+      <w:r>
+        <w:rPr>
+          <w:rFonts w:ascii="Times New Roman" w:eastAsia="Times New Roman" w:hAnsi="Times New Roman" w:cs="Times New Roman"/>
+          <w:i/>
+          <w:iCs/>
+        </w:rPr>
+        <w:t>:</w:t>
+      </w:r>
+      <w:r>
+        <w:rPr>
+          <w:rFonts w:ascii="Times New Roman" w:eastAsia="Times New Roman" w:hAnsi="Times New Roman" w:cs="Times New Roman"/>
+          <w:i/>
+          <w:iCs/>
+        </w:rPr>
+        <w:t xml:space="preserve"> males dominate </w:t>
+      </w:r>
+      <w:r>
+        <w:rPr>
+          <w:rFonts w:ascii="Times New Roman" w:eastAsia="Times New Roman" w:hAnsi="Times New Roman" w:cs="Times New Roman"/>
+          <w:i/>
+          <w:iCs/>
+          <w:u w:val="single"/>
+        </w:rPr>
+        <w:t>high income</w:t>
+      </w:r>
+      <w:r>
+        <w:rPr>
+          <w:rFonts w:ascii="Times New Roman" w:eastAsia="Times New Roman" w:hAnsi="Times New Roman" w:cs="Times New Roman"/>
+          <w:i/>
+          <w:iCs/>
+        </w:rPr>
+        <w:t xml:space="preserve"> positions, while females are concentrated in the ≤50K category, implying the need to explore other causes.</w:t>
       </w:r>
     </w:p>
     <w:p>
@@ -3825,28 +3679,89 @@
     </w:p>
     <w:p>
       <w:pPr>
+        <w:rPr>
+          <w:rFonts w:ascii="Times New Roman" w:eastAsia="Times New Roman" w:hAnsi="Times New Roman" w:cs="Times New Roman"/>
+        </w:rPr>
+      </w:pPr>
+    </w:p>
+    <w:p>
+      <w:pPr>
         <w:pStyle w:val="ListParagraph"/>
         <w:ind w:left="1440"/>
         <w:rPr>
           <w:rFonts w:ascii="Times New Roman" w:eastAsia="Times New Roman" w:hAnsi="Times New Roman" w:cs="Times New Roman"/>
-          <w:b/>
-          <w:bCs/>
-        </w:rPr>
-      </w:pPr>
-    </w:p>
-    <w:p>
-      <w:pPr>
-        <w:pStyle w:val="ListParagraph"/>
-        <w:ind w:left="1440"/>
-        <w:rPr>
-          <w:rFonts w:ascii="Times New Roman" w:eastAsia="Times New Roman" w:hAnsi="Times New Roman" w:cs="Times New Roman"/>
-        </w:rPr>
-      </w:pPr>
-      <w:r>
-        <w:rPr>
-          <w:rFonts w:ascii="Times New Roman" w:eastAsia="Times New Roman" w:hAnsi="Times New Roman" w:cs="Times New Roman"/>
-        </w:rPr>
-        <w:t>Focusing solely on the USA simplified our workflow and let us deepen the narrative instead of juggling three countries. Weekly stand-ups plus GitHub issues kept assignments transparent: one member owned data cleaning, another the chi-square computation, and the rest concentrated on visuals and narration. Because the dataset and test were locked early, rehearsals emphasized storytelling and slide polish, and stakeholders consistently praised the clarity of our USA-centric message.</w:t>
+        </w:rPr>
+      </w:pPr>
+      <w:r>
+        <w:rPr>
+          <w:rFonts w:ascii="Times New Roman" w:eastAsia="Times New Roman" w:hAnsi="Times New Roman" w:cs="Times New Roman"/>
+        </w:rPr>
+        <w:t xml:space="preserve">By completely focusing on one </w:t>
+      </w:r>
+      <w:r>
+        <w:rPr>
+          <w:rFonts w:ascii="Times New Roman" w:eastAsia="Times New Roman" w:hAnsi="Times New Roman" w:cs="Times New Roman"/>
+          <w:u w:val="single"/>
+        </w:rPr>
+        <w:t>country</w:t>
+      </w:r>
+      <w:r>
+        <w:rPr>
+          <w:rFonts w:ascii="Times New Roman" w:eastAsia="Times New Roman" w:hAnsi="Times New Roman" w:cs="Times New Roman"/>
+        </w:rPr>
+        <w:t xml:space="preserve"> the United </w:t>
+      </w:r>
+      <w:r>
+        <w:rPr>
+          <w:rFonts w:ascii="Times New Roman" w:eastAsia="Times New Roman" w:hAnsi="Times New Roman" w:cs="Times New Roman"/>
+          <w:u w:val="single"/>
+        </w:rPr>
+        <w:t>States</w:t>
+      </w:r>
+      <w:r>
+        <w:rPr>
+          <w:rFonts w:ascii="Times New Roman" w:eastAsia="Times New Roman" w:hAnsi="Times New Roman" w:cs="Times New Roman"/>
+        </w:rPr>
+        <w:t xml:space="preserve"> we were able to simplify our assignment and develop a deeper, more cohesive narrative, rather than splitting our attention across three countries. Our weekly </w:t>
+      </w:r>
+      <w:r>
+        <w:rPr>
+          <w:rFonts w:ascii="Times New Roman" w:eastAsia="Times New Roman" w:hAnsi="Times New Roman" w:cs="Times New Roman"/>
+          <w:u w:val="single"/>
+        </w:rPr>
+        <w:t>stand-up</w:t>
+      </w:r>
+      <w:r>
+        <w:rPr>
+          <w:rFonts w:ascii="Times New Roman" w:eastAsia="Times New Roman" w:hAnsi="Times New Roman" w:cs="Times New Roman"/>
+        </w:rPr>
+        <w:t xml:space="preserve"> briefings and GitHub issues kept everything transparent. Each week, we handled data cleaning, then focused on the chi-square analysis</w:t>
+      </w:r>
+      <w:r>
+        <w:rPr>
+          <w:rFonts w:ascii="Times New Roman" w:eastAsia="Times New Roman" w:hAnsi="Times New Roman" w:cs="Times New Roman"/>
+          <w:u w:val="single"/>
+        </w:rPr>
+        <w:t>, Po</w:t>
+      </w:r>
+      <w:r>
+        <w:rPr>
+          <w:rFonts w:ascii="Times New Roman" w:eastAsia="Times New Roman" w:hAnsi="Times New Roman" w:cs="Times New Roman"/>
+        </w:rPr>
+        <w:t>werPoint slides, and finally</w:t>
+      </w:r>
+      <w:r>
+        <w:rPr>
+          <w:rFonts w:ascii="Times New Roman" w:eastAsia="Times New Roman" w:hAnsi="Times New Roman" w:cs="Times New Roman"/>
+          <w:u w:val="single"/>
+        </w:rPr>
+        <w:t>, vi</w:t>
+      </w:r>
+      <w:r>
+        <w:rPr>
+          <w:rFonts w:ascii="Times New Roman" w:eastAsia="Times New Roman" w:hAnsi="Times New Roman" w:cs="Times New Roman"/>
+        </w:rPr>
+        <w:t>sualizations and storytelling. Since the dataset and testing plan were finalized early on, our rehearsals mainly focused on refining the story and polishing the slides.</w:t>
       </w:r>
     </w:p>
     <w:p>
@@ -3893,47 +3808,31 @@
     </w:p>
     <w:p>
       <w:pPr>
+        <w:rPr>
+          <w:rFonts w:ascii="Times New Roman" w:eastAsia="Times New Roman" w:hAnsi="Times New Roman" w:cs="Times New Roman"/>
+        </w:rPr>
+      </w:pPr>
+    </w:p>
+    <w:p>
+      <w:pPr>
         <w:pStyle w:val="ListParagraph"/>
         <w:ind w:left="1440"/>
         <w:rPr>
           <w:rFonts w:ascii="Times New Roman" w:eastAsia="Times New Roman" w:hAnsi="Times New Roman" w:cs="Times New Roman"/>
-          <w:b/>
-          <w:bCs/>
-        </w:rPr>
-      </w:pPr>
-    </w:p>
-    <w:p>
-      <w:pPr>
-        <w:pStyle w:val="ListParagraph"/>
-        <w:ind w:left="1440"/>
-        <w:rPr>
-          <w:rFonts w:ascii="Times New Roman" w:eastAsia="Times New Roman" w:hAnsi="Times New Roman" w:cs="Times New Roman"/>
-        </w:rPr>
-      </w:pPr>
-      <w:r>
-        <w:rPr>
-          <w:rFonts w:ascii="Times New Roman" w:eastAsia="Times New Roman" w:hAnsi="Times New Roman" w:cs="Times New Roman"/>
-        </w:rPr>
-        <w:t xml:space="preserve">We initially spent time preparing Mexico and India assets before deciding to scope them out, causing avoidable churn. Future projects should include a formal “scope freeze” checkpoint before heavy analysis begins. Documentation also lagged: our README referenced multi-country work </w:t>
+        </w:rPr>
+      </w:pPr>
+      <w:r>
+        <w:rPr>
+          <w:rFonts w:ascii="Times New Roman" w:eastAsia="Times New Roman" w:hAnsi="Times New Roman" w:cs="Times New Roman"/>
+        </w:rPr>
+        <w:t xml:space="preserve">We ended up doing some unnecessary legwork for Mexico and India before those regions were removed from the scope. To avoid that kind of rework, we should introduce a clear milestone check before starting deep analysis. </w:t>
       </w:r>
       <w:r>
         <w:rPr>
           <w:rFonts w:ascii="Times New Roman" w:eastAsia="Times New Roman" w:hAnsi="Times New Roman" w:cs="Times New Roman"/>
         </w:rPr>
         <w:lastRenderedPageBreak/>
-        <w:t xml:space="preserve">long after the pivot, confusing late reviewers. Instituting a lightweight </w:t>
-      </w:r>
-      <w:r>
-        <w:rPr>
-          <w:rFonts w:ascii="Times New Roman" w:eastAsia="Times New Roman" w:hAnsi="Times New Roman" w:cs="Times New Roman"/>
-        </w:rPr>
-        <w:t>changelog</w:t>
-      </w:r>
-      <w:r>
-        <w:rPr>
-          <w:rFonts w:ascii="Times New Roman" w:eastAsia="Times New Roman" w:hAnsi="Times New Roman" w:cs="Times New Roman"/>
-        </w:rPr>
-        <w:t xml:space="preserve"> or requiring README updates within each relevant pull request would keep supporting materials synchronized with analytical decisions.</w:t>
+        <w:t>Additionally, our documentation didn't keep up with the pivot. The README referenced the old plan for too long, leading to confusion during reviews. Linking documentation updates directly to our Pull Requests would be a simple way to ensure the files always reflect our current decisions.</w:t>
       </w:r>
     </w:p>
     <w:p>
@@ -3983,7 +3882,6 @@
     </w:p>
     <w:p>
       <w:pPr>
-        <w:pStyle w:val="ListParagraph"/>
         <w:ind w:left="1440"/>
         <w:rPr>
           <w:rFonts w:ascii="Times New Roman" w:eastAsia="Times New Roman" w:hAnsi="Times New Roman" w:cs="Times New Roman"/>
@@ -3995,7 +3893,7 @@
           <w:rFonts w:ascii="Times New Roman" w:eastAsia="Times New Roman" w:hAnsi="Times New Roman" w:cs="Times New Roman"/>
           <w:bCs/>
         </w:rPr>
-        <w:t>Once the single-country scope was confirmed, tasks tracked the schedule closely. However, the pivot cost us roughly two working days. Building explicit contingency buffers and scheduling mid-sprint scope reviews would help us absorb similar strategic changes without compressing final presentation prep.</w:t>
+        <w:t>Once the single country scope was confirmed, tasks tracked the schedule closely. However, the change cost us roughly 2-3 working days. Building explicit contingency buffers and scheduling Safety time and mid-sprint progress reviews Would make it easier to adjust to changes without cutting into presentation prep time.</w:t>
       </w:r>
     </w:p>
     <w:p>
@@ -4431,7 +4329,14 @@
         <w:rPr>
           <w:rFonts w:ascii="Times New Roman" w:eastAsia="Times New Roman" w:hAnsi="Times New Roman" w:cs="Times New Roman"/>
         </w:rPr>
-        <w:t>The USA contingency table shows starkly different distributions: 93% of women versus 69% of men earn ≤50K, while 31% of men but only 11% of women surpass 50K. Pearson’s Chi-square statistic of 1424.4 (df = 1, p &lt; 2.2×10^-16) confirms the gap is not due to sampling noise. Because the contingency counts, visualization, and statistical output were derived from the same cleaned DS096 subset, every strand of evidence narrates the same message.</w:t>
+        <w:t xml:space="preserve">The USA contingency table shows starkly different distributions: 93% of women versus 69% of men earn ≤50K, while 31% of men but only 11% of women surpass 50K. Pearson’s Chi-square statistic of 1424.4 (df = 1, p &lt; 2.2×10^-16) confirms the gap is not due to sampling noise. Because the contingency counts, visualization, and statistical output were derived from the </w:t>
+      </w:r>
+      <w:r>
+        <w:rPr>
+          <w:rFonts w:ascii="Times New Roman" w:eastAsia="Times New Roman" w:hAnsi="Times New Roman" w:cs="Times New Roman"/>
+        </w:rPr>
+        <w:lastRenderedPageBreak/>
+        <w:t>same cleaned DS096 subset, every strand of evidence narrates the same message.</w:t>
       </w:r>
     </w:p>
     <w:p>

</xml_diff>

<commit_message>
Evaluation and conclusion update
made changes to 5, 6 portions of the report
</commit_message>
<xml_diff>
--- a/PARTIAL_7COM1079_Final report_template.docx
+++ b/PARTIAL_7COM1079_Final report_template.docx
@@ -3151,15 +3151,6 @@
     <w:p>
       <w:pPr>
         <w:pStyle w:val="ListParagraph"/>
-        <w:ind w:left="1440" w:hanging="720"/>
-        <w:rPr>
-          <w:rFonts w:ascii="Times New Roman" w:eastAsia="Times New Roman" w:hAnsi="Times New Roman" w:cs="Times New Roman"/>
-        </w:rPr>
-      </w:pPr>
-    </w:p>
-    <w:p>
-      <w:pPr>
-        <w:pStyle w:val="ListParagraph"/>
         <w:numPr>
           <w:ilvl w:val="1"/>
           <w:numId w:val="32"/>
@@ -3175,6 +3166,7 @@
         <w:rPr>
           <w:rFonts w:ascii="Times New Roman" w:eastAsia="Times New Roman" w:hAnsi="Times New Roman" w:cs="Times New Roman"/>
         </w:rPr>
+        <w:lastRenderedPageBreak/>
         <w:t>Useful information for the data understanding</w:t>
       </w:r>
       <w:r>
@@ -3310,21 +3302,20 @@
     </w:p>
     <w:p>
       <w:pPr>
+        <w:rPr>
+          <w:rFonts w:ascii="Times New Roman" w:eastAsia="Times New Roman" w:hAnsi="Times New Roman" w:cs="Times New Roman"/>
+          <w:i/>
+          <w:iCs/>
+        </w:rPr>
+      </w:pPr>
+    </w:p>
+    <w:p>
+      <w:pPr>
         <w:ind w:left="1440"/>
         <w:rPr>
           <w:rFonts w:ascii="Times New Roman" w:eastAsia="Times New Roman" w:hAnsi="Times New Roman" w:cs="Times New Roman"/>
           <w:i/>
           <w:iCs/>
-        </w:rPr>
-      </w:pPr>
-    </w:p>
-    <w:p>
-      <w:pPr>
-        <w:ind w:left="1440"/>
-        <w:rPr>
-          <w:rFonts w:ascii="Times New Roman" w:eastAsia="Times New Roman" w:hAnsi="Times New Roman" w:cs="Times New Roman"/>
-          <w:i/>
-          <w:iCs/>
           <w:highlight w:val="yellow"/>
         </w:rPr>
       </w:pPr>
@@ -3334,13 +3325,27 @@
           <w:i/>
           <w:iCs/>
         </w:rPr>
-        <w:t>We applied Pearson’s Chi-square test of independence to the USA contingency table because both variables male, female and income bracket which is 1(≤50K),2(&gt;50K) is nominal. Our research question clearly asks whether the income proportions differ by gender, so a proportions-based test is essential. The Adult Income dataset supplies large cell counts, satisfying the expected frequency assumption and justifying a non-parametric test that does not impose distributional constraints on categorical data.</w:t>
-      </w:r>
-    </w:p>
-    <w:p>
-      <w:pPr>
-        <w:pStyle w:val="ListParagraph"/>
-        <w:ind w:left="1080"/>
+        <w:t>We applied Pearson’s Chi-square test of independence to the USA contingency table because both variables male, female and income bracket which is 1(≤50K),</w:t>
+      </w:r>
+      <w:r>
+        <w:rPr>
+          <w:rFonts w:ascii="Times New Roman" w:eastAsia="Times New Roman" w:hAnsi="Times New Roman" w:cs="Times New Roman"/>
+          <w:i/>
+          <w:iCs/>
+        </w:rPr>
+        <w:t xml:space="preserve"> </w:t>
+      </w:r>
+      <w:r>
+        <w:rPr>
+          <w:rFonts w:ascii="Times New Roman" w:eastAsia="Times New Roman" w:hAnsi="Times New Roman" w:cs="Times New Roman"/>
+          <w:i/>
+          <w:iCs/>
+        </w:rPr>
+        <w:t>2(&gt;50K) is nominal. Our research question clearly asks whether the income proportions differ by gender, so a proportions-based test is essential. The Adult Income dataset supplies large cell counts, satisfying the expected frequency assumption and justifying a non-parametric test that does not impose distributional constraints on categorical data.</w:t>
+      </w:r>
+    </w:p>
+    <w:p>
+      <w:pPr>
         <w:rPr>
           <w:rFonts w:ascii="Times New Roman" w:eastAsia="Times New Roman" w:hAnsi="Times New Roman" w:cs="Times New Roman"/>
           <w:i/>
@@ -3423,194 +3428,19 @@
           <w:i/>
           <w:iCs/>
         </w:rPr>
-        <w:t>The test wit</w:t>
-      </w:r>
-      <w:r>
-        <w:rPr>
-          <w:rFonts w:ascii="Times New Roman" w:eastAsia="Times New Roman" w:hAnsi="Times New Roman" w:cs="Times New Roman"/>
-          <w:i/>
-          <w:iCs/>
-          <w:u w:val="single"/>
-        </w:rPr>
-        <w:t>h US</w:t>
-      </w:r>
-      <w:r>
-        <w:rPr>
-          <w:rFonts w:ascii="Times New Roman" w:eastAsia="Times New Roman" w:hAnsi="Times New Roman" w:cs="Times New Roman"/>
-          <w:i/>
-          <w:iCs/>
-        </w:rPr>
-        <w:t xml:space="preserve">A produced </w:t>
-      </w:r>
-      <w:r>
-        <w:rPr>
-          <w:rFonts w:ascii="Times New Roman" w:eastAsia="Times New Roman" w:hAnsi="Times New Roman" w:cs="Times New Roman"/>
-          <w:i/>
-          <w:iCs/>
-          <w:u w:val="single"/>
-        </w:rPr>
-        <w:t>x^²</w:t>
-      </w:r>
-      <w:r>
-        <w:rPr>
-          <w:rFonts w:ascii="Times New Roman" w:eastAsia="Times New Roman" w:hAnsi="Times New Roman" w:cs="Times New Roman"/>
-          <w:i/>
-          <w:iCs/>
-        </w:rPr>
-        <w:t> = 1424.4 with df = 1 and p &lt;</w:t>
-      </w:r>
-      <w:r>
-        <w:rPr>
-          <w:rFonts w:ascii="Times New Roman" w:eastAsia="Times New Roman" w:hAnsi="Times New Roman" w:cs="Times New Roman"/>
-          <w:i/>
-          <w:iCs/>
-          <w:u w:val="single"/>
-        </w:rPr>
-        <w:t> 2.2×10^-16</w:t>
-      </w:r>
-      <w:r>
-        <w:rPr>
-          <w:rFonts w:ascii="Times New Roman" w:eastAsia="Times New Roman" w:hAnsi="Times New Roman" w:cs="Times New Roman"/>
-          <w:i/>
-          <w:iCs/>
-        </w:rPr>
-        <w:t xml:space="preserve">, far below alpha = 0.05. </w:t>
-      </w:r>
-      <w:r>
-        <w:rPr>
-          <w:rFonts w:ascii="Times New Roman" w:eastAsia="Times New Roman" w:hAnsi="Times New Roman" w:cs="Times New Roman"/>
-          <w:i/>
-          <w:iCs/>
-          <w:u w:val="single"/>
-        </w:rPr>
-        <w:t>Therefore,</w:t>
-      </w:r>
-      <w:r>
-        <w:rPr>
-          <w:rFonts w:ascii="Times New Roman" w:eastAsia="Times New Roman" w:hAnsi="Times New Roman" w:cs="Times New Roman"/>
-          <w:i/>
-          <w:iCs/>
-        </w:rPr>
-        <w:t xml:space="preserve"> we rejected the null hypothesis of equal income proportions across genders. </w:t>
-      </w:r>
-      <w:r>
-        <w:rPr>
-          <w:rFonts w:ascii="Times New Roman" w:eastAsia="Times New Roman" w:hAnsi="Times New Roman" w:cs="Times New Roman"/>
-          <w:i/>
-          <w:iCs/>
-          <w:u w:val="single"/>
-        </w:rPr>
-        <w:t>Practically</w:t>
-      </w:r>
-      <w:r>
-        <w:rPr>
-          <w:rFonts w:ascii="Times New Roman" w:eastAsia="Times New Roman" w:hAnsi="Times New Roman" w:cs="Times New Roman"/>
-          <w:i/>
-          <w:iCs/>
-        </w:rPr>
-        <w:t xml:space="preserve"> only about </w:t>
-      </w:r>
-      <w:r>
-        <w:rPr>
-          <w:rFonts w:ascii="Times New Roman" w:eastAsia="Times New Roman" w:hAnsi="Times New Roman" w:cs="Times New Roman"/>
-          <w:i/>
-          <w:iCs/>
-          <w:u w:val="single"/>
-        </w:rPr>
-        <w:t>11 %</w:t>
-      </w:r>
-      <w:r>
-        <w:rPr>
-          <w:rFonts w:ascii="Times New Roman" w:eastAsia="Times New Roman" w:hAnsi="Times New Roman" w:cs="Times New Roman"/>
-          <w:i/>
-          <w:iCs/>
-        </w:rPr>
-        <w:t xml:space="preserve"> of females fall in the &gt;50K bracket, compared with roughly </w:t>
-      </w:r>
-      <w:r>
-        <w:rPr>
-          <w:rFonts w:ascii="Times New Roman" w:eastAsia="Times New Roman" w:hAnsi="Times New Roman" w:cs="Times New Roman"/>
-          <w:i/>
-          <w:iCs/>
-          <w:u w:val="single"/>
-        </w:rPr>
-        <w:t>31 %</w:t>
-      </w:r>
-      <w:r>
-        <w:rPr>
-          <w:rFonts w:ascii="Times New Roman" w:eastAsia="Times New Roman" w:hAnsi="Times New Roman" w:cs="Times New Roman"/>
-          <w:i/>
-          <w:iCs/>
-        </w:rPr>
-        <w:t xml:space="preserve"> of males, indicating a strong gender income gap. Because the sample size is approximately </w:t>
-      </w:r>
-      <w:r>
-        <w:rPr>
-          <w:rFonts w:ascii="Times New Roman" w:eastAsia="Times New Roman" w:hAnsi="Times New Roman" w:cs="Times New Roman"/>
-          <w:i/>
-          <w:iCs/>
-          <w:u w:val="single"/>
-        </w:rPr>
-        <w:t>about 32000</w:t>
-      </w:r>
-      <w:r>
-        <w:rPr>
-          <w:rFonts w:ascii="Times New Roman" w:eastAsia="Times New Roman" w:hAnsi="Times New Roman" w:cs="Times New Roman"/>
-          <w:i/>
-          <w:iCs/>
-        </w:rPr>
-        <w:t xml:space="preserve"> records, the result is statistically robust and most likely it is not a sampling fluke. This effect also has </w:t>
-      </w:r>
-      <w:r>
-        <w:rPr>
-          <w:rFonts w:ascii="Times New Roman" w:eastAsia="Times New Roman" w:hAnsi="Times New Roman" w:cs="Times New Roman"/>
-          <w:i/>
-          <w:iCs/>
-          <w:u w:val="single"/>
-        </w:rPr>
-        <w:t>real world</w:t>
-      </w:r>
-      <w:r>
-        <w:rPr>
-          <w:rFonts w:ascii="Times New Roman" w:eastAsia="Times New Roman" w:hAnsi="Times New Roman" w:cs="Times New Roman"/>
-          <w:i/>
-          <w:iCs/>
-        </w:rPr>
-        <w:t xml:space="preserve"> meaning</w:t>
-      </w:r>
-      <w:r>
-        <w:rPr>
-          <w:rFonts w:ascii="Times New Roman" w:eastAsia="Times New Roman" w:hAnsi="Times New Roman" w:cs="Times New Roman"/>
-          <w:i/>
-          <w:iCs/>
-        </w:rPr>
-        <w:t>:</w:t>
-      </w:r>
-      <w:r>
-        <w:rPr>
-          <w:rFonts w:ascii="Times New Roman" w:eastAsia="Times New Roman" w:hAnsi="Times New Roman" w:cs="Times New Roman"/>
-          <w:i/>
-          <w:iCs/>
-        </w:rPr>
-        <w:t xml:space="preserve"> males dominate </w:t>
-      </w:r>
-      <w:r>
-        <w:rPr>
-          <w:rFonts w:ascii="Times New Roman" w:eastAsia="Times New Roman" w:hAnsi="Times New Roman" w:cs="Times New Roman"/>
-          <w:i/>
-          <w:iCs/>
-          <w:u w:val="single"/>
-        </w:rPr>
-        <w:t>high income</w:t>
-      </w:r>
-      <w:r>
-        <w:rPr>
-          <w:rFonts w:ascii="Times New Roman" w:eastAsia="Times New Roman" w:hAnsi="Times New Roman" w:cs="Times New Roman"/>
-          <w:i/>
-          <w:iCs/>
-        </w:rPr>
-        <w:t xml:space="preserve"> positions, while females are concentrated in the ≤50K category, implying the need to explore other causes.</w:t>
-      </w:r>
+        <w:t>The test with USA produced x^² = 1424.4 with df = 1 and p &lt; 2.2×10^-16, far below alpha = 0.05. Therefore, we rejected the null hypothesis of equal income proportions across genders. Practically only about 11 % of females fall in the &gt;50K bracket, compared with roughly 31 % of males, indicating a strong gender income gap. Because the sample size is approximately about 32000 records, the result is statistically robust and most likely it is not a sampling fluke. This effect also has real world meaning: males dominate high income positions, while females are concentrated in the ≤50K category, implying the need to explore other causes.</w:t>
+      </w:r>
+    </w:p>
+    <w:p>
+      <w:pPr>
+        <w:pStyle w:val="ListParagraph"/>
+        <w:ind w:left="1440"/>
+        <w:rPr>
+          <w:rFonts w:ascii="Times New Roman" w:eastAsia="Times New Roman" w:hAnsi="Times New Roman" w:cs="Times New Roman"/>
+          <w:i/>
+          <w:iCs/>
+        </w:rPr>
+      </w:pPr>
     </w:p>
     <w:p>
       <w:pPr>
@@ -3690,84 +3520,21 @@
         <w:ind w:left="1440"/>
         <w:rPr>
           <w:rFonts w:ascii="Times New Roman" w:eastAsia="Times New Roman" w:hAnsi="Times New Roman" w:cs="Times New Roman"/>
-        </w:rPr>
-      </w:pPr>
-      <w:r>
-        <w:rPr>
-          <w:rFonts w:ascii="Times New Roman" w:eastAsia="Times New Roman" w:hAnsi="Times New Roman" w:cs="Times New Roman"/>
-        </w:rPr>
-        <w:t xml:space="preserve">By completely focusing on one </w:t>
-      </w:r>
-      <w:r>
-        <w:rPr>
-          <w:rFonts w:ascii="Times New Roman" w:eastAsia="Times New Roman" w:hAnsi="Times New Roman" w:cs="Times New Roman"/>
-          <w:u w:val="single"/>
-        </w:rPr>
-        <w:t>country</w:t>
-      </w:r>
-      <w:r>
-        <w:rPr>
-          <w:rFonts w:ascii="Times New Roman" w:eastAsia="Times New Roman" w:hAnsi="Times New Roman" w:cs="Times New Roman"/>
-        </w:rPr>
-        <w:t xml:space="preserve"> the United </w:t>
-      </w:r>
-      <w:r>
-        <w:rPr>
-          <w:rFonts w:ascii="Times New Roman" w:eastAsia="Times New Roman" w:hAnsi="Times New Roman" w:cs="Times New Roman"/>
-          <w:u w:val="single"/>
-        </w:rPr>
-        <w:t>States</w:t>
-      </w:r>
-      <w:r>
-        <w:rPr>
-          <w:rFonts w:ascii="Times New Roman" w:eastAsia="Times New Roman" w:hAnsi="Times New Roman" w:cs="Times New Roman"/>
-        </w:rPr>
-        <w:t xml:space="preserve"> we were able to simplify our assignment and develop a deeper, more cohesive narrative, rather than splitting our attention across three countries. Our weekly </w:t>
-      </w:r>
-      <w:r>
-        <w:rPr>
-          <w:rFonts w:ascii="Times New Roman" w:eastAsia="Times New Roman" w:hAnsi="Times New Roman" w:cs="Times New Roman"/>
-          <w:u w:val="single"/>
-        </w:rPr>
-        <w:t>stand-up</w:t>
-      </w:r>
-      <w:r>
-        <w:rPr>
-          <w:rFonts w:ascii="Times New Roman" w:eastAsia="Times New Roman" w:hAnsi="Times New Roman" w:cs="Times New Roman"/>
-        </w:rPr>
-        <w:t xml:space="preserve"> briefings and GitHub issues kept everything transparent. Each week, we handled data cleaning, then focused on the chi-square analysis</w:t>
-      </w:r>
-      <w:r>
-        <w:rPr>
-          <w:rFonts w:ascii="Times New Roman" w:eastAsia="Times New Roman" w:hAnsi="Times New Roman" w:cs="Times New Roman"/>
-          <w:u w:val="single"/>
-        </w:rPr>
-        <w:t>, Po</w:t>
-      </w:r>
-      <w:r>
-        <w:rPr>
-          <w:rFonts w:ascii="Times New Roman" w:eastAsia="Times New Roman" w:hAnsi="Times New Roman" w:cs="Times New Roman"/>
-        </w:rPr>
-        <w:t>werPoint slides, and finally</w:t>
-      </w:r>
-      <w:r>
-        <w:rPr>
-          <w:rFonts w:ascii="Times New Roman" w:eastAsia="Times New Roman" w:hAnsi="Times New Roman" w:cs="Times New Roman"/>
-          <w:u w:val="single"/>
-        </w:rPr>
-        <w:t>, vi</w:t>
-      </w:r>
-      <w:r>
-        <w:rPr>
-          <w:rFonts w:ascii="Times New Roman" w:eastAsia="Times New Roman" w:hAnsi="Times New Roman" w:cs="Times New Roman"/>
-        </w:rPr>
-        <w:t>sualizations and storytelling. Since the dataset and testing plan were finalized early on, our rehearsals mainly focused on refining the story and polishing the slides.</w:t>
-      </w:r>
-    </w:p>
-    <w:p>
-      <w:pPr>
-        <w:pStyle w:val="ListParagraph"/>
-        <w:ind w:left="1440"/>
+          <w:i/>
+          <w:iCs/>
+        </w:rPr>
+      </w:pPr>
+      <w:r>
+        <w:rPr>
+          <w:rFonts w:ascii="Times New Roman" w:eastAsia="Times New Roman" w:hAnsi="Times New Roman" w:cs="Times New Roman"/>
+          <w:i/>
+          <w:iCs/>
+        </w:rPr>
+        <w:t>Our group coordinated well together, and everyone communicated clearly during the project. We split the tasks for each member fairly, and each member contributed in a useful way. Choosing the USA as our only country simplified our workflow and let us deepen the narrative. The feedback we received in tutorial sessions also helped us correct our approach early and simplified the rest of the work.</w:t>
+      </w:r>
+    </w:p>
+    <w:p>
+      <w:pPr>
         <w:rPr>
           <w:rFonts w:ascii="Times New Roman" w:eastAsia="Times New Roman" w:hAnsi="Times New Roman" w:cs="Times New Roman"/>
         </w:rPr>
@@ -3819,26 +3586,30 @@
         <w:ind w:left="1440"/>
         <w:rPr>
           <w:rFonts w:ascii="Times New Roman" w:eastAsia="Times New Roman" w:hAnsi="Times New Roman" w:cs="Times New Roman"/>
-        </w:rPr>
-      </w:pPr>
-      <w:r>
-        <w:rPr>
-          <w:rFonts w:ascii="Times New Roman" w:eastAsia="Times New Roman" w:hAnsi="Times New Roman" w:cs="Times New Roman"/>
-        </w:rPr>
-        <w:t xml:space="preserve">We ended up doing some unnecessary legwork for Mexico and India before those regions were removed from the scope. To avoid that kind of rework, we should introduce a clear milestone check before starting deep analysis. </w:t>
-      </w:r>
-      <w:r>
-        <w:rPr>
-          <w:rFonts w:ascii="Times New Roman" w:eastAsia="Times New Roman" w:hAnsi="Times New Roman" w:cs="Times New Roman"/>
+          <w:i/>
+          <w:iCs/>
+        </w:rPr>
+      </w:pPr>
+      <w:r>
+        <w:rPr>
+          <w:rFonts w:ascii="Times New Roman" w:eastAsia="Times New Roman" w:hAnsi="Times New Roman" w:cs="Times New Roman"/>
+          <w:i/>
+          <w:iCs/>
+        </w:rPr>
+        <w:t xml:space="preserve">Initially, we ended up unnecessarily working with many countries from the dataset and later decided to remove them from the scope. At times, we also found it difficult to sync up due to our different schedules, which caused some tasks to be delayed beyond the planned time period. To address this, we </w:t>
+      </w:r>
+      <w:r>
+        <w:rPr>
+          <w:rFonts w:ascii="Times New Roman" w:eastAsia="Times New Roman" w:hAnsi="Times New Roman" w:cs="Times New Roman"/>
+          <w:i/>
+          <w:iCs/>
         </w:rPr>
         <w:lastRenderedPageBreak/>
-        <w:t>Additionally, our documentation didn't keep up with the pivot. The README referenced the old plan for too long, leading to confusion during reviews. Linking documentation updates directly to our Pull Requests would be a simple way to ensure the files always reflect our current decisions.</w:t>
-      </w:r>
-    </w:p>
-    <w:p>
-      <w:pPr>
-        <w:pStyle w:val="ListParagraph"/>
-        <w:ind w:left="1440"/>
+        <w:t>started connecting via Google Meet three times a week to keep track of progress. This improved our coordination and ensured timely delivery.</w:t>
+      </w:r>
+    </w:p>
+    <w:p>
+      <w:pPr>
         <w:rPr>
           <w:rFonts w:ascii="Times New Roman" w:eastAsia="Times New Roman" w:hAnsi="Times New Roman" w:cs="Times New Roman"/>
         </w:rPr>
@@ -3872,34 +3643,34 @@
     </w:p>
     <w:p>
       <w:pPr>
-        <w:pStyle w:val="ListParagraph"/>
+        <w:rPr>
+          <w:rFonts w:ascii="Times New Roman" w:eastAsia="Times New Roman" w:hAnsi="Times New Roman" w:cs="Times New Roman"/>
+          <w:bCs/>
+        </w:rPr>
+      </w:pPr>
+    </w:p>
+    <w:p>
+      <w:pPr>
         <w:ind w:left="1440"/>
         <w:rPr>
           <w:rFonts w:ascii="Times New Roman" w:eastAsia="Times New Roman" w:hAnsi="Times New Roman" w:cs="Times New Roman"/>
-          <w:b/>
-        </w:rPr>
-      </w:pPr>
-    </w:p>
-    <w:p>
-      <w:pPr>
-        <w:ind w:left="1440"/>
-        <w:rPr>
-          <w:rFonts w:ascii="Times New Roman" w:eastAsia="Times New Roman" w:hAnsi="Times New Roman" w:cs="Times New Roman"/>
           <w:bCs/>
+          <w:i/>
+          <w:iCs/>
         </w:rPr>
       </w:pPr>
       <w:r>
         <w:rPr>
           <w:rFonts w:ascii="Times New Roman" w:eastAsia="Times New Roman" w:hAnsi="Times New Roman" w:cs="Times New Roman"/>
           <w:bCs/>
-        </w:rPr>
-        <w:t>Once the single country scope was confirmed, tasks tracked the schedule closely. However, the change cost us roughly 2-3 working days. Building explicit contingency buffers and scheduling Safety time and mid-sprint progress reviews Would make it easier to adjust to changes without cutting into presentation prep time.</w:t>
-      </w:r>
-    </w:p>
-    <w:p>
-      <w:pPr>
-        <w:pStyle w:val="ListParagraph"/>
-        <w:ind w:left="1440"/>
+          <w:i/>
+          <w:iCs/>
+        </w:rPr>
+        <w:t>Overall, our time management was good since we completed the important tasks on time. However, in some cases, making sense of the results and finalising slides took longer, costing us roughly 2–3 working days more. Setting up weekly goals or using a shared checklist might help us stay more organised and finish tasks earlier.</w:t>
+      </w:r>
+    </w:p>
+    <w:p>
+      <w:pPr>
         <w:rPr>
           <w:rFonts w:ascii="Times New Roman" w:eastAsia="Times New Roman" w:hAnsi="Times New Roman" w:cs="Times New Roman"/>
         </w:rPr>
@@ -3933,35 +3704,37 @@
     </w:p>
     <w:p>
       <w:pPr>
+        <w:rPr>
+          <w:rFonts w:ascii="Times New Roman" w:eastAsia="Times New Roman" w:hAnsi="Times New Roman" w:cs="Times New Roman"/>
+          <w:bCs/>
+          <w:i/>
+          <w:iCs/>
+        </w:rPr>
+      </w:pPr>
+    </w:p>
+    <w:p>
+      <w:pPr>
         <w:pStyle w:val="ListParagraph"/>
         <w:ind w:left="1440"/>
         <w:rPr>
           <w:rFonts w:ascii="Times New Roman" w:eastAsia="Times New Roman" w:hAnsi="Times New Roman" w:cs="Times New Roman"/>
-          <w:b/>
-        </w:rPr>
-      </w:pPr>
-    </w:p>
-    <w:p>
-      <w:pPr>
-        <w:pStyle w:val="ListParagraph"/>
-        <w:ind w:left="1440"/>
-        <w:rPr>
-          <w:rFonts w:ascii="Times New Roman" w:eastAsia="Times New Roman" w:hAnsi="Times New Roman" w:cs="Times New Roman"/>
           <w:bCs/>
+          <w:i/>
+          <w:iCs/>
         </w:rPr>
       </w:pPr>
       <w:r>
         <w:rPr>
           <w:rFonts w:ascii="Times New Roman" w:eastAsia="Times New Roman" w:hAnsi="Times New Roman" w:cs="Times New Roman"/>
           <w:bCs/>
-        </w:rPr>
-        <w:t>The USA-only deliverable is cohesive and evidence-based: data prep, statistical testing, and visualization triangulate the same conclusion about gendered income disparities. Reviewers highlighted the persuasive pairing of normalized bar charts with chi-square outputs. Remaining work involves extending the discussion to policy implications, but the analytical foundation is solid.</w:t>
-      </w:r>
-    </w:p>
-    <w:p>
-      <w:pPr>
-        <w:pStyle w:val="ListParagraph"/>
-        <w:ind w:left="1440"/>
+          <w:i/>
+          <w:iCs/>
+        </w:rPr>
+        <w:t>Our USA only project was executed well by us. The cleaned data, chi-square test, bar charts, and statistics all obviously point toward the same gender pay gap. Even though we initially had some issues, our final execution was strong, and we learned and honed many new skills.</w:t>
+      </w:r>
+    </w:p>
+    <w:p>
+      <w:pPr>
         <w:rPr>
           <w:rFonts w:ascii="Times New Roman" w:eastAsia="Times New Roman" w:hAnsi="Times New Roman" w:cs="Times New Roman"/>
         </w:rPr>
@@ -4078,6 +3851,15 @@
     </w:p>
     <w:p>
       <w:pPr>
+        <w:rPr>
+          <w:rFonts w:ascii="Times New Roman" w:eastAsia="Times New Roman" w:hAnsi="Times New Roman" w:cs="Times New Roman"/>
+          <w:i/>
+          <w:iCs/>
+        </w:rPr>
+      </w:pPr>
+    </w:p>
+    <w:p>
+      <w:pPr>
         <w:pStyle w:val="ListParagraph"/>
         <w:ind w:left="1440"/>
         <w:rPr>
@@ -4086,6 +3868,14 @@
           <w:iCs/>
         </w:rPr>
       </w:pPr>
+      <w:r>
+        <w:rPr>
+          <w:rFonts w:ascii="Times New Roman" w:eastAsia="Times New Roman" w:hAnsi="Times New Roman" w:cs="Times New Roman"/>
+          <w:i/>
+          <w:iCs/>
+        </w:rPr>
+        <w:t>The project's repository log clearly shows that all group members participated and made necessary changes to the files. This indicates that the workload was divided among the members. Most commits were made to rectify issues therefore, making minor and more frequent commits with clear messages in the future will help in tracking progress.</w:t>
+      </w:r>
     </w:p>
     <w:p>
       <w:pPr>
@@ -4097,14 +3887,6 @@
           <w:iCs/>
         </w:rPr>
       </w:pPr>
-      <w:r>
-        <w:rPr>
-          <w:rFonts w:ascii="Times New Roman" w:eastAsia="Times New Roman" w:hAnsi="Times New Roman" w:cs="Times New Roman"/>
-          <w:i/>
-          <w:iCs/>
-        </w:rPr>
-        <w:t>No changes occurred after the original allocation; all members and GitHub handles remain as initially registered.</w:t>
-      </w:r>
     </w:p>
     <w:p>
       <w:pPr>
@@ -4323,17 +4105,23 @@
         <w:ind w:left="1440"/>
         <w:rPr>
           <w:rFonts w:ascii="Times New Roman" w:eastAsia="Times New Roman" w:hAnsi="Times New Roman" w:cs="Times New Roman"/>
-        </w:rPr>
-      </w:pPr>
-      <w:r>
-        <w:rPr>
-          <w:rFonts w:ascii="Times New Roman" w:eastAsia="Times New Roman" w:hAnsi="Times New Roman" w:cs="Times New Roman"/>
+          <w:i/>
+          <w:iCs/>
+        </w:rPr>
+      </w:pPr>
+      <w:r>
+        <w:rPr>
+          <w:rFonts w:ascii="Times New Roman" w:eastAsia="Times New Roman" w:hAnsi="Times New Roman" w:cs="Times New Roman"/>
+          <w:i/>
+          <w:iCs/>
         </w:rPr>
         <w:t xml:space="preserve">The USA contingency table shows starkly different distributions: 93% of women versus 69% of men earn ≤50K, while 31% of men but only 11% of women surpass 50K. Pearson’s Chi-square statistic of 1424.4 (df = 1, p &lt; 2.2×10^-16) confirms the gap is not due to sampling noise. Because the contingency counts, visualization, and statistical output were derived from the </w:t>
       </w:r>
       <w:r>
         <w:rPr>
           <w:rFonts w:ascii="Times New Roman" w:eastAsia="Times New Roman" w:hAnsi="Times New Roman" w:cs="Times New Roman"/>
+          <w:i/>
+          <w:iCs/>
         </w:rPr>
         <w:lastRenderedPageBreak/>
         <w:t>same cleaned DS096 subset, every strand of evidence narrates the same message.</w:t>
@@ -4385,32 +4173,32 @@
     </w:p>
     <w:p>
       <w:pPr>
+        <w:rPr>
+          <w:rFonts w:ascii="Times New Roman" w:eastAsia="Times New Roman" w:hAnsi="Times New Roman" w:cs="Times New Roman"/>
+        </w:rPr>
+      </w:pPr>
+    </w:p>
+    <w:p>
+      <w:pPr>
         <w:pStyle w:val="ListParagraph"/>
         <w:ind w:left="1440"/>
         <w:rPr>
           <w:rFonts w:ascii="Times New Roman" w:eastAsia="Times New Roman" w:hAnsi="Times New Roman" w:cs="Times New Roman"/>
-        </w:rPr>
-      </w:pPr>
-    </w:p>
-    <w:p>
-      <w:pPr>
-        <w:pStyle w:val="ListParagraph"/>
-        <w:ind w:left="1440"/>
-        <w:rPr>
-          <w:rFonts w:ascii="Times New Roman" w:eastAsia="Times New Roman" w:hAnsi="Times New Roman" w:cs="Times New Roman"/>
-        </w:rPr>
-      </w:pPr>
-      <w:r>
-        <w:rPr>
-          <w:rFonts w:ascii="Times New Roman" w:eastAsia="Times New Roman" w:hAnsi="Times New Roman" w:cs="Times New Roman"/>
-        </w:rPr>
-        <w:t>Rejecting H0 means gender and income bracket are associated in the US adult-income sample. Men are nearly three times as likely to appear in the &gt;50K bracket, implying unequal access to senior roles or higher hourly wages. For policymakers, the result reinforces the urgency of gender-equality interventions; for employers, it motivates audits of promotion, pay, and flexibility policies to understand why female progression stalls around the 50K threshold.</w:t>
-      </w:r>
-    </w:p>
-    <w:p>
-      <w:pPr>
-        <w:pStyle w:val="ListParagraph"/>
-        <w:ind w:left="1440"/>
+          <w:i/>
+          <w:iCs/>
+        </w:rPr>
+      </w:pPr>
+      <w:r>
+        <w:rPr>
+          <w:rFonts w:ascii="Times New Roman" w:eastAsia="Times New Roman" w:hAnsi="Times New Roman" w:cs="Times New Roman"/>
+          <w:i/>
+          <w:iCs/>
+        </w:rPr>
+        <w:t>Rejecting the null hypothesis confirms that there is a link between gender and income. Specifically, men are three times more likely to earn over $50k, demonstrating a gender pay disparity. Furthermore, visual evidence from bar charts and chi square test results validates this significant disparity.</w:t>
+      </w:r>
+    </w:p>
+    <w:p>
+      <w:pPr>
         <w:rPr>
           <w:rFonts w:ascii="Times New Roman" w:eastAsia="Times New Roman" w:hAnsi="Times New Roman" w:cs="Times New Roman"/>
         </w:rPr>
@@ -4451,14 +4239,29 @@
     </w:p>
     <w:p>
       <w:pPr>
+        <w:rPr>
+          <w:rFonts w:ascii="Times New Roman" w:eastAsia="Times New Roman" w:hAnsi="Times New Roman" w:cs="Times New Roman"/>
+        </w:rPr>
+      </w:pPr>
+    </w:p>
+    <w:p>
+      <w:pPr>
         <w:pStyle w:val="ListParagraph"/>
         <w:ind w:left="1440"/>
         <w:rPr>
           <w:rFonts w:ascii="Times New Roman" w:eastAsia="Times New Roman" w:hAnsi="Times New Roman" w:cs="Times New Roman"/>
-          <w:b/>
-          <w:bCs/>
-        </w:rPr>
-      </w:pPr>
+          <w:i/>
+          <w:iCs/>
+        </w:rPr>
+      </w:pPr>
+      <w:r>
+        <w:rPr>
+          <w:rFonts w:ascii="Times New Roman" w:eastAsia="Times New Roman" w:hAnsi="Times New Roman" w:cs="Times New Roman"/>
+          <w:i/>
+          <w:iCs/>
+        </w:rPr>
+        <w:t>We only used one segment of the data and a basic two variables to test, so we couldn’t control for other variables like education, marital status or occupation. Next time we’d would include with those factors, check trends over time, and maybe gather qualitative notes to see why the gap persists.</w:t>
+      </w:r>
     </w:p>
     <w:p>
       <w:pPr>
@@ -4468,12 +4271,6 @@
           <w:rFonts w:ascii="Times New Roman" w:eastAsia="Times New Roman" w:hAnsi="Times New Roman" w:cs="Times New Roman"/>
         </w:rPr>
       </w:pPr>
-      <w:r>
-        <w:rPr>
-          <w:rFonts w:ascii="Times New Roman" w:eastAsia="Times New Roman" w:hAnsi="Times New Roman" w:cs="Times New Roman"/>
-        </w:rPr>
-        <w:t>This study uses a single cross-sectional dataset and a bivariate test, so it cannot control for education, occupation, or working hours. Future work should replicate the analysis with logistic regression models that adjust for confounders, examine temporal slices to detect trend shifts, and incorporate qualitative insights on workplace policy barriers.</w:t>
-      </w:r>
     </w:p>
     <w:p>
       <w:pPr>
@@ -9865,6 +9662,7 @@
   <w:style w:type="character" w:default="1" w:styleId="DefaultParagraphFont">
     <w:name w:val="Default Paragraph Font"/>
     <w:uiPriority w:val="1"/>
+    <w:semiHidden/>
     <w:unhideWhenUsed/>
   </w:style>
   <w:style w:type="table" w:default="1" w:styleId="TableNormal">

</xml_diff>

<commit_message>
Revert "Evaluation and conclusion update"
This reverts commit 2aae1d4a5067829f3a294a50fa1010b68c0fa1db.
</commit_message>
<xml_diff>
--- a/PARTIAL_7COM1079_Final report_template.docx
+++ b/PARTIAL_7COM1079_Final report_template.docx
@@ -3151,6 +3151,15 @@
     <w:p>
       <w:pPr>
         <w:pStyle w:val="ListParagraph"/>
+        <w:ind w:left="1440" w:hanging="720"/>
+        <w:rPr>
+          <w:rFonts w:ascii="Times New Roman" w:eastAsia="Times New Roman" w:hAnsi="Times New Roman" w:cs="Times New Roman"/>
+        </w:rPr>
+      </w:pPr>
+    </w:p>
+    <w:p>
+      <w:pPr>
+        <w:pStyle w:val="ListParagraph"/>
         <w:numPr>
           <w:ilvl w:val="1"/>
           <w:numId w:val="32"/>
@@ -3166,7 +3175,6 @@
         <w:rPr>
           <w:rFonts w:ascii="Times New Roman" w:eastAsia="Times New Roman" w:hAnsi="Times New Roman" w:cs="Times New Roman"/>
         </w:rPr>
-        <w:lastRenderedPageBreak/>
         <w:t>Useful information for the data understanding</w:t>
       </w:r>
       <w:r>
@@ -3302,20 +3310,21 @@
     </w:p>
     <w:p>
       <w:pPr>
-        <w:rPr>
-          <w:rFonts w:ascii="Times New Roman" w:eastAsia="Times New Roman" w:hAnsi="Times New Roman" w:cs="Times New Roman"/>
-          <w:i/>
-          <w:iCs/>
-        </w:rPr>
-      </w:pPr>
-    </w:p>
-    <w:p>
-      <w:pPr>
         <w:ind w:left="1440"/>
         <w:rPr>
           <w:rFonts w:ascii="Times New Roman" w:eastAsia="Times New Roman" w:hAnsi="Times New Roman" w:cs="Times New Roman"/>
           <w:i/>
           <w:iCs/>
+        </w:rPr>
+      </w:pPr>
+    </w:p>
+    <w:p>
+      <w:pPr>
+        <w:ind w:left="1440"/>
+        <w:rPr>
+          <w:rFonts w:ascii="Times New Roman" w:eastAsia="Times New Roman" w:hAnsi="Times New Roman" w:cs="Times New Roman"/>
+          <w:i/>
+          <w:iCs/>
           <w:highlight w:val="yellow"/>
         </w:rPr>
       </w:pPr>
@@ -3325,27 +3334,13 @@
           <w:i/>
           <w:iCs/>
         </w:rPr>
-        <w:t>We applied Pearson’s Chi-square test of independence to the USA contingency table because both variables male, female and income bracket which is 1(≤50K),</w:t>
-      </w:r>
-      <w:r>
-        <w:rPr>
-          <w:rFonts w:ascii="Times New Roman" w:eastAsia="Times New Roman" w:hAnsi="Times New Roman" w:cs="Times New Roman"/>
-          <w:i/>
-          <w:iCs/>
-        </w:rPr>
-        <w:t xml:space="preserve"> </w:t>
-      </w:r>
-      <w:r>
-        <w:rPr>
-          <w:rFonts w:ascii="Times New Roman" w:eastAsia="Times New Roman" w:hAnsi="Times New Roman" w:cs="Times New Roman"/>
-          <w:i/>
-          <w:iCs/>
-        </w:rPr>
-        <w:t>2(&gt;50K) is nominal. Our research question clearly asks whether the income proportions differ by gender, so a proportions-based test is essential. The Adult Income dataset supplies large cell counts, satisfying the expected frequency assumption and justifying a non-parametric test that does not impose distributional constraints on categorical data.</w:t>
-      </w:r>
-    </w:p>
-    <w:p>
-      <w:pPr>
+        <w:t>We applied Pearson’s Chi-square test of independence to the USA contingency table because both variables male, female and income bracket which is 1(≤50K),2(&gt;50K) is nominal. Our research question clearly asks whether the income proportions differ by gender, so a proportions-based test is essential. The Adult Income dataset supplies large cell counts, satisfying the expected frequency assumption and justifying a non-parametric test that does not impose distributional constraints on categorical data.</w:t>
+      </w:r>
+    </w:p>
+    <w:p>
+      <w:pPr>
+        <w:pStyle w:val="ListParagraph"/>
+        <w:ind w:left="1080"/>
         <w:rPr>
           <w:rFonts w:ascii="Times New Roman" w:eastAsia="Times New Roman" w:hAnsi="Times New Roman" w:cs="Times New Roman"/>
           <w:i/>
@@ -3428,19 +3423,194 @@
           <w:i/>
           <w:iCs/>
         </w:rPr>
-        <w:t>The test with USA produced x^² = 1424.4 with df = 1 and p &lt; 2.2×10^-16, far below alpha = 0.05. Therefore, we rejected the null hypothesis of equal income proportions across genders. Practically only about 11 % of females fall in the &gt;50K bracket, compared with roughly 31 % of males, indicating a strong gender income gap. Because the sample size is approximately about 32000 records, the result is statistically robust and most likely it is not a sampling fluke. This effect also has real world meaning: males dominate high income positions, while females are concentrated in the ≤50K category, implying the need to explore other causes.</w:t>
-      </w:r>
-    </w:p>
-    <w:p>
-      <w:pPr>
-        <w:pStyle w:val="ListParagraph"/>
-        <w:ind w:left="1440"/>
-        <w:rPr>
-          <w:rFonts w:ascii="Times New Roman" w:eastAsia="Times New Roman" w:hAnsi="Times New Roman" w:cs="Times New Roman"/>
-          <w:i/>
-          <w:iCs/>
-        </w:rPr>
-      </w:pPr>
+        <w:t>The test wit</w:t>
+      </w:r>
+      <w:r>
+        <w:rPr>
+          <w:rFonts w:ascii="Times New Roman" w:eastAsia="Times New Roman" w:hAnsi="Times New Roman" w:cs="Times New Roman"/>
+          <w:i/>
+          <w:iCs/>
+          <w:u w:val="single"/>
+        </w:rPr>
+        <w:t>h US</w:t>
+      </w:r>
+      <w:r>
+        <w:rPr>
+          <w:rFonts w:ascii="Times New Roman" w:eastAsia="Times New Roman" w:hAnsi="Times New Roman" w:cs="Times New Roman"/>
+          <w:i/>
+          <w:iCs/>
+        </w:rPr>
+        <w:t xml:space="preserve">A produced </w:t>
+      </w:r>
+      <w:r>
+        <w:rPr>
+          <w:rFonts w:ascii="Times New Roman" w:eastAsia="Times New Roman" w:hAnsi="Times New Roman" w:cs="Times New Roman"/>
+          <w:i/>
+          <w:iCs/>
+          <w:u w:val="single"/>
+        </w:rPr>
+        <w:t>x^²</w:t>
+      </w:r>
+      <w:r>
+        <w:rPr>
+          <w:rFonts w:ascii="Times New Roman" w:eastAsia="Times New Roman" w:hAnsi="Times New Roman" w:cs="Times New Roman"/>
+          <w:i/>
+          <w:iCs/>
+        </w:rPr>
+        <w:t> = 1424.4 with df = 1 and p &lt;</w:t>
+      </w:r>
+      <w:r>
+        <w:rPr>
+          <w:rFonts w:ascii="Times New Roman" w:eastAsia="Times New Roman" w:hAnsi="Times New Roman" w:cs="Times New Roman"/>
+          <w:i/>
+          <w:iCs/>
+          <w:u w:val="single"/>
+        </w:rPr>
+        <w:t> 2.2×10^-16</w:t>
+      </w:r>
+      <w:r>
+        <w:rPr>
+          <w:rFonts w:ascii="Times New Roman" w:eastAsia="Times New Roman" w:hAnsi="Times New Roman" w:cs="Times New Roman"/>
+          <w:i/>
+          <w:iCs/>
+        </w:rPr>
+        <w:t xml:space="preserve">, far below alpha = 0.05. </w:t>
+      </w:r>
+      <w:r>
+        <w:rPr>
+          <w:rFonts w:ascii="Times New Roman" w:eastAsia="Times New Roman" w:hAnsi="Times New Roman" w:cs="Times New Roman"/>
+          <w:i/>
+          <w:iCs/>
+          <w:u w:val="single"/>
+        </w:rPr>
+        <w:t>Therefore,</w:t>
+      </w:r>
+      <w:r>
+        <w:rPr>
+          <w:rFonts w:ascii="Times New Roman" w:eastAsia="Times New Roman" w:hAnsi="Times New Roman" w:cs="Times New Roman"/>
+          <w:i/>
+          <w:iCs/>
+        </w:rPr>
+        <w:t xml:space="preserve"> we rejected the null hypothesis of equal income proportions across genders. </w:t>
+      </w:r>
+      <w:r>
+        <w:rPr>
+          <w:rFonts w:ascii="Times New Roman" w:eastAsia="Times New Roman" w:hAnsi="Times New Roman" w:cs="Times New Roman"/>
+          <w:i/>
+          <w:iCs/>
+          <w:u w:val="single"/>
+        </w:rPr>
+        <w:t>Practically</w:t>
+      </w:r>
+      <w:r>
+        <w:rPr>
+          <w:rFonts w:ascii="Times New Roman" w:eastAsia="Times New Roman" w:hAnsi="Times New Roman" w:cs="Times New Roman"/>
+          <w:i/>
+          <w:iCs/>
+        </w:rPr>
+        <w:t xml:space="preserve"> only about </w:t>
+      </w:r>
+      <w:r>
+        <w:rPr>
+          <w:rFonts w:ascii="Times New Roman" w:eastAsia="Times New Roman" w:hAnsi="Times New Roman" w:cs="Times New Roman"/>
+          <w:i/>
+          <w:iCs/>
+          <w:u w:val="single"/>
+        </w:rPr>
+        <w:t>11 %</w:t>
+      </w:r>
+      <w:r>
+        <w:rPr>
+          <w:rFonts w:ascii="Times New Roman" w:eastAsia="Times New Roman" w:hAnsi="Times New Roman" w:cs="Times New Roman"/>
+          <w:i/>
+          <w:iCs/>
+        </w:rPr>
+        <w:t xml:space="preserve"> of females fall in the &gt;50K bracket, compared with roughly </w:t>
+      </w:r>
+      <w:r>
+        <w:rPr>
+          <w:rFonts w:ascii="Times New Roman" w:eastAsia="Times New Roman" w:hAnsi="Times New Roman" w:cs="Times New Roman"/>
+          <w:i/>
+          <w:iCs/>
+          <w:u w:val="single"/>
+        </w:rPr>
+        <w:t>31 %</w:t>
+      </w:r>
+      <w:r>
+        <w:rPr>
+          <w:rFonts w:ascii="Times New Roman" w:eastAsia="Times New Roman" w:hAnsi="Times New Roman" w:cs="Times New Roman"/>
+          <w:i/>
+          <w:iCs/>
+        </w:rPr>
+        <w:t xml:space="preserve"> of males, indicating a strong gender income gap. Because the sample size is approximately </w:t>
+      </w:r>
+      <w:r>
+        <w:rPr>
+          <w:rFonts w:ascii="Times New Roman" w:eastAsia="Times New Roman" w:hAnsi="Times New Roman" w:cs="Times New Roman"/>
+          <w:i/>
+          <w:iCs/>
+          <w:u w:val="single"/>
+        </w:rPr>
+        <w:t>about 32000</w:t>
+      </w:r>
+      <w:r>
+        <w:rPr>
+          <w:rFonts w:ascii="Times New Roman" w:eastAsia="Times New Roman" w:hAnsi="Times New Roman" w:cs="Times New Roman"/>
+          <w:i/>
+          <w:iCs/>
+        </w:rPr>
+        <w:t xml:space="preserve"> records, the result is statistically robust and most likely it is not a sampling fluke. This effect also has </w:t>
+      </w:r>
+      <w:r>
+        <w:rPr>
+          <w:rFonts w:ascii="Times New Roman" w:eastAsia="Times New Roman" w:hAnsi="Times New Roman" w:cs="Times New Roman"/>
+          <w:i/>
+          <w:iCs/>
+          <w:u w:val="single"/>
+        </w:rPr>
+        <w:t>real world</w:t>
+      </w:r>
+      <w:r>
+        <w:rPr>
+          <w:rFonts w:ascii="Times New Roman" w:eastAsia="Times New Roman" w:hAnsi="Times New Roman" w:cs="Times New Roman"/>
+          <w:i/>
+          <w:iCs/>
+        </w:rPr>
+        <w:t xml:space="preserve"> meaning</w:t>
+      </w:r>
+      <w:r>
+        <w:rPr>
+          <w:rFonts w:ascii="Times New Roman" w:eastAsia="Times New Roman" w:hAnsi="Times New Roman" w:cs="Times New Roman"/>
+          <w:i/>
+          <w:iCs/>
+        </w:rPr>
+        <w:t>:</w:t>
+      </w:r>
+      <w:r>
+        <w:rPr>
+          <w:rFonts w:ascii="Times New Roman" w:eastAsia="Times New Roman" w:hAnsi="Times New Roman" w:cs="Times New Roman"/>
+          <w:i/>
+          <w:iCs/>
+        </w:rPr>
+        <w:t xml:space="preserve"> males dominate </w:t>
+      </w:r>
+      <w:r>
+        <w:rPr>
+          <w:rFonts w:ascii="Times New Roman" w:eastAsia="Times New Roman" w:hAnsi="Times New Roman" w:cs="Times New Roman"/>
+          <w:i/>
+          <w:iCs/>
+          <w:u w:val="single"/>
+        </w:rPr>
+        <w:t>high income</w:t>
+      </w:r>
+      <w:r>
+        <w:rPr>
+          <w:rFonts w:ascii="Times New Roman" w:eastAsia="Times New Roman" w:hAnsi="Times New Roman" w:cs="Times New Roman"/>
+          <w:i/>
+          <w:iCs/>
+        </w:rPr>
+        <w:t xml:space="preserve"> positions, while females are concentrated in the ≤50K category, implying the need to explore other causes.</w:t>
+      </w:r>
     </w:p>
     <w:p>
       <w:pPr>
@@ -3520,21 +3690,84 @@
         <w:ind w:left="1440"/>
         <w:rPr>
           <w:rFonts w:ascii="Times New Roman" w:eastAsia="Times New Roman" w:hAnsi="Times New Roman" w:cs="Times New Roman"/>
-          <w:i/>
-          <w:iCs/>
-        </w:rPr>
-      </w:pPr>
-      <w:r>
-        <w:rPr>
-          <w:rFonts w:ascii="Times New Roman" w:eastAsia="Times New Roman" w:hAnsi="Times New Roman" w:cs="Times New Roman"/>
-          <w:i/>
-          <w:iCs/>
-        </w:rPr>
-        <w:t>Our group coordinated well together, and everyone communicated clearly during the project. We split the tasks for each member fairly, and each member contributed in a useful way. Choosing the USA as our only country simplified our workflow and let us deepen the narrative. The feedback we received in tutorial sessions also helped us correct our approach early and simplified the rest of the work.</w:t>
-      </w:r>
-    </w:p>
-    <w:p>
-      <w:pPr>
+        </w:rPr>
+      </w:pPr>
+      <w:r>
+        <w:rPr>
+          <w:rFonts w:ascii="Times New Roman" w:eastAsia="Times New Roman" w:hAnsi="Times New Roman" w:cs="Times New Roman"/>
+        </w:rPr>
+        <w:t xml:space="preserve">By completely focusing on one </w:t>
+      </w:r>
+      <w:r>
+        <w:rPr>
+          <w:rFonts w:ascii="Times New Roman" w:eastAsia="Times New Roman" w:hAnsi="Times New Roman" w:cs="Times New Roman"/>
+          <w:u w:val="single"/>
+        </w:rPr>
+        <w:t>country</w:t>
+      </w:r>
+      <w:r>
+        <w:rPr>
+          <w:rFonts w:ascii="Times New Roman" w:eastAsia="Times New Roman" w:hAnsi="Times New Roman" w:cs="Times New Roman"/>
+        </w:rPr>
+        <w:t xml:space="preserve"> the United </w:t>
+      </w:r>
+      <w:r>
+        <w:rPr>
+          <w:rFonts w:ascii="Times New Roman" w:eastAsia="Times New Roman" w:hAnsi="Times New Roman" w:cs="Times New Roman"/>
+          <w:u w:val="single"/>
+        </w:rPr>
+        <w:t>States</w:t>
+      </w:r>
+      <w:r>
+        <w:rPr>
+          <w:rFonts w:ascii="Times New Roman" w:eastAsia="Times New Roman" w:hAnsi="Times New Roman" w:cs="Times New Roman"/>
+        </w:rPr>
+        <w:t xml:space="preserve"> we were able to simplify our assignment and develop a deeper, more cohesive narrative, rather than splitting our attention across three countries. Our weekly </w:t>
+      </w:r>
+      <w:r>
+        <w:rPr>
+          <w:rFonts w:ascii="Times New Roman" w:eastAsia="Times New Roman" w:hAnsi="Times New Roman" w:cs="Times New Roman"/>
+          <w:u w:val="single"/>
+        </w:rPr>
+        <w:t>stand-up</w:t>
+      </w:r>
+      <w:r>
+        <w:rPr>
+          <w:rFonts w:ascii="Times New Roman" w:eastAsia="Times New Roman" w:hAnsi="Times New Roman" w:cs="Times New Roman"/>
+        </w:rPr>
+        <w:t xml:space="preserve"> briefings and GitHub issues kept everything transparent. Each week, we handled data cleaning, then focused on the chi-square analysis</w:t>
+      </w:r>
+      <w:r>
+        <w:rPr>
+          <w:rFonts w:ascii="Times New Roman" w:eastAsia="Times New Roman" w:hAnsi="Times New Roman" w:cs="Times New Roman"/>
+          <w:u w:val="single"/>
+        </w:rPr>
+        <w:t>, Po</w:t>
+      </w:r>
+      <w:r>
+        <w:rPr>
+          <w:rFonts w:ascii="Times New Roman" w:eastAsia="Times New Roman" w:hAnsi="Times New Roman" w:cs="Times New Roman"/>
+        </w:rPr>
+        <w:t>werPoint slides, and finally</w:t>
+      </w:r>
+      <w:r>
+        <w:rPr>
+          <w:rFonts w:ascii="Times New Roman" w:eastAsia="Times New Roman" w:hAnsi="Times New Roman" w:cs="Times New Roman"/>
+          <w:u w:val="single"/>
+        </w:rPr>
+        <w:t>, vi</w:t>
+      </w:r>
+      <w:r>
+        <w:rPr>
+          <w:rFonts w:ascii="Times New Roman" w:eastAsia="Times New Roman" w:hAnsi="Times New Roman" w:cs="Times New Roman"/>
+        </w:rPr>
+        <w:t>sualizations and storytelling. Since the dataset and testing plan were finalized early on, our rehearsals mainly focused on refining the story and polishing the slides.</w:t>
+      </w:r>
+    </w:p>
+    <w:p>
+      <w:pPr>
+        <w:pStyle w:val="ListParagraph"/>
+        <w:ind w:left="1440"/>
         <w:rPr>
           <w:rFonts w:ascii="Times New Roman" w:eastAsia="Times New Roman" w:hAnsi="Times New Roman" w:cs="Times New Roman"/>
         </w:rPr>
@@ -3586,30 +3819,26 @@
         <w:ind w:left="1440"/>
         <w:rPr>
           <w:rFonts w:ascii="Times New Roman" w:eastAsia="Times New Roman" w:hAnsi="Times New Roman" w:cs="Times New Roman"/>
-          <w:i/>
-          <w:iCs/>
-        </w:rPr>
-      </w:pPr>
-      <w:r>
-        <w:rPr>
-          <w:rFonts w:ascii="Times New Roman" w:eastAsia="Times New Roman" w:hAnsi="Times New Roman" w:cs="Times New Roman"/>
-          <w:i/>
-          <w:iCs/>
-        </w:rPr>
-        <w:t xml:space="preserve">Initially, we ended up unnecessarily working with many countries from the dataset and later decided to remove them from the scope. At times, we also found it difficult to sync up due to our different schedules, which caused some tasks to be delayed beyond the planned time period. To address this, we </w:t>
-      </w:r>
-      <w:r>
-        <w:rPr>
-          <w:rFonts w:ascii="Times New Roman" w:eastAsia="Times New Roman" w:hAnsi="Times New Roman" w:cs="Times New Roman"/>
-          <w:i/>
-          <w:iCs/>
+        </w:rPr>
+      </w:pPr>
+      <w:r>
+        <w:rPr>
+          <w:rFonts w:ascii="Times New Roman" w:eastAsia="Times New Roman" w:hAnsi="Times New Roman" w:cs="Times New Roman"/>
+        </w:rPr>
+        <w:t xml:space="preserve">We ended up doing some unnecessary legwork for Mexico and India before those regions were removed from the scope. To avoid that kind of rework, we should introduce a clear milestone check before starting deep analysis. </w:t>
+      </w:r>
+      <w:r>
+        <w:rPr>
+          <w:rFonts w:ascii="Times New Roman" w:eastAsia="Times New Roman" w:hAnsi="Times New Roman" w:cs="Times New Roman"/>
         </w:rPr>
         <w:lastRenderedPageBreak/>
-        <w:t>started connecting via Google Meet three times a week to keep track of progress. This improved our coordination and ensured timely delivery.</w:t>
-      </w:r>
-    </w:p>
-    <w:p>
-      <w:pPr>
+        <w:t>Additionally, our documentation didn't keep up with the pivot. The README referenced the old plan for too long, leading to confusion during reviews. Linking documentation updates directly to our Pull Requests would be a simple way to ensure the files always reflect our current decisions.</w:t>
+      </w:r>
+    </w:p>
+    <w:p>
+      <w:pPr>
+        <w:pStyle w:val="ListParagraph"/>
+        <w:ind w:left="1440"/>
         <w:rPr>
           <w:rFonts w:ascii="Times New Roman" w:eastAsia="Times New Roman" w:hAnsi="Times New Roman" w:cs="Times New Roman"/>
         </w:rPr>
@@ -3643,34 +3872,34 @@
     </w:p>
     <w:p>
       <w:pPr>
+        <w:pStyle w:val="ListParagraph"/>
+        <w:ind w:left="1440"/>
+        <w:rPr>
+          <w:rFonts w:ascii="Times New Roman" w:eastAsia="Times New Roman" w:hAnsi="Times New Roman" w:cs="Times New Roman"/>
+          <w:b/>
+        </w:rPr>
+      </w:pPr>
+    </w:p>
+    <w:p>
+      <w:pPr>
+        <w:ind w:left="1440"/>
         <w:rPr>
           <w:rFonts w:ascii="Times New Roman" w:eastAsia="Times New Roman" w:hAnsi="Times New Roman" w:cs="Times New Roman"/>
           <w:bCs/>
         </w:rPr>
       </w:pPr>
-    </w:p>
-    <w:p>
-      <w:pPr>
+      <w:r>
+        <w:rPr>
+          <w:rFonts w:ascii="Times New Roman" w:eastAsia="Times New Roman" w:hAnsi="Times New Roman" w:cs="Times New Roman"/>
+          <w:bCs/>
+        </w:rPr>
+        <w:t>Once the single country scope was confirmed, tasks tracked the schedule closely. However, the change cost us roughly 2-3 working days. Building explicit contingency buffers and scheduling Safety time and mid-sprint progress reviews Would make it easier to adjust to changes without cutting into presentation prep time.</w:t>
+      </w:r>
+    </w:p>
+    <w:p>
+      <w:pPr>
+        <w:pStyle w:val="ListParagraph"/>
         <w:ind w:left="1440"/>
-        <w:rPr>
-          <w:rFonts w:ascii="Times New Roman" w:eastAsia="Times New Roman" w:hAnsi="Times New Roman" w:cs="Times New Roman"/>
-          <w:bCs/>
-          <w:i/>
-          <w:iCs/>
-        </w:rPr>
-      </w:pPr>
-      <w:r>
-        <w:rPr>
-          <w:rFonts w:ascii="Times New Roman" w:eastAsia="Times New Roman" w:hAnsi="Times New Roman" w:cs="Times New Roman"/>
-          <w:bCs/>
-          <w:i/>
-          <w:iCs/>
-        </w:rPr>
-        <w:t>Overall, our time management was good since we completed the important tasks on time. However, in some cases, making sense of the results and finalising slides took longer, costing us roughly 2–3 working days more. Setting up weekly goals or using a shared checklist might help us stay more organised and finish tasks earlier.</w:t>
-      </w:r>
-    </w:p>
-    <w:p>
-      <w:pPr>
         <w:rPr>
           <w:rFonts w:ascii="Times New Roman" w:eastAsia="Times New Roman" w:hAnsi="Times New Roman" w:cs="Times New Roman"/>
         </w:rPr>
@@ -3704,37 +3933,35 @@
     </w:p>
     <w:p>
       <w:pPr>
+        <w:pStyle w:val="ListParagraph"/>
+        <w:ind w:left="1440"/>
+        <w:rPr>
+          <w:rFonts w:ascii="Times New Roman" w:eastAsia="Times New Roman" w:hAnsi="Times New Roman" w:cs="Times New Roman"/>
+          <w:b/>
+        </w:rPr>
+      </w:pPr>
+    </w:p>
+    <w:p>
+      <w:pPr>
+        <w:pStyle w:val="ListParagraph"/>
+        <w:ind w:left="1440"/>
         <w:rPr>
           <w:rFonts w:ascii="Times New Roman" w:eastAsia="Times New Roman" w:hAnsi="Times New Roman" w:cs="Times New Roman"/>
           <w:bCs/>
-          <w:i/>
-          <w:iCs/>
-        </w:rPr>
-      </w:pPr>
+        </w:rPr>
+      </w:pPr>
+      <w:r>
+        <w:rPr>
+          <w:rFonts w:ascii="Times New Roman" w:eastAsia="Times New Roman" w:hAnsi="Times New Roman" w:cs="Times New Roman"/>
+          <w:bCs/>
+        </w:rPr>
+        <w:t>The USA-only deliverable is cohesive and evidence-based: data prep, statistical testing, and visualization triangulate the same conclusion about gendered income disparities. Reviewers highlighted the persuasive pairing of normalized bar charts with chi-square outputs. Remaining work involves extending the discussion to policy implications, but the analytical foundation is solid.</w:t>
+      </w:r>
     </w:p>
     <w:p>
       <w:pPr>
         <w:pStyle w:val="ListParagraph"/>
         <w:ind w:left="1440"/>
-        <w:rPr>
-          <w:rFonts w:ascii="Times New Roman" w:eastAsia="Times New Roman" w:hAnsi="Times New Roman" w:cs="Times New Roman"/>
-          <w:bCs/>
-          <w:i/>
-          <w:iCs/>
-        </w:rPr>
-      </w:pPr>
-      <w:r>
-        <w:rPr>
-          <w:rFonts w:ascii="Times New Roman" w:eastAsia="Times New Roman" w:hAnsi="Times New Roman" w:cs="Times New Roman"/>
-          <w:bCs/>
-          <w:i/>
-          <w:iCs/>
-        </w:rPr>
-        <w:t>Our USA only project was executed well by us. The cleaned data, chi-square test, bar charts, and statistics all obviously point toward the same gender pay gap. Even though we initially had some issues, our final execution was strong, and we learned and honed many new skills.</w:t>
-      </w:r>
-    </w:p>
-    <w:p>
-      <w:pPr>
         <w:rPr>
           <w:rFonts w:ascii="Times New Roman" w:eastAsia="Times New Roman" w:hAnsi="Times New Roman" w:cs="Times New Roman"/>
         </w:rPr>
@@ -3851,15 +4078,6 @@
     </w:p>
     <w:p>
       <w:pPr>
-        <w:rPr>
-          <w:rFonts w:ascii="Times New Roman" w:eastAsia="Times New Roman" w:hAnsi="Times New Roman" w:cs="Times New Roman"/>
-          <w:i/>
-          <w:iCs/>
-        </w:rPr>
-      </w:pPr>
-    </w:p>
-    <w:p>
-      <w:pPr>
         <w:pStyle w:val="ListParagraph"/>
         <w:ind w:left="1440"/>
         <w:rPr>
@@ -3868,14 +4086,6 @@
           <w:iCs/>
         </w:rPr>
       </w:pPr>
-      <w:r>
-        <w:rPr>
-          <w:rFonts w:ascii="Times New Roman" w:eastAsia="Times New Roman" w:hAnsi="Times New Roman" w:cs="Times New Roman"/>
-          <w:i/>
-          <w:iCs/>
-        </w:rPr>
-        <w:t>The project's repository log clearly shows that all group members participated and made necessary changes to the files. This indicates that the workload was divided among the members. Most commits were made to rectify issues therefore, making minor and more frequent commits with clear messages in the future will help in tracking progress.</w:t>
-      </w:r>
     </w:p>
     <w:p>
       <w:pPr>
@@ -3887,6 +4097,14 @@
           <w:iCs/>
         </w:rPr>
       </w:pPr>
+      <w:r>
+        <w:rPr>
+          <w:rFonts w:ascii="Times New Roman" w:eastAsia="Times New Roman" w:hAnsi="Times New Roman" w:cs="Times New Roman"/>
+          <w:i/>
+          <w:iCs/>
+        </w:rPr>
+        <w:t>No changes occurred after the original allocation; all members and GitHub handles remain as initially registered.</w:t>
+      </w:r>
     </w:p>
     <w:p>
       <w:pPr>
@@ -4105,23 +4323,17 @@
         <w:ind w:left="1440"/>
         <w:rPr>
           <w:rFonts w:ascii="Times New Roman" w:eastAsia="Times New Roman" w:hAnsi="Times New Roman" w:cs="Times New Roman"/>
-          <w:i/>
-          <w:iCs/>
-        </w:rPr>
-      </w:pPr>
-      <w:r>
-        <w:rPr>
-          <w:rFonts w:ascii="Times New Roman" w:eastAsia="Times New Roman" w:hAnsi="Times New Roman" w:cs="Times New Roman"/>
-          <w:i/>
-          <w:iCs/>
+        </w:rPr>
+      </w:pPr>
+      <w:r>
+        <w:rPr>
+          <w:rFonts w:ascii="Times New Roman" w:eastAsia="Times New Roman" w:hAnsi="Times New Roman" w:cs="Times New Roman"/>
         </w:rPr>
         <w:t xml:space="preserve">The USA contingency table shows starkly different distributions: 93% of women versus 69% of men earn ≤50K, while 31% of men but only 11% of women surpass 50K. Pearson’s Chi-square statistic of 1424.4 (df = 1, p &lt; 2.2×10^-16) confirms the gap is not due to sampling noise. Because the contingency counts, visualization, and statistical output were derived from the </w:t>
       </w:r>
       <w:r>
         <w:rPr>
           <w:rFonts w:ascii="Times New Roman" w:eastAsia="Times New Roman" w:hAnsi="Times New Roman" w:cs="Times New Roman"/>
-          <w:i/>
-          <w:iCs/>
         </w:rPr>
         <w:lastRenderedPageBreak/>
         <w:t>same cleaned DS096 subset, every strand of evidence narrates the same message.</w:t>
@@ -4173,32 +4385,32 @@
     </w:p>
     <w:p>
       <w:pPr>
-        <w:rPr>
-          <w:rFonts w:ascii="Times New Roman" w:eastAsia="Times New Roman" w:hAnsi="Times New Roman" w:cs="Times New Roman"/>
-        </w:rPr>
-      </w:pPr>
-    </w:p>
-    <w:p>
-      <w:pPr>
         <w:pStyle w:val="ListParagraph"/>
         <w:ind w:left="1440"/>
         <w:rPr>
           <w:rFonts w:ascii="Times New Roman" w:eastAsia="Times New Roman" w:hAnsi="Times New Roman" w:cs="Times New Roman"/>
-          <w:i/>
-          <w:iCs/>
-        </w:rPr>
-      </w:pPr>
-      <w:r>
-        <w:rPr>
-          <w:rFonts w:ascii="Times New Roman" w:eastAsia="Times New Roman" w:hAnsi="Times New Roman" w:cs="Times New Roman"/>
-          <w:i/>
-          <w:iCs/>
-        </w:rPr>
-        <w:t>Rejecting the null hypothesis confirms that there is a link between gender and income. Specifically, men are three times more likely to earn over $50k, demonstrating a gender pay disparity. Furthermore, visual evidence from bar charts and chi square test results validates this significant disparity.</w:t>
-      </w:r>
-    </w:p>
-    <w:p>
-      <w:pPr>
+        </w:rPr>
+      </w:pPr>
+    </w:p>
+    <w:p>
+      <w:pPr>
+        <w:pStyle w:val="ListParagraph"/>
+        <w:ind w:left="1440"/>
+        <w:rPr>
+          <w:rFonts w:ascii="Times New Roman" w:eastAsia="Times New Roman" w:hAnsi="Times New Roman" w:cs="Times New Roman"/>
+        </w:rPr>
+      </w:pPr>
+      <w:r>
+        <w:rPr>
+          <w:rFonts w:ascii="Times New Roman" w:eastAsia="Times New Roman" w:hAnsi="Times New Roman" w:cs="Times New Roman"/>
+        </w:rPr>
+        <w:t>Rejecting H0 means gender and income bracket are associated in the US adult-income sample. Men are nearly three times as likely to appear in the &gt;50K bracket, implying unequal access to senior roles or higher hourly wages. For policymakers, the result reinforces the urgency of gender-equality interventions; for employers, it motivates audits of promotion, pay, and flexibility policies to understand why female progression stalls around the 50K threshold.</w:t>
+      </w:r>
+    </w:p>
+    <w:p>
+      <w:pPr>
+        <w:pStyle w:val="ListParagraph"/>
+        <w:ind w:left="1440"/>
         <w:rPr>
           <w:rFonts w:ascii="Times New Roman" w:eastAsia="Times New Roman" w:hAnsi="Times New Roman" w:cs="Times New Roman"/>
         </w:rPr>
@@ -4239,29 +4451,14 @@
     </w:p>
     <w:p>
       <w:pPr>
-        <w:rPr>
-          <w:rFonts w:ascii="Times New Roman" w:eastAsia="Times New Roman" w:hAnsi="Times New Roman" w:cs="Times New Roman"/>
-        </w:rPr>
-      </w:pPr>
-    </w:p>
-    <w:p>
-      <w:pPr>
         <w:pStyle w:val="ListParagraph"/>
         <w:ind w:left="1440"/>
         <w:rPr>
           <w:rFonts w:ascii="Times New Roman" w:eastAsia="Times New Roman" w:hAnsi="Times New Roman" w:cs="Times New Roman"/>
-          <w:i/>
-          <w:iCs/>
-        </w:rPr>
-      </w:pPr>
-      <w:r>
-        <w:rPr>
-          <w:rFonts w:ascii="Times New Roman" w:eastAsia="Times New Roman" w:hAnsi="Times New Roman" w:cs="Times New Roman"/>
-          <w:i/>
-          <w:iCs/>
-        </w:rPr>
-        <w:t>We only used one segment of the data and a basic two variables to test, so we couldn’t control for other variables like education, marital status or occupation. Next time we’d would include with those factors, check trends over time, and maybe gather qualitative notes to see why the gap persists.</w:t>
-      </w:r>
+          <w:b/>
+          <w:bCs/>
+        </w:rPr>
+      </w:pPr>
     </w:p>
     <w:p>
       <w:pPr>
@@ -4271,6 +4468,12 @@
           <w:rFonts w:ascii="Times New Roman" w:eastAsia="Times New Roman" w:hAnsi="Times New Roman" w:cs="Times New Roman"/>
         </w:rPr>
       </w:pPr>
+      <w:r>
+        <w:rPr>
+          <w:rFonts w:ascii="Times New Roman" w:eastAsia="Times New Roman" w:hAnsi="Times New Roman" w:cs="Times New Roman"/>
+        </w:rPr>
+        <w:t>This study uses a single cross-sectional dataset and a bivariate test, so it cannot control for education, occupation, or working hours. Future work should replicate the analysis with logistic regression models that adjust for confounders, examine temporal slices to detect trend shifts, and incorporate qualitative insights on workplace policy barriers.</w:t>
+      </w:r>
     </w:p>
     <w:p>
       <w:pPr>
@@ -9662,7 +9865,6 @@
   <w:style w:type="character" w:default="1" w:styleId="DefaultParagraphFont">
     <w:name w:val="Default Paragraph Font"/>
     <w:uiPriority w:val="1"/>
-    <w:semiHidden/>
     <w:unhideWhenUsed/>
   </w:style>
   <w:style w:type="table" w:default="1" w:styleId="TableNormal">

</xml_diff>

<commit_message>
Background research paper are added
Background research paper and reference is added
</commit_message>
<xml_diff>
--- a/PARTIAL_7COM1079_Final report_template.docx
+++ b/PARTIAL_7COM1079_Final report_template.docx
@@ -479,7 +479,23 @@
           <w:rFonts w:ascii="Times New Roman" w:eastAsia="Times New Roman" w:hAnsi="Times New Roman" w:cs="Times New Roman"/>
           <w:iCs/>
         </w:rPr>
-        <w:t xml:space="preserve">           Phani Muppalla – 24113322,</w:t>
+        <w:t xml:space="preserve">           Phani </w:t>
+      </w:r>
+      <w:proofErr w:type="spellStart"/>
+      <w:r>
+        <w:rPr>
+          <w:rFonts w:ascii="Times New Roman" w:eastAsia="Times New Roman" w:hAnsi="Times New Roman" w:cs="Times New Roman"/>
+          <w:iCs/>
+        </w:rPr>
+        <w:t>Muppalla</w:t>
+      </w:r>
+      <w:proofErr w:type="spellEnd"/>
+      <w:r>
+        <w:rPr>
+          <w:rFonts w:ascii="Times New Roman" w:eastAsia="Times New Roman" w:hAnsi="Times New Roman" w:cs="Times New Roman"/>
+          <w:iCs/>
+        </w:rPr>
+        <w:t xml:space="preserve"> – 24113322,</w:t>
       </w:r>
     </w:p>
     <w:p>
@@ -2189,8 +2205,9 @@
           <w:iCs/>
           <w:u w:val="single"/>
         </w:rPr>
-        <w:t xml:space="preserve"> during 1994</w:t>
-      </w:r>
+        <w:t xml:space="preserve"> during </w:t>
+      </w:r>
+      <w:proofErr w:type="gramStart"/>
       <w:r>
         <w:rPr>
           <w:rFonts w:ascii="Times New Roman" w:eastAsia="Times New Roman" w:hAnsi="Times New Roman" w:cs="Times New Roman"/>
@@ -2199,8 +2216,19 @@
           <w:iCs/>
           <w:u w:val="single"/>
         </w:rPr>
+        <w:t>1994</w:t>
+      </w:r>
+      <w:r>
+        <w:rPr>
+          <w:rFonts w:ascii="Times New Roman" w:eastAsia="Times New Roman" w:hAnsi="Times New Roman" w:cs="Times New Roman"/>
+          <w:b/>
+          <w:bCs/>
+          <w:iCs/>
+          <w:u w:val="single"/>
+        </w:rPr>
         <w:t xml:space="preserve"> ?</w:t>
       </w:r>
+      <w:proofErr w:type="gramEnd"/>
       <w:r>
         <w:rPr>
           <w:rFonts w:ascii="Times New Roman" w:eastAsia="Times New Roman" w:hAnsi="Times New Roman" w:cs="Times New Roman"/>
@@ -2555,38 +2583,543 @@
     <w:p>
       <w:pPr>
         <w:pStyle w:val="ListParagraph"/>
-        <w:ind w:left="2160" w:hanging="720"/>
-        <w:rPr>
-          <w:rFonts w:ascii="Times New Roman" w:eastAsia="Times New Roman" w:hAnsi="Times New Roman" w:cs="Times New Roman"/>
-          <w:iCs/>
-        </w:rPr>
-      </w:pPr>
-      <w:r>
-        <w:rPr>
-          <w:rFonts w:ascii="Times New Roman" w:eastAsia="Times New Roman" w:hAnsi="Times New Roman" w:cs="Times New Roman"/>
-          <w:iCs/>
-          <w:highlight w:val="yellow"/>
-        </w:rPr>
-        <w:t xml:space="preserve">--------------------- </w:t>
-      </w:r>
-      <w:r>
-        <w:rPr>
-          <w:rFonts w:ascii="Times New Roman" w:eastAsia="Times New Roman" w:hAnsi="Times New Roman" w:cs="Times New Roman"/>
-          <w:b/>
-          <w:bCs/>
-          <w:iCs/>
-          <w:highlight w:val="yellow"/>
-        </w:rPr>
-        <w:t>MISSING</w:t>
-      </w:r>
-      <w:r>
-        <w:rPr>
-          <w:rFonts w:ascii="Times New Roman" w:eastAsia="Times New Roman" w:hAnsi="Times New Roman" w:cs="Times New Roman"/>
-          <w:iCs/>
-          <w:highlight w:val="yellow"/>
-        </w:rPr>
-        <w:t xml:space="preserve"> ---------------------</w:t>
-      </w:r>
+        <w:ind w:left="1440"/>
+        <w:rPr>
+          <w:rStyle w:val="Strong"/>
+        </w:rPr>
+      </w:pPr>
+      <w:r>
+        <w:rPr>
+          <w:rStyle w:val="Strong"/>
+          <w:b w:val="0"/>
+          <w:bCs w:val="0"/>
+          <w:color w:val="000000" w:themeColor="text1"/>
+        </w:rPr>
+        <w:t>1</w:t>
+      </w:r>
+      <w:r>
+        <w:rPr>
+          <w:rStyle w:val="Strong"/>
+          <w:b w:val="0"/>
+          <w:color w:val="000000" w:themeColor="text1"/>
+        </w:rPr>
+        <w:t>)</w:t>
+      </w:r>
+      <w:r>
+        <w:rPr>
+          <w:rStyle w:val="Strong"/>
+          <w:b w:val="0"/>
+          <w:color w:val="000000" w:themeColor="text1"/>
+        </w:rPr>
+        <w:t>”</w:t>
+      </w:r>
+      <w:r>
+        <w:rPr>
+          <w:rStyle w:val="Strong"/>
+          <w:b w:val="0"/>
+          <w:color w:val="000000" w:themeColor="text1"/>
+        </w:rPr>
+        <w:t xml:space="preserve"> </w:t>
+      </w:r>
+      <w:hyperlink w:anchor="r1" w:history="1">
+        <w:r>
+          <w:rPr>
+            <w:rStyle w:val="Hyperlink"/>
+          </w:rPr>
+          <w:t xml:space="preserve">The </w:t>
+        </w:r>
+        <w:r>
+          <w:rPr>
+            <w:rStyle w:val="Hyperlink"/>
+          </w:rPr>
+          <w:t>G</w:t>
+        </w:r>
+        <w:r>
+          <w:rPr>
+            <w:rStyle w:val="Hyperlink"/>
+          </w:rPr>
+          <w:t>ender Wage Gap: Ex</w:t>
+        </w:r>
+        <w:r>
+          <w:rPr>
+            <w:rStyle w:val="Hyperlink"/>
+          </w:rPr>
+          <w:t>t</w:t>
+        </w:r>
+        <w:r>
+          <w:rPr>
+            <w:rStyle w:val="Hyperlink"/>
+          </w:rPr>
+          <w:t>e</w:t>
+        </w:r>
+        <w:r>
+          <w:rPr>
+            <w:rStyle w:val="Hyperlink"/>
+          </w:rPr>
+          <w:t xml:space="preserve">nt, </w:t>
+        </w:r>
+        <w:r>
+          <w:rPr>
+            <w:rStyle w:val="Hyperlink"/>
+          </w:rPr>
+          <w:t>T</w:t>
+        </w:r>
+        <w:r>
+          <w:rPr>
+            <w:rStyle w:val="Hyperlink"/>
+          </w:rPr>
+          <w:t>rends, and Explana</w:t>
+        </w:r>
+        <w:r>
+          <w:rPr>
+            <w:rStyle w:val="Hyperlink"/>
+          </w:rPr>
+          <w:t>t</w:t>
+        </w:r>
+        <w:r>
+          <w:rPr>
+            <w:rStyle w:val="Hyperlink"/>
+          </w:rPr>
+          <w:t>ions</w:t>
+        </w:r>
+      </w:hyperlink>
+      <w:r>
+        <w:rPr>
+          <w:rStyle w:val="Strong"/>
+          <w:b w:val="0"/>
+          <w:color w:val="000000" w:themeColor="text1"/>
+        </w:rPr>
+        <w:t>.</w:t>
+      </w:r>
+      <w:r>
+        <w:rPr>
+          <w:rStyle w:val="Strong"/>
+          <w:b w:val="0"/>
+          <w:color w:val="000000" w:themeColor="text1"/>
+        </w:rPr>
+        <w:t>”</w:t>
+      </w:r>
+      <w:r>
+        <w:rPr>
+          <w:rStyle w:val="Strong"/>
+          <w:color w:val="000000" w:themeColor="text1"/>
+        </w:rPr>
+        <w:t xml:space="preserve"> </w:t>
+      </w:r>
+      <w:sdt>
+        <w:sdtPr>
+          <w:rPr>
+            <w:rStyle w:val="Strong"/>
+          </w:rPr>
+          <w:id w:val="-163707221"/>
+          <w:citation/>
+        </w:sdtPr>
+        <w:sdtContent>
+          <w:r>
+            <w:rPr>
+              <w:rStyle w:val="Strong"/>
+            </w:rPr>
+            <w:fldChar w:fldCharType="begin"/>
+          </w:r>
+          <w:r>
+            <w:rPr>
+              <w:rStyle w:val="Strong"/>
+              <w:lang w:val="en-US"/>
+            </w:rPr>
+            <w:instrText xml:space="preserve"> CITATION Bla17 \l 1033 </w:instrText>
+          </w:r>
+          <w:r>
+            <w:rPr>
+              <w:rStyle w:val="Strong"/>
+            </w:rPr>
+            <w:fldChar w:fldCharType="separate"/>
+          </w:r>
+          <w:r>
+            <w:rPr>
+              <w:noProof/>
+              <w:lang w:val="en-US"/>
+            </w:rPr>
+            <w:t>(Blau, 2017)</w:t>
+          </w:r>
+          <w:r>
+            <w:rPr>
+              <w:rStyle w:val="Strong"/>
+            </w:rPr>
+            <w:fldChar w:fldCharType="end"/>
+          </w:r>
+        </w:sdtContent>
+      </w:sdt>
+    </w:p>
+    <w:p>
+      <w:pPr>
+        <w:pStyle w:val="ListParagraph"/>
+        <w:ind w:left="1440"/>
+        <w:rPr>
+          <w:rStyle w:val="Strong"/>
+        </w:rPr>
+      </w:pPr>
+    </w:p>
+    <w:p>
+      <w:pPr>
+        <w:pStyle w:val="ListParagraph"/>
+        <w:ind w:left="1440"/>
+        <w:rPr>
+          <w:rStyle w:val="Strong"/>
+          <w:b w:val="0"/>
+          <w:bCs w:val="0"/>
+          <w:color w:val="000000" w:themeColor="text1"/>
+        </w:rPr>
+      </w:pPr>
+      <w:r>
+        <w:rPr>
+          <w:rStyle w:val="Strong"/>
+          <w:b w:val="0"/>
+          <w:bCs w:val="0"/>
+          <w:color w:val="000000" w:themeColor="text1"/>
+        </w:rPr>
+        <w:t>The following article compares how men and women differ based on different wage levels, such as high, middle, and low earners. They focus mainly on the shares of males and females in each part of the wage distribution to show why women still earn less compared to men.</w:t>
+      </w:r>
+    </w:p>
+    <w:p>
+      <w:pPr>
+        <w:pStyle w:val="ListParagraph"/>
+        <w:ind w:left="1440"/>
+        <w:rPr>
+          <w:rFonts w:ascii="Arial" w:hAnsi="Arial" w:cs="Arial"/>
+        </w:rPr>
+      </w:pPr>
+    </w:p>
+    <w:p>
+      <w:pPr>
+        <w:pStyle w:val="ListParagraph"/>
+        <w:ind w:left="1440"/>
+        <w:rPr>
+          <w:rFonts w:ascii="Arial" w:hAnsi="Arial" w:cs="Arial"/>
+        </w:rPr>
+      </w:pPr>
+    </w:p>
+    <w:p>
+      <w:pPr>
+        <w:pStyle w:val="ListParagraph"/>
+        <w:ind w:left="1440"/>
+        <w:rPr>
+          <w:rStyle w:val="Hyperlink"/>
+          <w:rFonts w:ascii="Arial" w:hAnsi="Arial" w:cs="Arial"/>
+        </w:rPr>
+      </w:pPr>
+      <w:r>
+        <w:rPr>
+          <w:rFonts w:ascii="Arial" w:hAnsi="Arial" w:cs="Arial"/>
+        </w:rPr>
+        <w:t>2)”</w:t>
+      </w:r>
+      <w:r>
+        <w:t xml:space="preserve"> </w:t>
+      </w:r>
+      <w:r>
+        <w:rPr>
+          <w:rFonts w:ascii="Arial" w:hAnsi="Arial" w:cs="Arial"/>
+        </w:rPr>
+        <w:fldChar w:fldCharType="begin"/>
+      </w:r>
+      <w:r>
+        <w:rPr>
+          <w:rFonts w:ascii="Arial" w:hAnsi="Arial" w:cs="Arial"/>
+        </w:rPr>
+        <w:instrText>HYPERLINK  \l "r3"</w:instrText>
+      </w:r>
+      <w:r>
+        <w:rPr>
+          <w:rFonts w:ascii="Arial" w:hAnsi="Arial" w:cs="Arial"/>
+        </w:rPr>
+      </w:r>
+      <w:r>
+        <w:rPr>
+          <w:rFonts w:ascii="Arial" w:hAnsi="Arial" w:cs="Arial"/>
+        </w:rPr>
+        <w:fldChar w:fldCharType="separate"/>
+      </w:r>
+      <w:r>
+        <w:rPr>
+          <w:rStyle w:val="Hyperlink"/>
+          <w:rFonts w:ascii="Arial" w:hAnsi="Arial" w:cs="Arial"/>
+        </w:rPr>
+        <w:t>Unequal depression for</w:t>
+      </w:r>
+      <w:r>
+        <w:rPr>
+          <w:rStyle w:val="Hyperlink"/>
+          <w:rFonts w:ascii="Arial" w:hAnsi="Arial" w:cs="Arial"/>
+        </w:rPr>
+        <w:t xml:space="preserve"> </w:t>
+      </w:r>
+      <w:r>
+        <w:rPr>
+          <w:rStyle w:val="Hyperlink"/>
+          <w:rFonts w:ascii="Arial" w:hAnsi="Arial" w:cs="Arial"/>
+        </w:rPr>
+        <w:t>equal work? How the wage gap explains</w:t>
+      </w:r>
+    </w:p>
+    <w:p>
+      <w:pPr>
+        <w:pStyle w:val="ListParagraph"/>
+        <w:ind w:left="1440"/>
+        <w:rPr>
+          <w:rFonts w:ascii="Arial" w:hAnsi="Arial" w:cs="Arial"/>
+        </w:rPr>
+      </w:pPr>
+      <w:r>
+        <w:rPr>
+          <w:rStyle w:val="Hyperlink"/>
+          <w:rFonts w:ascii="Arial" w:hAnsi="Arial" w:cs="Arial"/>
+        </w:rPr>
+        <w:t>gendered disparities in mood disorders</w:t>
+      </w:r>
+      <w:r>
+        <w:rPr>
+          <w:rFonts w:ascii="Arial" w:hAnsi="Arial" w:cs="Arial"/>
+        </w:rPr>
+        <w:fldChar w:fldCharType="end"/>
+      </w:r>
+      <w:r>
+        <w:rPr>
+          <w:rFonts w:ascii="Arial" w:hAnsi="Arial" w:cs="Arial"/>
+        </w:rPr>
+        <w:t>”</w:t>
+      </w:r>
+      <w:sdt>
+        <w:sdtPr>
+          <w:rPr>
+            <w:rFonts w:ascii="Arial" w:hAnsi="Arial" w:cs="Arial"/>
+          </w:rPr>
+          <w:id w:val="1849669627"/>
+          <w:citation/>
+        </w:sdtPr>
+        <w:sdtContent>
+          <w:r>
+            <w:rPr>
+              <w:rFonts w:ascii="Arial" w:hAnsi="Arial" w:cs="Arial"/>
+            </w:rPr>
+            <w:fldChar w:fldCharType="begin"/>
+          </w:r>
+          <w:r>
+            <w:rPr>
+              <w:rFonts w:ascii="Arial" w:hAnsi="Arial" w:cs="Arial"/>
+              <w:lang w:val="en-US"/>
+            </w:rPr>
+            <w:instrText xml:space="preserve"> CITATION Pla16 \l 1033 </w:instrText>
+          </w:r>
+          <w:r>
+            <w:rPr>
+              <w:rFonts w:ascii="Arial" w:hAnsi="Arial" w:cs="Arial"/>
+            </w:rPr>
+            <w:fldChar w:fldCharType="separate"/>
+          </w:r>
+          <w:r>
+            <w:rPr>
+              <w:rFonts w:ascii="Arial" w:hAnsi="Arial" w:cs="Arial"/>
+              <w:noProof/>
+              <w:lang w:val="en-US"/>
+            </w:rPr>
+            <w:t xml:space="preserve"> </w:t>
+          </w:r>
+          <w:r>
+            <w:rPr>
+              <w:rFonts w:ascii="Arial" w:hAnsi="Arial" w:cs="Arial"/>
+              <w:noProof/>
+              <w:lang w:val="en-US"/>
+            </w:rPr>
+            <w:t>(Platt, et al., 2016)</w:t>
+          </w:r>
+          <w:r>
+            <w:rPr>
+              <w:rFonts w:ascii="Arial" w:hAnsi="Arial" w:cs="Arial"/>
+            </w:rPr>
+            <w:fldChar w:fldCharType="end"/>
+          </w:r>
+        </w:sdtContent>
+      </w:sdt>
+      <w:r>
+        <w:rPr>
+          <w:rFonts w:ascii="Arial" w:hAnsi="Arial" w:cs="Arial"/>
+        </w:rPr>
+        <w:t>.</w:t>
+      </w:r>
+    </w:p>
+    <w:p>
+      <w:pPr>
+        <w:pStyle w:val="ListParagraph"/>
+        <w:ind w:left="1440"/>
+        <w:rPr>
+          <w:rFonts w:ascii="Arial" w:hAnsi="Arial" w:cs="Arial"/>
+        </w:rPr>
+      </w:pPr>
+    </w:p>
+    <w:p>
+      <w:pPr>
+        <w:pStyle w:val="ListParagraph"/>
+        <w:ind w:left="1440"/>
+        <w:rPr>
+          <w:rFonts w:ascii="Arial" w:hAnsi="Arial" w:cs="Arial"/>
+        </w:rPr>
+      </w:pPr>
+      <w:r>
+        <w:rPr>
+          <w:rFonts w:ascii="Arial" w:hAnsi="Arial" w:cs="Arial"/>
+        </w:rPr>
+        <w:t xml:space="preserve">In this journal, the authors group workers by income and compare </w:t>
+      </w:r>
+      <w:proofErr w:type="spellStart"/>
+      <w:r>
+        <w:rPr>
+          <w:rFonts w:ascii="Arial" w:hAnsi="Arial" w:cs="Arial"/>
+        </w:rPr>
+        <w:t>th</w:t>
+      </w:r>
+      <w:proofErr w:type="spellEnd"/>
+      <w:r>
+        <w:rPr>
+          <w:rFonts w:ascii="Arial" w:hAnsi="Arial" w:cs="Arial"/>
+        </w:rPr>
+        <w:t xml:space="preserve"> </w:t>
+      </w:r>
+      <w:r>
+        <w:rPr>
+          <w:rFonts w:ascii="Arial" w:hAnsi="Arial" w:cs="Arial"/>
+        </w:rPr>
+        <w:t>proportions between men and women in the lower and higher pay categories. Then, they relate these proportional differences in earnings to find differences in depression and anxiety rates between genders.</w:t>
+      </w:r>
+    </w:p>
+    <w:p>
+      <w:pPr>
+        <w:pStyle w:val="ListParagraph"/>
+        <w:ind w:left="1440"/>
+        <w:rPr>
+          <w:rFonts w:ascii="Arial" w:hAnsi="Arial" w:cs="Arial"/>
+        </w:rPr>
+      </w:pPr>
+    </w:p>
+    <w:p>
+      <w:pPr>
+        <w:pStyle w:val="ListParagraph"/>
+        <w:ind w:left="1440"/>
+        <w:rPr>
+          <w:rFonts w:ascii="Arial" w:hAnsi="Arial" w:cs="Arial"/>
+        </w:rPr>
+      </w:pPr>
+      <w:r>
+        <w:rPr>
+          <w:rFonts w:ascii="Arial" w:hAnsi="Arial" w:cs="Arial"/>
+        </w:rPr>
+        <w:t>3) “</w:t>
+      </w:r>
+      <w:hyperlink w:anchor="r2" w:history="1">
+        <w:r>
+          <w:rPr>
+            <w:rStyle w:val="Hyperlink"/>
+            <w:rFonts w:ascii="Arial" w:hAnsi="Arial" w:cs="Arial"/>
+          </w:rPr>
+          <w:t>Gender wage gap and its associated factors: An examination of traditional gender ideology, education, and occupation</w:t>
+        </w:r>
+      </w:hyperlink>
+      <w:r>
+        <w:rPr>
+          <w:rFonts w:ascii="Arial" w:hAnsi="Arial" w:cs="Arial"/>
+        </w:rPr>
+        <w:t>”</w:t>
+      </w:r>
+      <w:sdt>
+        <w:sdtPr>
+          <w:rPr>
+            <w:rFonts w:ascii="Arial" w:hAnsi="Arial" w:cs="Arial"/>
+          </w:rPr>
+          <w:id w:val="927700609"/>
+          <w:citation/>
+        </w:sdtPr>
+        <w:sdtContent>
+          <w:r>
+            <w:rPr>
+              <w:rFonts w:ascii="Arial" w:hAnsi="Arial" w:cs="Arial"/>
+            </w:rPr>
+            <w:fldChar w:fldCharType="begin"/>
+          </w:r>
+          <w:r>
+            <w:rPr>
+              <w:rFonts w:ascii="Arial" w:hAnsi="Arial" w:cs="Arial"/>
+              <w:lang w:val="en-US"/>
+            </w:rPr>
+            <w:instrText xml:space="preserve"> CITATION Lan13 \l 1033 </w:instrText>
+          </w:r>
+          <w:r>
+            <w:rPr>
+              <w:rFonts w:ascii="Arial" w:hAnsi="Arial" w:cs="Arial"/>
+            </w:rPr>
+            <w:fldChar w:fldCharType="separate"/>
+          </w:r>
+          <w:r>
+            <w:rPr>
+              <w:rFonts w:ascii="Arial" w:hAnsi="Arial" w:cs="Arial"/>
+              <w:noProof/>
+              <w:lang w:val="en-US"/>
+            </w:rPr>
+            <w:t xml:space="preserve"> </w:t>
+          </w:r>
+          <w:r>
+            <w:rPr>
+              <w:rFonts w:ascii="Arial" w:hAnsi="Arial" w:cs="Arial"/>
+              <w:noProof/>
+              <w:lang w:val="en-US"/>
+            </w:rPr>
+            <w:t>(Langdon &amp; Klomegah, 2013)</w:t>
+          </w:r>
+          <w:r>
+            <w:rPr>
+              <w:rFonts w:ascii="Arial" w:hAnsi="Arial" w:cs="Arial"/>
+            </w:rPr>
+            <w:fldChar w:fldCharType="end"/>
+          </w:r>
+        </w:sdtContent>
+      </w:sdt>
+      <w:r>
+        <w:rPr>
+          <w:rFonts w:ascii="Arial" w:hAnsi="Arial" w:cs="Arial"/>
+        </w:rPr>
+        <w:t>.</w:t>
+      </w:r>
+    </w:p>
+    <w:p>
+      <w:pPr>
+        <w:pStyle w:val="ListParagraph"/>
+        <w:ind w:left="1440"/>
+        <w:rPr>
+          <w:rFonts w:ascii="Arial" w:hAnsi="Arial" w:cs="Arial"/>
+        </w:rPr>
+      </w:pPr>
+    </w:p>
+    <w:p>
+      <w:pPr>
+        <w:pStyle w:val="ListParagraph"/>
+        <w:ind w:left="1440"/>
+        <w:rPr>
+          <w:rFonts w:ascii="Arial" w:hAnsi="Arial" w:cs="Arial"/>
+        </w:rPr>
+      </w:pPr>
+      <w:r>
+        <w:rPr>
+          <w:rFonts w:ascii="Arial" w:hAnsi="Arial" w:cs="Arial"/>
+        </w:rPr>
+        <w:t>In this paper, they done statistical analysis using Chi-square and logistic regression then found that gender is a powerful predictor of earrings. The study shows that women were there times more likely them men to be in a low-income group (under $50,000). This gap persists even when controlling for education and occupation showing it’s not just about difference in job choices.</w:t>
+      </w:r>
+    </w:p>
+    <w:p>
+      <w:pPr>
+        <w:pStyle w:val="ListParagraph"/>
+        <w:ind w:left="1440"/>
+        <w:rPr>
+          <w:rFonts w:ascii="Arial" w:hAnsi="Arial" w:cs="Arial"/>
+        </w:rPr>
+      </w:pPr>
     </w:p>
     <w:p>
       <w:pPr>
@@ -2692,6 +3225,7 @@
           <w:rFonts w:ascii="Times New Roman" w:eastAsia="Times New Roman" w:hAnsi="Times New Roman" w:cs="Times New Roman"/>
           <w:iCs/>
         </w:rPr>
+        <w:lastRenderedPageBreak/>
         <w:t xml:space="preserve"> </w:t>
       </w:r>
     </w:p>
@@ -2803,14 +3337,30 @@
           <w:rFonts w:ascii="Times New Roman" w:eastAsia="Times New Roman" w:hAnsi="Times New Roman" w:cs="Times New Roman"/>
           <w:iCs/>
         </w:rPr>
-        <w:t>USA: Proportion of Gender within Income Brackets</w:t>
-      </w:r>
-      <w:r>
-        <w:rPr>
-          <w:rFonts w:ascii="Times New Roman" w:eastAsia="Times New Roman" w:hAnsi="Times New Roman" w:cs="Times New Roman"/>
-          <w:iCs/>
-        </w:rPr>
-        <w:t xml:space="preserve"> : </w:t>
+        <w:t xml:space="preserve">USA: Proportion of Gender within Income </w:t>
+      </w:r>
+      <w:proofErr w:type="gramStart"/>
+      <w:r>
+        <w:rPr>
+          <w:rFonts w:ascii="Times New Roman" w:eastAsia="Times New Roman" w:hAnsi="Times New Roman" w:cs="Times New Roman"/>
+          <w:iCs/>
+        </w:rPr>
+        <w:t>Brackets</w:t>
+      </w:r>
+      <w:r>
+        <w:rPr>
+          <w:rFonts w:ascii="Times New Roman" w:eastAsia="Times New Roman" w:hAnsi="Times New Roman" w:cs="Times New Roman"/>
+          <w:iCs/>
+        </w:rPr>
+        <w:t xml:space="preserve"> :</w:t>
+      </w:r>
+      <w:proofErr w:type="gramEnd"/>
+      <w:r>
+        <w:rPr>
+          <w:rFonts w:ascii="Times New Roman" w:eastAsia="Times New Roman" w:hAnsi="Times New Roman" w:cs="Times New Roman"/>
+          <w:iCs/>
+        </w:rPr>
+        <w:t xml:space="preserve"> </w:t>
       </w:r>
     </w:p>
     <w:p>
@@ -2919,7 +3469,6 @@
           <w:rFonts w:ascii="Times New Roman" w:eastAsia="Times New Roman" w:hAnsi="Times New Roman" w:cs="Times New Roman"/>
           <w:iCs/>
         </w:rPr>
-        <w:lastRenderedPageBreak/>
         <w:t xml:space="preserve">               </w:t>
       </w:r>
       <w:r>
@@ -2927,14 +3476,30 @@
           <w:rFonts w:ascii="Times New Roman" w:eastAsia="Times New Roman" w:hAnsi="Times New Roman" w:cs="Times New Roman"/>
           <w:iCs/>
         </w:rPr>
-        <w:t>USA: Income category Distribution within Genders</w:t>
-      </w:r>
-      <w:r>
-        <w:rPr>
-          <w:rFonts w:ascii="Times New Roman" w:eastAsia="Times New Roman" w:hAnsi="Times New Roman" w:cs="Times New Roman"/>
-          <w:iCs/>
-        </w:rPr>
-        <w:t xml:space="preserve"> : </w:t>
+        <w:t xml:space="preserve">USA: Income category Distribution within </w:t>
+      </w:r>
+      <w:proofErr w:type="gramStart"/>
+      <w:r>
+        <w:rPr>
+          <w:rFonts w:ascii="Times New Roman" w:eastAsia="Times New Roman" w:hAnsi="Times New Roman" w:cs="Times New Roman"/>
+          <w:iCs/>
+        </w:rPr>
+        <w:t>Genders</w:t>
+      </w:r>
+      <w:r>
+        <w:rPr>
+          <w:rFonts w:ascii="Times New Roman" w:eastAsia="Times New Roman" w:hAnsi="Times New Roman" w:cs="Times New Roman"/>
+          <w:iCs/>
+        </w:rPr>
+        <w:t xml:space="preserve"> :</w:t>
+      </w:r>
+      <w:proofErr w:type="gramEnd"/>
+      <w:r>
+        <w:rPr>
+          <w:rFonts w:ascii="Times New Roman" w:eastAsia="Times New Roman" w:hAnsi="Times New Roman" w:cs="Times New Roman"/>
+          <w:iCs/>
+        </w:rPr>
+        <w:t xml:space="preserve"> </w:t>
       </w:r>
     </w:p>
     <w:p>
@@ -3039,14 +3604,30 @@
           <w:rFonts w:ascii="Times New Roman" w:eastAsia="Times New Roman" w:hAnsi="Times New Roman" w:cs="Times New Roman"/>
           <w:iCs/>
         </w:rPr>
-        <w:t>Contingency table</w:t>
-      </w:r>
-      <w:r>
-        <w:rPr>
-          <w:rFonts w:ascii="Times New Roman" w:eastAsia="Times New Roman" w:hAnsi="Times New Roman" w:cs="Times New Roman"/>
-          <w:iCs/>
-        </w:rPr>
-        <w:t xml:space="preserve"> : </w:t>
+        <w:t xml:space="preserve">Contingency </w:t>
+      </w:r>
+      <w:proofErr w:type="gramStart"/>
+      <w:r>
+        <w:rPr>
+          <w:rFonts w:ascii="Times New Roman" w:eastAsia="Times New Roman" w:hAnsi="Times New Roman" w:cs="Times New Roman"/>
+          <w:iCs/>
+        </w:rPr>
+        <w:t>table</w:t>
+      </w:r>
+      <w:r>
+        <w:rPr>
+          <w:rFonts w:ascii="Times New Roman" w:eastAsia="Times New Roman" w:hAnsi="Times New Roman" w:cs="Times New Roman"/>
+          <w:iCs/>
+        </w:rPr>
+        <w:t xml:space="preserve"> :</w:t>
+      </w:r>
+      <w:proofErr w:type="gramEnd"/>
+      <w:r>
+        <w:rPr>
+          <w:rFonts w:ascii="Times New Roman" w:eastAsia="Times New Roman" w:hAnsi="Times New Roman" w:cs="Times New Roman"/>
+          <w:iCs/>
+        </w:rPr>
+        <w:t xml:space="preserve"> </w:t>
       </w:r>
     </w:p>
     <w:p>
@@ -3533,7 +4114,6 @@
           <w:rFonts w:ascii="Times New Roman" w:eastAsia="Times New Roman" w:hAnsi="Times New Roman" w:cs="Times New Roman"/>
           <w:iCs/>
         </w:rPr>
-        <w:lastRenderedPageBreak/>
         <w:t>Useful information for the data understanding</w:t>
       </w:r>
       <w:r>
@@ -3610,6 +4190,7 @@
           <w:iCs/>
         </w:rPr>
       </w:pPr>
+      <w:proofErr w:type="gramStart"/>
       <w:r>
         <w:rPr>
           <w:rFonts w:ascii="Times New Roman" w:eastAsia="Times New Roman" w:hAnsi="Times New Roman" w:cs="Times New Roman"/>
@@ -3622,7 +4203,15 @@
           <w:rFonts w:ascii="Times New Roman" w:eastAsia="Times New Roman" w:hAnsi="Times New Roman" w:cs="Times New Roman"/>
           <w:iCs/>
         </w:rPr>
-        <w:t xml:space="preserve"> : </w:t>
+        <w:t xml:space="preserve"> :</w:t>
+      </w:r>
+      <w:proofErr w:type="gramEnd"/>
+      <w:r>
+        <w:rPr>
+          <w:rFonts w:ascii="Times New Roman" w:eastAsia="Times New Roman" w:hAnsi="Times New Roman" w:cs="Times New Roman"/>
+          <w:iCs/>
+        </w:rPr>
+        <w:t xml:space="preserve"> </w:t>
       </w:r>
     </w:p>
     <w:p>
@@ -3778,7 +4367,31 @@
           <w:rFonts w:ascii="Times New Roman" w:eastAsia="Times New Roman" w:hAnsi="Times New Roman" w:cs="Times New Roman"/>
           <w:iCs/>
         </w:rPr>
-        <w:t>The test with USA produced x^² = 1424.4 with df = 1 and p &lt; 2.2×10^-16, far below alpha = 0.05. Therefore, we rejected the null hypothesis of equal income proportions across genders. Practically only about 11 % of females fall in the &gt;50K bracket, compared with roughly 31 % of males, indicating a strong gender income gap. Because the sample size is approximately about 32000 records, the result is statistically robust and most likely it is not a sampling fluke. This effect also has real world meaning: males dominate high income positions, while females are concentrated in the ≤50K category, implying the need to explore other causes.</w:t>
+        <w:t xml:space="preserve">The test with USA produced x^² = 1424.4 with df = 1 and p &lt; 2.2×10^-16, far below alpha = 0.05. Therefore, we rejected the null hypothesis of equal income </w:t>
+      </w:r>
+      <w:r>
+        <w:rPr>
+          <w:rFonts w:ascii="Times New Roman" w:eastAsia="Times New Roman" w:hAnsi="Times New Roman" w:cs="Times New Roman"/>
+          <w:iCs/>
+        </w:rPr>
+        <w:lastRenderedPageBreak/>
+        <w:t xml:space="preserve">proportions across genders. Practically only about 11 % of females fall in the &gt;50K bracket, compared with roughly 31 % of males, indicating a strong gender income gap. Because the sample size is approximately about 32000 records, the result is statistically robust and most likely it is not a sampling fluke. This effect also has real world </w:t>
+      </w:r>
+      <w:proofErr w:type="gramStart"/>
+      <w:r>
+        <w:rPr>
+          <w:rFonts w:ascii="Times New Roman" w:eastAsia="Times New Roman" w:hAnsi="Times New Roman" w:cs="Times New Roman"/>
+          <w:iCs/>
+        </w:rPr>
+        <w:t>meaning:</w:t>
+      </w:r>
+      <w:proofErr w:type="gramEnd"/>
+      <w:r>
+        <w:rPr>
+          <w:rFonts w:ascii="Times New Roman" w:eastAsia="Times New Roman" w:hAnsi="Times New Roman" w:cs="Times New Roman"/>
+          <w:iCs/>
+        </w:rPr>
+        <w:t xml:space="preserve"> males dominate high income positions, while females are concentrated in the ≤50K category, implying the need to explore other causes.</w:t>
       </w:r>
     </w:p>
     <w:p>
@@ -3956,15 +4569,23 @@
           <w:rFonts w:ascii="Times New Roman" w:eastAsia="Times New Roman" w:hAnsi="Times New Roman" w:cs="Times New Roman"/>
           <w:iCs/>
         </w:rPr>
-        <w:t xml:space="preserve">Initially, we ended up unnecessarily working with many countries from the dataset and later decided to remove them from the scope. At times, we also found it difficult to sync up due to our different schedules, which caused some tasks to be delayed beyond the planned time period. To address this, we started connecting via Google Meet three times a week to keep track of progress. This </w:t>
-      </w:r>
-      <w:r>
-        <w:rPr>
-          <w:rFonts w:ascii="Times New Roman" w:eastAsia="Times New Roman" w:hAnsi="Times New Roman" w:cs="Times New Roman"/>
-          <w:iCs/>
-        </w:rPr>
-        <w:lastRenderedPageBreak/>
-        <w:t>improved our coordination and ensured timely delivery.</w:t>
+        <w:t xml:space="preserve">Initially, we ended up unnecessarily working with many countries from the dataset and later decided to remove them from the scope. At times, we also found it difficult to sync up due to our different schedules, which caused some tasks to be delayed beyond the planned </w:t>
+      </w:r>
+      <w:proofErr w:type="gramStart"/>
+      <w:r>
+        <w:rPr>
+          <w:rFonts w:ascii="Times New Roman" w:eastAsia="Times New Roman" w:hAnsi="Times New Roman" w:cs="Times New Roman"/>
+          <w:iCs/>
+        </w:rPr>
+        <w:t>time period</w:t>
+      </w:r>
+      <w:proofErr w:type="gramEnd"/>
+      <w:r>
+        <w:rPr>
+          <w:rFonts w:ascii="Times New Roman" w:eastAsia="Times New Roman" w:hAnsi="Times New Roman" w:cs="Times New Roman"/>
+          <w:iCs/>
+        </w:rPr>
+        <w:t>. To address this, we started connecting via Google Meet three times a week to keep track of progress. This improved our coordination and ensured timely delivery.</w:t>
       </w:r>
       <w:r>
         <w:rPr>
@@ -4235,8 +4856,39 @@
           <w:bCs/>
           <w:iCs/>
         </w:rPr>
-        <w:t xml:space="preserve"> – ( irrelevant response, check it once )</w:t>
-      </w:r>
+        <w:t xml:space="preserve"> – </w:t>
+      </w:r>
+      <w:proofErr w:type="gramStart"/>
+      <w:r>
+        <w:rPr>
+          <w:rFonts w:ascii="Times New Roman" w:eastAsia="Times New Roman" w:hAnsi="Times New Roman" w:cs="Times New Roman"/>
+          <w:b/>
+          <w:bCs/>
+          <w:iCs/>
+        </w:rPr>
+        <w:t>( irrelevant</w:t>
+      </w:r>
+      <w:proofErr w:type="gramEnd"/>
+      <w:r>
+        <w:rPr>
+          <w:rFonts w:ascii="Times New Roman" w:eastAsia="Times New Roman" w:hAnsi="Times New Roman" w:cs="Times New Roman"/>
+          <w:b/>
+          <w:bCs/>
+          <w:iCs/>
+        </w:rPr>
+        <w:t xml:space="preserve"> response, check it </w:t>
+      </w:r>
+      <w:proofErr w:type="gramStart"/>
+      <w:r>
+        <w:rPr>
+          <w:rFonts w:ascii="Times New Roman" w:eastAsia="Times New Roman" w:hAnsi="Times New Roman" w:cs="Times New Roman"/>
+          <w:b/>
+          <w:bCs/>
+          <w:iCs/>
+        </w:rPr>
+        <w:t>once )</w:t>
+      </w:r>
+      <w:proofErr w:type="gramEnd"/>
     </w:p>
     <w:p>
       <w:pPr>
@@ -4260,7 +4912,22 @@
           <w:rFonts w:ascii="Times New Roman" w:eastAsia="Times New Roman" w:hAnsi="Times New Roman" w:cs="Times New Roman"/>
           <w:iCs/>
         </w:rPr>
-        <w:t>No changes occurred after the original allocation; all members and GitHub handles remain as initially registered.</w:t>
+        <w:t xml:space="preserve">The project's repository log clearly shows that all group members participated and made necessary changes to the files. This indicates that the workload was </w:t>
+      </w:r>
+      <w:r>
+        <w:rPr>
+          <w:rFonts w:ascii="Times New Roman" w:eastAsia="Times New Roman" w:hAnsi="Times New Roman" w:cs="Times New Roman"/>
+          <w:iCs/>
+        </w:rPr>
+        <w:lastRenderedPageBreak/>
+        <w:t>divided among the members. Most commits were made to rectify issues therefore, making minor and more frequent commits with clear messages in the future will help in tracking progress</w:t>
+      </w:r>
+      <w:r>
+        <w:rPr>
+          <w:rFonts w:ascii="Times New Roman" w:eastAsia="Times New Roman" w:hAnsi="Times New Roman" w:cs="Times New Roman"/>
+          <w:iCs/>
+        </w:rPr>
+        <w:t>.</w:t>
       </w:r>
     </w:p>
     <w:p>
@@ -4356,706 +5023,7 @@
           <w:rFonts w:ascii="Times New Roman" w:eastAsia="Times New Roman" w:hAnsi="Times New Roman" w:cs="Times New Roman"/>
           <w:iCs/>
         </w:rPr>
-        <w:t>Appendix B</w:t>
-      </w:r>
-      <w:r>
-        <w:rPr>
-          <w:rFonts w:ascii="Times New Roman" w:eastAsia="Times New Roman" w:hAnsi="Times New Roman" w:cs="Times New Roman"/>
-          <w:iCs/>
-        </w:rPr>
-        <w:t xml:space="preserve"> section 8</w:t>
-      </w:r>
-      <w:r>
-        <w:rPr>
-          <w:rFonts w:ascii="Times New Roman" w:eastAsia="Times New Roman" w:hAnsi="Times New Roman" w:cs="Times New Roman"/>
-          <w:iCs/>
-        </w:rPr>
-        <w:t xml:space="preserve"> contains the relevant Git log snippet. The history shows disciplined, incremental commits aligned with our USA focus. Key entries include: </w:t>
-      </w:r>
-    </w:p>
-    <w:p>
-      <w:pPr>
-        <w:pStyle w:val="ListParagraph"/>
-        <w:ind w:left="1440"/>
-        <w:rPr>
-          <w:rFonts w:ascii="Times New Roman" w:eastAsia="Times New Roman" w:hAnsi="Times New Roman" w:cs="Times New Roman"/>
-          <w:iCs/>
-        </w:rPr>
-      </w:pPr>
-    </w:p>
-    <w:p>
-      <w:pPr>
-        <w:pStyle w:val="ListParagraph"/>
-        <w:widowControl w:val="0"/>
-        <w:numPr>
-          <w:ilvl w:val="0"/>
-          <w:numId w:val="39"/>
-        </w:numPr>
-        <w:tabs>
-          <w:tab w:val="left" w:pos="719"/>
-        </w:tabs>
-        <w:autoSpaceDE w:val="0"/>
-        <w:autoSpaceDN w:val="0"/>
-        <w:contextualSpacing w:val="0"/>
-      </w:pPr>
-      <w:r>
-        <w:rPr>
-          <w:spacing w:val="-6"/>
-        </w:rPr>
-        <w:t>One</w:t>
-      </w:r>
-      <w:r>
-        <w:rPr>
-          <w:spacing w:val="-18"/>
-        </w:rPr>
-        <w:t xml:space="preserve"> </w:t>
-      </w:r>
-      <w:r>
-        <w:rPr>
-          <w:spacing w:val="-6"/>
-        </w:rPr>
-        <w:t>of</w:t>
-      </w:r>
-      <w:r>
-        <w:rPr>
-          <w:spacing w:val="-21"/>
-        </w:rPr>
-        <w:t xml:space="preserve"> </w:t>
-      </w:r>
-      <w:r>
-        <w:rPr>
-          <w:spacing w:val="-6"/>
-        </w:rPr>
-        <w:t>the</w:t>
-      </w:r>
-      <w:r>
-        <w:rPr>
-          <w:spacing w:val="-17"/>
-        </w:rPr>
-        <w:t xml:space="preserve"> </w:t>
-      </w:r>
-      <w:r>
-        <w:rPr>
-          <w:spacing w:val="-6"/>
-        </w:rPr>
-        <w:t>team</w:t>
-      </w:r>
-      <w:r>
-        <w:rPr>
-          <w:spacing w:val="-15"/>
-        </w:rPr>
-        <w:t xml:space="preserve"> </w:t>
-      </w:r>
-      <w:r>
-        <w:rPr>
-          <w:spacing w:val="-6"/>
-        </w:rPr>
-        <w:t>members</w:t>
-      </w:r>
-      <w:r>
-        <w:rPr>
-          <w:spacing w:val="-18"/>
-        </w:rPr>
-        <w:t xml:space="preserve"> </w:t>
-      </w:r>
-      <w:r>
-        <w:rPr>
-          <w:spacing w:val="-6"/>
-        </w:rPr>
-        <w:t>did</w:t>
-      </w:r>
-      <w:r>
-        <w:rPr>
-          <w:spacing w:val="-18"/>
-        </w:rPr>
-        <w:t xml:space="preserve"> </w:t>
-      </w:r>
-      <w:r>
-        <w:rPr>
-          <w:spacing w:val="-6"/>
-        </w:rPr>
-        <w:t>the</w:t>
-      </w:r>
-      <w:r>
-        <w:rPr>
-          <w:spacing w:val="-13"/>
-        </w:rPr>
-        <w:t xml:space="preserve"> </w:t>
-      </w:r>
-      <w:r>
-        <w:rPr>
-          <w:spacing w:val="-6"/>
-        </w:rPr>
-        <w:t>coding</w:t>
-      </w:r>
-      <w:r>
-        <w:rPr>
-          <w:spacing w:val="-17"/>
-        </w:rPr>
-        <w:t xml:space="preserve"> </w:t>
-      </w:r>
-      <w:r>
-        <w:rPr>
-          <w:spacing w:val="-6"/>
-        </w:rPr>
-        <w:t>part</w:t>
-      </w:r>
-      <w:r>
-        <w:rPr>
-          <w:spacing w:val="-16"/>
-        </w:rPr>
-        <w:t xml:space="preserve"> </w:t>
-      </w:r>
-      <w:r>
-        <w:rPr>
-          <w:spacing w:val="-6"/>
-        </w:rPr>
-        <w:t>and</w:t>
-      </w:r>
-      <w:r>
-        <w:rPr>
-          <w:spacing w:val="-17"/>
-        </w:rPr>
-        <w:t xml:space="preserve"> </w:t>
-      </w:r>
-      <w:r>
-        <w:rPr>
-          <w:spacing w:val="-6"/>
-        </w:rPr>
-        <w:t>the</w:t>
-      </w:r>
-      <w:r>
-        <w:rPr>
-          <w:spacing w:val="-14"/>
-        </w:rPr>
-        <w:t xml:space="preserve"> </w:t>
-      </w:r>
-      <w:r>
-        <w:rPr>
-          <w:spacing w:val="-6"/>
-        </w:rPr>
-        <w:t>statistical</w:t>
-      </w:r>
-      <w:r>
-        <w:rPr>
-          <w:spacing w:val="-18"/>
-        </w:rPr>
-        <w:t xml:space="preserve"> </w:t>
-      </w:r>
-      <w:r>
-        <w:rPr>
-          <w:spacing w:val="-6"/>
-        </w:rPr>
-        <w:t>analysis.</w:t>
-      </w:r>
-    </w:p>
-    <w:p>
-      <w:pPr>
-        <w:pStyle w:val="ListParagraph"/>
-        <w:widowControl w:val="0"/>
-        <w:numPr>
-          <w:ilvl w:val="0"/>
-          <w:numId w:val="39"/>
-        </w:numPr>
-        <w:tabs>
-          <w:tab w:val="left" w:pos="719"/>
-        </w:tabs>
-        <w:autoSpaceDE w:val="0"/>
-        <w:autoSpaceDN w:val="0"/>
-        <w:spacing w:before="63"/>
-        <w:contextualSpacing w:val="0"/>
-      </w:pPr>
-      <w:r>
-        <w:rPr>
-          <w:spacing w:val="-6"/>
-        </w:rPr>
-        <w:t>The</w:t>
-      </w:r>
-      <w:r>
-        <w:rPr>
-          <w:spacing w:val="-14"/>
-        </w:rPr>
-        <w:t xml:space="preserve"> </w:t>
-      </w:r>
-      <w:r>
-        <w:rPr>
-          <w:spacing w:val="-6"/>
-        </w:rPr>
-        <w:t>other</w:t>
-      </w:r>
-      <w:r>
-        <w:rPr>
-          <w:spacing w:val="-14"/>
-        </w:rPr>
-        <w:t xml:space="preserve"> </w:t>
-      </w:r>
-      <w:r>
-        <w:rPr>
-          <w:spacing w:val="-6"/>
-        </w:rPr>
-        <w:t>worked</w:t>
-      </w:r>
-      <w:r>
-        <w:rPr>
-          <w:spacing w:val="-12"/>
-        </w:rPr>
-        <w:t xml:space="preserve"> </w:t>
-      </w:r>
-      <w:r>
-        <w:rPr>
-          <w:spacing w:val="-6"/>
-        </w:rPr>
-        <w:t>on</w:t>
-      </w:r>
-      <w:r>
-        <w:rPr>
-          <w:spacing w:val="-11"/>
-        </w:rPr>
-        <w:t xml:space="preserve"> </w:t>
-      </w:r>
-      <w:r>
-        <w:rPr>
-          <w:spacing w:val="-6"/>
-        </w:rPr>
-        <w:t>the</w:t>
-      </w:r>
-      <w:r>
-        <w:rPr>
-          <w:spacing w:val="-14"/>
-        </w:rPr>
-        <w:t xml:space="preserve"> </w:t>
-      </w:r>
-      <w:r>
-        <w:rPr>
-          <w:spacing w:val="-6"/>
-        </w:rPr>
-        <w:t>Visualization</w:t>
-      </w:r>
-      <w:r>
-        <w:rPr>
-          <w:spacing w:val="-14"/>
-        </w:rPr>
-        <w:t xml:space="preserve"> </w:t>
-      </w:r>
-      <w:r>
-        <w:rPr>
-          <w:spacing w:val="-6"/>
-        </w:rPr>
-        <w:t>and</w:t>
-      </w:r>
-      <w:r>
-        <w:rPr>
-          <w:spacing w:val="-14"/>
-        </w:rPr>
-        <w:t xml:space="preserve"> </w:t>
-      </w:r>
-      <w:r>
-        <w:rPr>
-          <w:spacing w:val="-6"/>
-        </w:rPr>
-        <w:t>analysis</w:t>
-      </w:r>
-      <w:r>
-        <w:rPr>
-          <w:spacing w:val="-14"/>
-        </w:rPr>
-        <w:t xml:space="preserve"> </w:t>
-      </w:r>
-      <w:r>
-        <w:rPr>
-          <w:spacing w:val="-6"/>
-        </w:rPr>
-        <w:t>part.</w:t>
-      </w:r>
-    </w:p>
-    <w:p>
-      <w:pPr>
-        <w:pStyle w:val="ListParagraph"/>
-        <w:widowControl w:val="0"/>
-        <w:numPr>
-          <w:ilvl w:val="0"/>
-          <w:numId w:val="39"/>
-        </w:numPr>
-        <w:tabs>
-          <w:tab w:val="left" w:pos="719"/>
-        </w:tabs>
-        <w:autoSpaceDE w:val="0"/>
-        <w:autoSpaceDN w:val="0"/>
-        <w:spacing w:before="61"/>
-        <w:contextualSpacing w:val="0"/>
-      </w:pPr>
-      <w:r>
-        <w:rPr>
-          <w:spacing w:val="-6"/>
-        </w:rPr>
-        <w:t>Other</w:t>
-      </w:r>
-      <w:r>
-        <w:rPr>
-          <w:spacing w:val="-16"/>
-        </w:rPr>
-        <w:t xml:space="preserve"> </w:t>
-      </w:r>
-      <w:r>
-        <w:rPr>
-          <w:spacing w:val="-6"/>
-        </w:rPr>
-        <w:t>3</w:t>
-      </w:r>
-      <w:r>
-        <w:rPr>
-          <w:spacing w:val="-20"/>
-        </w:rPr>
-        <w:t xml:space="preserve"> </w:t>
-      </w:r>
-      <w:r>
-        <w:rPr>
-          <w:spacing w:val="-6"/>
-        </w:rPr>
-        <w:t>members</w:t>
-      </w:r>
-      <w:r>
-        <w:rPr>
-          <w:spacing w:val="-18"/>
-        </w:rPr>
-        <w:t xml:space="preserve"> </w:t>
-      </w:r>
-      <w:r>
-        <w:rPr>
-          <w:spacing w:val="-6"/>
-        </w:rPr>
-        <w:t>equally</w:t>
-      </w:r>
-      <w:r>
-        <w:rPr>
-          <w:spacing w:val="-19"/>
-        </w:rPr>
-        <w:t xml:space="preserve"> </w:t>
-      </w:r>
-      <w:r>
-        <w:rPr>
-          <w:spacing w:val="-6"/>
-        </w:rPr>
-        <w:t>divided</w:t>
-      </w:r>
-      <w:r>
-        <w:rPr>
-          <w:spacing w:val="-19"/>
-        </w:rPr>
-        <w:t xml:space="preserve"> </w:t>
-      </w:r>
-      <w:r>
-        <w:rPr>
-          <w:spacing w:val="-6"/>
-        </w:rPr>
-        <w:t>preparation</w:t>
-      </w:r>
-      <w:r>
-        <w:rPr>
-          <w:spacing w:val="-19"/>
-        </w:rPr>
-        <w:t xml:space="preserve"> </w:t>
-      </w:r>
-      <w:r>
-        <w:rPr>
-          <w:spacing w:val="-6"/>
-        </w:rPr>
-        <w:t>of</w:t>
-      </w:r>
-      <w:r>
-        <w:rPr>
-          <w:spacing w:val="-18"/>
-        </w:rPr>
-        <w:t xml:space="preserve"> </w:t>
-      </w:r>
-      <w:r>
-        <w:rPr>
-          <w:spacing w:val="-6"/>
-        </w:rPr>
-        <w:t>the</w:t>
-      </w:r>
-      <w:r>
-        <w:rPr>
-          <w:spacing w:val="-16"/>
-        </w:rPr>
-        <w:t xml:space="preserve"> </w:t>
-      </w:r>
-      <w:r>
-        <w:rPr>
-          <w:spacing w:val="-6"/>
-        </w:rPr>
-        <w:t>report.</w:t>
-      </w:r>
-    </w:p>
-    <w:p>
-      <w:pPr>
-        <w:pStyle w:val="ListParagraph"/>
-        <w:numPr>
-          <w:ilvl w:val="0"/>
-          <w:numId w:val="39"/>
-        </w:numPr>
-        <w:rPr>
-          <w:rFonts w:ascii="Times New Roman" w:eastAsia="Times New Roman" w:hAnsi="Times New Roman" w:cs="Times New Roman"/>
-          <w:iCs/>
-        </w:rPr>
-      </w:pPr>
-      <w:r>
-        <w:rPr>
-          <w:spacing w:val="-4"/>
-        </w:rPr>
-        <w:t>Each</w:t>
-      </w:r>
-      <w:r>
-        <w:rPr>
-          <w:spacing w:val="-24"/>
-        </w:rPr>
-        <w:t xml:space="preserve"> </w:t>
-      </w:r>
-      <w:r>
-        <w:rPr>
-          <w:spacing w:val="-4"/>
-        </w:rPr>
-        <w:t>and</w:t>
-      </w:r>
-      <w:r>
-        <w:rPr>
-          <w:spacing w:val="-22"/>
-        </w:rPr>
-        <w:t xml:space="preserve"> </w:t>
-      </w:r>
-      <w:r>
-        <w:rPr>
-          <w:spacing w:val="-4"/>
-        </w:rPr>
-        <w:t>every</w:t>
-      </w:r>
-      <w:r>
-        <w:rPr>
-          <w:spacing w:val="-24"/>
-        </w:rPr>
-        <w:t xml:space="preserve"> </w:t>
-      </w:r>
-      <w:r>
-        <w:rPr>
-          <w:spacing w:val="-4"/>
-        </w:rPr>
-        <w:t>person</w:t>
-      </w:r>
-      <w:r>
-        <w:rPr>
-          <w:spacing w:val="-22"/>
-        </w:rPr>
-        <w:t xml:space="preserve"> </w:t>
-      </w:r>
-      <w:r>
-        <w:rPr>
-          <w:spacing w:val="-4"/>
-        </w:rPr>
-        <w:t>have</w:t>
-      </w:r>
-      <w:r>
-        <w:rPr>
-          <w:spacing w:val="-24"/>
-        </w:rPr>
-        <w:t xml:space="preserve"> </w:t>
-      </w:r>
-      <w:r>
-        <w:rPr>
-          <w:spacing w:val="-4"/>
-        </w:rPr>
-        <w:t>helped</w:t>
-      </w:r>
-      <w:r>
-        <w:rPr>
-          <w:spacing w:val="-24"/>
-        </w:rPr>
-        <w:t xml:space="preserve"> </w:t>
-      </w:r>
-      <w:r>
-        <w:rPr>
-          <w:spacing w:val="-4"/>
-        </w:rPr>
-        <w:t>each</w:t>
-      </w:r>
-      <w:r>
-        <w:rPr>
-          <w:spacing w:val="-24"/>
-        </w:rPr>
-        <w:t xml:space="preserve"> </w:t>
-      </w:r>
-      <w:r>
-        <w:rPr>
-          <w:spacing w:val="-4"/>
-        </w:rPr>
-        <w:t>other</w:t>
-      </w:r>
-      <w:r>
-        <w:rPr>
-          <w:spacing w:val="-20"/>
-        </w:rPr>
-        <w:t xml:space="preserve"> </w:t>
-      </w:r>
-      <w:r>
-        <w:rPr>
-          <w:spacing w:val="-4"/>
-        </w:rPr>
-        <w:t>in</w:t>
-      </w:r>
-      <w:r>
-        <w:rPr>
-          <w:spacing w:val="-22"/>
-        </w:rPr>
-        <w:t xml:space="preserve"> </w:t>
-      </w:r>
-      <w:r>
-        <w:rPr>
-          <w:spacing w:val="-4"/>
-        </w:rPr>
-        <w:t>the</w:t>
-      </w:r>
-      <w:r>
-        <w:rPr>
-          <w:spacing w:val="-22"/>
-        </w:rPr>
-        <w:t xml:space="preserve"> </w:t>
-      </w:r>
-      <w:r>
-        <w:rPr>
-          <w:spacing w:val="-4"/>
-        </w:rPr>
-        <w:t>project</w:t>
-      </w:r>
-      <w:r>
-        <w:rPr>
-          <w:spacing w:val="-27"/>
-        </w:rPr>
-        <w:t xml:space="preserve"> </w:t>
-      </w:r>
-      <w:r>
-        <w:rPr>
-          <w:spacing w:val="-4"/>
-        </w:rPr>
-        <w:t>and</w:t>
-      </w:r>
-      <w:r>
-        <w:rPr>
-          <w:spacing w:val="-22"/>
-        </w:rPr>
-        <w:t xml:space="preserve"> </w:t>
-      </w:r>
-      <w:r>
-        <w:rPr>
-          <w:spacing w:val="-4"/>
-        </w:rPr>
-        <w:t>added</w:t>
-      </w:r>
-      <w:r>
-        <w:rPr>
-          <w:spacing w:val="-24"/>
-        </w:rPr>
-        <w:t xml:space="preserve"> </w:t>
-      </w:r>
-      <w:r>
-        <w:rPr>
-          <w:spacing w:val="-4"/>
-        </w:rPr>
-        <w:t>every</w:t>
-      </w:r>
-      <w:r>
-        <w:rPr>
-          <w:spacing w:val="-4"/>
-        </w:rPr>
-        <w:t xml:space="preserve"> </w:t>
-      </w:r>
-      <w:r>
-        <w:rPr>
-          <w:spacing w:val="-2"/>
-        </w:rPr>
-        <w:t>detail</w:t>
-      </w:r>
-      <w:r>
-        <w:rPr>
-          <w:spacing w:val="-20"/>
-        </w:rPr>
-        <w:t xml:space="preserve"> </w:t>
-      </w:r>
-      <w:r>
-        <w:rPr>
-          <w:spacing w:val="-2"/>
-        </w:rPr>
-        <w:t>to</w:t>
-      </w:r>
-      <w:r>
-        <w:rPr>
-          <w:spacing w:val="-20"/>
-        </w:rPr>
-        <w:t xml:space="preserve"> </w:t>
-      </w:r>
-      <w:r>
-        <w:rPr>
-          <w:spacing w:val="-2"/>
-        </w:rPr>
-        <w:t>the</w:t>
-      </w:r>
-      <w:r>
-        <w:rPr>
-          <w:spacing w:val="-20"/>
-        </w:rPr>
-        <w:t xml:space="preserve"> </w:t>
-      </w:r>
-      <w:r>
-        <w:rPr>
-          <w:spacing w:val="-2"/>
-        </w:rPr>
-        <w:t>Git</w:t>
-      </w:r>
-      <w:r>
-        <w:rPr>
-          <w:spacing w:val="-20"/>
-        </w:rPr>
-        <w:t xml:space="preserve"> </w:t>
-      </w:r>
-      <w:r>
-        <w:rPr>
-          <w:spacing w:val="-2"/>
-        </w:rPr>
-        <w:t>and</w:t>
-      </w:r>
-      <w:r>
-        <w:rPr>
-          <w:spacing w:val="-24"/>
-        </w:rPr>
-        <w:t xml:space="preserve"> </w:t>
-      </w:r>
-      <w:r>
-        <w:rPr>
-          <w:spacing w:val="-2"/>
-        </w:rPr>
-        <w:t>have</w:t>
-      </w:r>
-      <w:r>
-        <w:rPr>
-          <w:spacing w:val="-20"/>
-        </w:rPr>
-        <w:t xml:space="preserve"> </w:t>
-      </w:r>
-      <w:r>
-        <w:rPr>
-          <w:spacing w:val="-2"/>
-        </w:rPr>
-        <w:t>contributed</w:t>
-      </w:r>
-      <w:r>
-        <w:rPr>
-          <w:spacing w:val="-20"/>
-        </w:rPr>
-        <w:t xml:space="preserve"> </w:t>
-      </w:r>
-      <w:r>
-        <w:rPr>
-          <w:spacing w:val="-2"/>
-        </w:rPr>
-        <w:t>equally.</w:t>
+        <w:t xml:space="preserve">Appendix B contains the relevant Git log snippet. The history shows disciplined, incremental commits aligned with our USA focus. Key entries include: </w:t>
       </w:r>
     </w:p>
     <w:p>
@@ -5067,6 +5035,47 @@
           <w:iCs/>
         </w:rPr>
       </w:pPr>
+      <w:r>
+        <w:rPr>
+          <w:rFonts w:ascii="Times New Roman" w:eastAsia="Times New Roman" w:hAnsi="Times New Roman" w:cs="Times New Roman"/>
+          <w:iCs/>
+        </w:rPr>
+        <w:t xml:space="preserve">1. Commit Message: “Clean DS096 and publish contingency tables” –     provided the canonical USA dataset inputs. </w:t>
+      </w:r>
+    </w:p>
+    <w:p>
+      <w:pPr>
+        <w:pStyle w:val="ListParagraph"/>
+        <w:ind w:left="2160"/>
+        <w:rPr>
+          <w:rFonts w:ascii="Times New Roman" w:eastAsia="Times New Roman" w:hAnsi="Times New Roman" w:cs="Times New Roman"/>
+          <w:iCs/>
+        </w:rPr>
+      </w:pPr>
+      <w:r>
+        <w:rPr>
+          <w:rFonts w:ascii="Times New Roman" w:eastAsia="Times New Roman" w:hAnsi="Times New Roman" w:cs="Times New Roman"/>
+          <w:iCs/>
+        </w:rPr>
+        <w:t xml:space="preserve">2. Commit Message: “USA stacked-bar visuals” – delivered the final storytelling graphics. </w:t>
+      </w:r>
+    </w:p>
+    <w:p>
+      <w:pPr>
+        <w:pStyle w:val="ListParagraph"/>
+        <w:ind w:left="2160"/>
+        <w:rPr>
+          <w:rFonts w:ascii="Times New Roman" w:eastAsia="Times New Roman" w:hAnsi="Times New Roman" w:cs="Times New Roman"/>
+          <w:iCs/>
+        </w:rPr>
+      </w:pPr>
+      <w:r>
+        <w:rPr>
+          <w:rFonts w:ascii="Times New Roman" w:eastAsia="Times New Roman" w:hAnsi="Times New Roman" w:cs="Times New Roman"/>
+          <w:iCs/>
+        </w:rPr>
+        <w:t>3. Commit Message: “Chi-square automation + USA report wording” – synchronized statistical output with the report narrative.</w:t>
+      </w:r>
     </w:p>
     <w:p>
       <w:pPr>
@@ -5185,7 +5194,6 @@
           <w:rFonts w:ascii="Times New Roman" w:eastAsia="Times New Roman" w:hAnsi="Times New Roman" w:cs="Times New Roman"/>
           <w:iCs/>
         </w:rPr>
-        <w:lastRenderedPageBreak/>
         <w:t>Conclusions</w:t>
       </w:r>
     </w:p>
@@ -5396,7 +5404,15 @@
           <w:rFonts w:ascii="Times New Roman" w:eastAsia="Times New Roman" w:hAnsi="Times New Roman" w:cs="Times New Roman"/>
           <w:iCs/>
         </w:rPr>
-        <w:t>We only used one segment of the data and a basic two variables to test, so we couldn’t control for other variables like education, marital status or occupation. Next time we’d would include with those factors, check trends over time, and maybe gather qualitative notes to see why the gap persists.</w:t>
+        <w:t xml:space="preserve">We only used one segment of the data and a basic two variables to test, so we couldn’t control for other variables like education, marital status or </w:t>
+      </w:r>
+      <w:r>
+        <w:rPr>
+          <w:rFonts w:ascii="Times New Roman" w:eastAsia="Times New Roman" w:hAnsi="Times New Roman" w:cs="Times New Roman"/>
+          <w:iCs/>
+        </w:rPr>
+        <w:lastRenderedPageBreak/>
+        <w:t>occupation. Next time we’d would include with those factors, check trends over time, and maybe gather qualitative notes to see why the gap persists.</w:t>
       </w:r>
     </w:p>
     <w:p>
@@ -5444,86 +5460,262 @@
         </w:numPr>
         <w:rPr>
           <w:rFonts w:ascii="Times New Roman" w:eastAsia="Times New Roman" w:hAnsi="Times New Roman" w:cs="Times New Roman"/>
+          <w:iCs/>
+        </w:rPr>
+      </w:pPr>
+      <w:r>
+        <w:rPr>
+          <w:rFonts w:ascii="Times New Roman" w:eastAsia="Times New Roman" w:hAnsi="Times New Roman" w:cs="Times New Roman"/>
+          <w:iCs/>
+        </w:rPr>
+        <w:t>Reference list</w:t>
+      </w:r>
+      <w:r>
+        <w:rPr>
+          <w:rFonts w:ascii="Times New Roman" w:eastAsia="Times New Roman" w:hAnsi="Times New Roman" w:cs="Times New Roman"/>
           <w:b/>
           <w:bCs/>
           <w:iCs/>
         </w:rPr>
-      </w:pPr>
-      <w:r>
-        <w:rPr>
-          <w:rFonts w:ascii="Times New Roman" w:eastAsia="Times New Roman" w:hAnsi="Times New Roman" w:cs="Times New Roman"/>
-          <w:iCs/>
-        </w:rPr>
-        <w:t>Reference list</w:t>
-      </w:r>
-      <w:r>
-        <w:rPr>
-          <w:rFonts w:ascii="Times New Roman" w:eastAsia="Times New Roman" w:hAnsi="Times New Roman" w:cs="Times New Roman"/>
-          <w:iCs/>
-        </w:rPr>
-        <w:t xml:space="preserve"> </w:t>
-      </w:r>
-      <w:r>
-        <w:rPr>
-          <w:rFonts w:ascii="Times New Roman" w:eastAsia="Times New Roman" w:hAnsi="Times New Roman" w:cs="Times New Roman"/>
+        <w:t>:</w:t>
+      </w:r>
+    </w:p>
+    <w:p>
+      <w:pPr>
+        <w:rPr>
+          <w:rFonts w:ascii="Times New Roman" w:eastAsia="Times New Roman" w:hAnsi="Times New Roman" w:cs="Times New Roman"/>
+          <w:iCs/>
+        </w:rPr>
+      </w:pPr>
+      <w:r>
+        <w:rPr>
+          <w:rFonts w:ascii="Times New Roman" w:eastAsia="Times New Roman" w:hAnsi="Times New Roman" w:cs="Times New Roman"/>
+          <w:iCs/>
+        </w:rPr>
+        <w:t xml:space="preserve">        </w:t>
+      </w:r>
+    </w:p>
+    <w:sdt>
+      <w:sdtPr>
+        <w:id w:val="1850591231"/>
+        <w:docPartObj>
+          <w:docPartGallery w:val="Bibliographies"/>
+          <w:docPartUnique/>
+        </w:docPartObj>
+      </w:sdtPr>
+      <w:sdtEndPr>
+        <w:rPr>
+          <w:rFonts w:asciiTheme="minorHAnsi" w:eastAsiaTheme="minorHAnsi" w:hAnsiTheme="minorHAnsi" w:cstheme="minorBidi"/>
           <w:b/>
           <w:bCs/>
-          <w:iCs/>
-        </w:rPr>
-        <w:t>(not included in</w:t>
-      </w:r>
-      <w:r>
-        <w:rPr>
-          <w:rFonts w:ascii="Times New Roman" w:eastAsia="Times New Roman" w:hAnsi="Times New Roman" w:cs="Times New Roman"/>
-          <w:b/>
-          <w:bCs/>
-          <w:iCs/>
-        </w:rPr>
-        <w:t xml:space="preserve"> the</w:t>
-      </w:r>
-      <w:r>
-        <w:rPr>
-          <w:rFonts w:ascii="Times New Roman" w:eastAsia="Times New Roman" w:hAnsi="Times New Roman" w:cs="Times New Roman"/>
-          <w:b/>
-          <w:bCs/>
-          <w:iCs/>
-        </w:rPr>
-        <w:t xml:space="preserve"> wor</w:t>
-      </w:r>
-      <w:r>
-        <w:rPr>
-          <w:rFonts w:ascii="Times New Roman" w:eastAsia="Times New Roman" w:hAnsi="Times New Roman" w:cs="Times New Roman"/>
-          <w:b/>
-          <w:bCs/>
-          <w:iCs/>
-        </w:rPr>
-        <w:t>d</w:t>
-      </w:r>
-      <w:r>
-        <w:rPr>
-          <w:rFonts w:ascii="Times New Roman" w:eastAsia="Times New Roman" w:hAnsi="Times New Roman" w:cs="Times New Roman"/>
-          <w:b/>
-          <w:bCs/>
-          <w:iCs/>
-        </w:rPr>
-        <w:t xml:space="preserve"> count)</w:t>
-      </w:r>
-    </w:p>
-    <w:p>
-      <w:pPr>
-        <w:ind w:left="720"/>
-        <w:rPr>
-          <w:rFonts w:ascii="Times New Roman" w:eastAsia="Times New Roman" w:hAnsi="Times New Roman" w:cs="Times New Roman"/>
-          <w:iCs/>
-        </w:rPr>
-      </w:pPr>
-      <w:r>
-        <w:rPr>
-          <w:rFonts w:ascii="Times New Roman" w:eastAsia="Times New Roman" w:hAnsi="Times New Roman" w:cs="Times New Roman"/>
-          <w:iCs/>
-        </w:rPr>
-        <w:t>Harvard (author, date) format.</w:t>
-      </w:r>
+          <w:color w:val="auto"/>
+          <w:sz w:val="24"/>
+          <w:szCs w:val="24"/>
+        </w:rPr>
+      </w:sdtEndPr>
+      <w:sdtContent>
+        <w:p>
+          <w:pPr>
+            <w:pStyle w:val="Heading1"/>
+          </w:pPr>
+        </w:p>
+        <w:p>
+          <w:pPr>
+            <w:pStyle w:val="Bibliography"/>
+            <w:rPr>
+              <w:noProof/>
+            </w:rPr>
+          </w:pPr>
+          <w:r>
+            <w:t xml:space="preserve">1. </w:t>
+          </w:r>
+          <w:r>
+            <w:fldChar w:fldCharType="begin"/>
+          </w:r>
+          <w:r>
+            <w:instrText xml:space="preserve"> BIBLIOGRAPHY </w:instrText>
+          </w:r>
+          <w:r>
+            <w:fldChar w:fldCharType="separate"/>
+          </w:r>
+          <w:bookmarkStart w:id="0" w:name="r1"/>
+          <w:r>
+            <w:rPr>
+              <w:noProof/>
+            </w:rPr>
+            <w:t xml:space="preserve">Blau, F. D. K. L. M., 2017. The gender wage gap: Extent, trends, and explanations. </w:t>
+          </w:r>
+          <w:r>
+            <w:rPr>
+              <w:i/>
+              <w:iCs/>
+              <w:noProof/>
+            </w:rPr>
+            <w:t xml:space="preserve">Journal of economic literature, </w:t>
+          </w:r>
+          <w:r>
+            <w:rPr>
+              <w:noProof/>
+            </w:rPr>
+            <w:t>55(3), pp. 789-865.</w:t>
+          </w:r>
+          <w:bookmarkEnd w:id="0"/>
+        </w:p>
+        <w:p>
+          <w:pPr>
+            <w:pStyle w:val="Bibliography"/>
+            <w:rPr>
+              <w:noProof/>
+              <w:kern w:val="0"/>
+              <w14:ligatures w14:val="none"/>
+            </w:rPr>
+          </w:pPr>
+          <w:r>
+            <w:rPr>
+              <w:noProof/>
+            </w:rPr>
+            <w:t xml:space="preserve">Available at: </w:t>
+          </w:r>
+          <w:r>
+            <w:rPr>
+              <w:noProof/>
+            </w:rPr>
+            <w:t>https://www.aeaweb.org/articles?id=10.1257%2Fjel.20160995&amp;trk=article-ssr-frontend-pulse_x-social-details_comments-action_comment-text</w:t>
+          </w:r>
+          <w:r>
+            <w:rPr>
+              <w:noProof/>
+            </w:rPr>
+            <w:t xml:space="preserve"> [Accessed: 09/12/25]</w:t>
+          </w:r>
+        </w:p>
+        <w:p/>
+        <w:p>
+          <w:pPr>
+            <w:pStyle w:val="Bibliography"/>
+            <w:rPr>
+              <w:noProof/>
+            </w:rPr>
+          </w:pPr>
+          <w:r>
+            <w:rPr>
+              <w:noProof/>
+            </w:rPr>
+            <w:t>2.</w:t>
+          </w:r>
+          <w:bookmarkStart w:id="1" w:name="r2"/>
+          <w:r>
+            <w:rPr>
+              <w:noProof/>
+            </w:rPr>
+            <w:t xml:space="preserve"> Langdon, D. L. &amp; Klomegah, R., 2013. Gender wage gap and its associated factors: An examination of traditional gender ideology, education, and occupation. </w:t>
+          </w:r>
+          <w:r>
+            <w:rPr>
+              <w:i/>
+              <w:iCs/>
+              <w:noProof/>
+            </w:rPr>
+            <w:t xml:space="preserve">International Review of Modern Sociology, </w:t>
+          </w:r>
+          <w:r>
+            <w:rPr>
+              <w:noProof/>
+            </w:rPr>
+            <w:t>pp. 173-200</w:t>
+          </w:r>
+          <w:bookmarkEnd w:id="1"/>
+          <w:r>
+            <w:rPr>
+              <w:noProof/>
+            </w:rPr>
+            <w:t>.</w:t>
+          </w:r>
+        </w:p>
+        <w:p>
+          <w:r>
+            <w:t xml:space="preserve">Available at: </w:t>
+          </w:r>
+          <w:r>
+            <w:t>https://www.jstor.org/stable/43496468?seq=1</w:t>
+          </w:r>
+          <w:r>
+            <w:t xml:space="preserve"> [Accessed: 09/12/25]</w:t>
+          </w:r>
+        </w:p>
+        <w:p/>
+        <w:p/>
+        <w:p>
+          <w:pPr>
+            <w:pStyle w:val="Bibliography"/>
+            <w:rPr>
+              <w:noProof/>
+            </w:rPr>
+          </w:pPr>
+          <w:r>
+            <w:rPr>
+              <w:noProof/>
+            </w:rPr>
+            <w:t xml:space="preserve">3. </w:t>
+          </w:r>
+          <w:bookmarkStart w:id="2" w:name="r3"/>
+          <w:r>
+            <w:rPr>
+              <w:noProof/>
+            </w:rPr>
+            <w:t xml:space="preserve">Platt, J., Prins, S., Bates, L. &amp; Keyes, K., 2016. Unequal depression for equal work? How the wage gap explains gendered disparities in mood disorders. </w:t>
+          </w:r>
+          <w:r>
+            <w:rPr>
+              <w:i/>
+              <w:iCs/>
+              <w:noProof/>
+            </w:rPr>
+            <w:t xml:space="preserve">Social Science &amp; Medicine, </w:t>
+          </w:r>
+          <w:r>
+            <w:rPr>
+              <w:noProof/>
+            </w:rPr>
+            <w:t>Volume 149, pp. 1-8.</w:t>
+          </w:r>
+          <w:bookmarkEnd w:id="2"/>
+        </w:p>
+        <w:p>
+          <w:r>
+            <w:t xml:space="preserve">Available at: </w:t>
+          </w:r>
+          <w:r>
+            <w:t>https://www.sciencedirect.com/science/article/pii/S0277953615302616</w:t>
+          </w:r>
+          <w:r>
+            <w:t xml:space="preserve"> </w:t>
+          </w:r>
+        </w:p>
+        <w:p>
+          <w:r>
+            <w:t>[Accessed: 09/12/25]</w:t>
+          </w:r>
+        </w:p>
+        <w:p/>
+        <w:p>
+          <w:r>
+            <w:rPr>
+              <w:b/>
+              <w:bCs/>
+            </w:rPr>
+            <w:fldChar w:fldCharType="end"/>
+          </w:r>
+        </w:p>
+      </w:sdtContent>
+    </w:sdt>
+    <w:p>
+      <w:pPr>
+        <w:rPr>
+          <w:rFonts w:ascii="Times New Roman" w:eastAsia="Times New Roman" w:hAnsi="Times New Roman" w:cs="Times New Roman"/>
+          <w:iCs/>
+        </w:rPr>
+      </w:pPr>
     </w:p>
     <w:p>
       <w:pPr>
@@ -5573,7 +5765,16 @@
           <w:iCs/>
           <w:color w:val="333333"/>
         </w:rPr>
-        <w:t>R code used for analysis and visualisation</w:t>
+        <w:t xml:space="preserve">R code used for analysis and </w:t>
+      </w:r>
+      <w:proofErr w:type="gramStart"/>
+      <w:r>
+        <w:rPr>
+          <w:rFonts w:ascii="Times New Roman" w:eastAsia="Times New Roman" w:hAnsi="Times New Roman" w:cs="Times New Roman"/>
+          <w:iCs/>
+          <w:color w:val="333333"/>
+        </w:rPr>
+        <w:t>visualisation</w:t>
       </w:r>
       <w:r>
         <w:rPr>
@@ -5591,6 +5792,7 @@
         </w:rPr>
         <w:t>:</w:t>
       </w:r>
+      <w:proofErr w:type="gramEnd"/>
     </w:p>
     <w:p>
       <w:pPr>
@@ -5690,7 +5892,16 @@
           <w:iCs/>
           <w:color w:val="333333"/>
         </w:rPr>
-        <w:t>read_csv</w:t>
+        <w:t>read_</w:t>
+      </w:r>
+      <w:proofErr w:type="gramStart"/>
+      <w:r>
+        <w:rPr>
+          <w:rFonts w:ascii="Times New Roman" w:eastAsia="Times New Roman" w:hAnsi="Times New Roman" w:cs="Times New Roman"/>
+          <w:iCs/>
+          <w:color w:val="333333"/>
+        </w:rPr>
+        <w:t>csv</w:t>
       </w:r>
       <w:proofErr w:type="spellEnd"/>
       <w:r>
@@ -5699,7 +5910,16 @@
           <w:iCs/>
           <w:color w:val="333333"/>
         </w:rPr>
-        <w:t>("adult income1.csv")</w:t>
+        <w:t>(</w:t>
+      </w:r>
+      <w:proofErr w:type="gramEnd"/>
+      <w:r>
+        <w:rPr>
+          <w:rFonts w:ascii="Times New Roman" w:eastAsia="Times New Roman" w:hAnsi="Times New Roman" w:cs="Times New Roman"/>
+          <w:iCs/>
+          <w:color w:val="333333"/>
+        </w:rPr>
+        <w:t>"adult income1.csv")</w:t>
       </w:r>
     </w:p>
     <w:p>
@@ -5748,9 +5968,19 @@
           <w:iCs/>
           <w:color w:val="333333"/>
         </w:rPr>
-        <w:t>df2 &lt;- subset(</w:t>
+        <w:t xml:space="preserve">df2 &lt;- </w:t>
+      </w:r>
+      <w:proofErr w:type="gramStart"/>
+      <w:r>
+        <w:rPr>
+          <w:rFonts w:ascii="Times New Roman" w:eastAsia="Times New Roman" w:hAnsi="Times New Roman" w:cs="Times New Roman"/>
+          <w:iCs/>
+          <w:color w:val="333333"/>
+        </w:rPr>
+        <w:t>subset(</w:t>
       </w:r>
       <w:proofErr w:type="spellStart"/>
+      <w:proofErr w:type="gramEnd"/>
       <w:r>
         <w:rPr>
           <w:rFonts w:ascii="Times New Roman" w:eastAsia="Times New Roman" w:hAnsi="Times New Roman" w:cs="Times New Roman"/>
@@ -5785,9 +6015,19 @@
           <w:iCs/>
           <w:color w:val="333333"/>
         </w:rPr>
-        <w:t>df2 &lt;- subset(</w:t>
+        <w:t xml:space="preserve">df2 &lt;- </w:t>
+      </w:r>
+      <w:proofErr w:type="gramStart"/>
+      <w:r>
+        <w:rPr>
+          <w:rFonts w:ascii="Times New Roman" w:eastAsia="Times New Roman" w:hAnsi="Times New Roman" w:cs="Times New Roman"/>
+          <w:iCs/>
+          <w:color w:val="333333"/>
+        </w:rPr>
+        <w:t>subset(</w:t>
       </w:r>
       <w:proofErr w:type="spellStart"/>
+      <w:proofErr w:type="gramEnd"/>
       <w:r>
         <w:rPr>
           <w:rFonts w:ascii="Times New Roman" w:eastAsia="Times New Roman" w:hAnsi="Times New Roman" w:cs="Times New Roman"/>
@@ -5806,6 +6046,7 @@
         <w:t xml:space="preserve">, </w:t>
       </w:r>
       <w:proofErr w:type="spellStart"/>
+      <w:proofErr w:type="gramStart"/>
       <w:r>
         <w:rPr>
           <w:rFonts w:ascii="Times New Roman" w:eastAsia="Times New Roman" w:hAnsi="Times New Roman" w:cs="Times New Roman"/>
@@ -5815,14 +6056,25 @@
         <w:t>native.country</w:t>
       </w:r>
       <w:proofErr w:type="spellEnd"/>
-      <w:r>
-        <w:rPr>
-          <w:rFonts w:ascii="Times New Roman" w:eastAsia="Times New Roman" w:hAnsi="Times New Roman" w:cs="Times New Roman"/>
-          <w:iCs/>
-          <w:color w:val="333333"/>
-        </w:rPr>
-        <w:t xml:space="preserve"> == "United-States" )</w:t>
-      </w:r>
+      <w:proofErr w:type="gramEnd"/>
+      <w:r>
+        <w:rPr>
+          <w:rFonts w:ascii="Times New Roman" w:eastAsia="Times New Roman" w:hAnsi="Times New Roman" w:cs="Times New Roman"/>
+          <w:iCs/>
+          <w:color w:val="333333"/>
+        </w:rPr>
+        <w:t xml:space="preserve"> == "United-States</w:t>
+      </w:r>
+      <w:proofErr w:type="gramStart"/>
+      <w:r>
+        <w:rPr>
+          <w:rFonts w:ascii="Times New Roman" w:eastAsia="Times New Roman" w:hAnsi="Times New Roman" w:cs="Times New Roman"/>
+          <w:iCs/>
+          <w:color w:val="333333"/>
+        </w:rPr>
+        <w:t>" )</w:t>
+      </w:r>
+      <w:proofErr w:type="gramEnd"/>
     </w:p>
     <w:p>
       <w:pPr>
@@ -5873,6 +6125,7 @@
         <w:t xml:space="preserve">df2$income_bracket &lt;- </w:t>
       </w:r>
       <w:proofErr w:type="spellStart"/>
+      <w:proofErr w:type="gramStart"/>
       <w:r>
         <w:rPr>
           <w:rFonts w:ascii="Times New Roman" w:eastAsia="Times New Roman" w:hAnsi="Times New Roman" w:cs="Times New Roman"/>
@@ -5888,7 +6141,16 @@
           <w:iCs/>
           <w:color w:val="333333"/>
         </w:rPr>
-        <w:t>(df2$income == "&lt;=50K", "&lt;=50K", "&gt;50K")</w:t>
+        <w:t>(</w:t>
+      </w:r>
+      <w:proofErr w:type="gramEnd"/>
+      <w:r>
+        <w:rPr>
+          <w:rFonts w:ascii="Times New Roman" w:eastAsia="Times New Roman" w:hAnsi="Times New Roman" w:cs="Times New Roman"/>
+          <w:iCs/>
+          <w:color w:val="333333"/>
+        </w:rPr>
+        <w:t>df2$income == "&lt;=50K", "&lt;=50K", "&gt;50K")</w:t>
       </w:r>
     </w:p>
     <w:p>
@@ -5937,6 +6199,7 @@
           <w:iCs/>
           <w:color w:val="333333"/>
         </w:rPr>
+        <w:lastRenderedPageBreak/>
         <w:t xml:space="preserve"> </w:t>
       </w:r>
       <w:proofErr w:type="spellStart"/>
@@ -5955,8 +6218,54 @@
           <w:iCs/>
           <w:color w:val="333333"/>
         </w:rPr>
-        <w:t>&lt;- table(df2$sex[df2$native.country=="United-States"], df2$income_bracket[df2$native.country=="United-States"] )</w:t>
-      </w:r>
+        <w:t>&lt;- table(df2$</w:t>
+      </w:r>
+      <w:proofErr w:type="gramStart"/>
+      <w:r>
+        <w:rPr>
+          <w:rFonts w:ascii="Times New Roman" w:eastAsia="Times New Roman" w:hAnsi="Times New Roman" w:cs="Times New Roman"/>
+          <w:iCs/>
+          <w:color w:val="333333"/>
+        </w:rPr>
+        <w:t>sex[</w:t>
+      </w:r>
+      <w:proofErr w:type="gramEnd"/>
+      <w:r>
+        <w:rPr>
+          <w:rFonts w:ascii="Times New Roman" w:eastAsia="Times New Roman" w:hAnsi="Times New Roman" w:cs="Times New Roman"/>
+          <w:iCs/>
+          <w:color w:val="333333"/>
+        </w:rPr>
+        <w:t>df2$native.country=="United-States"], df2$income_</w:t>
+      </w:r>
+      <w:proofErr w:type="gramStart"/>
+      <w:r>
+        <w:rPr>
+          <w:rFonts w:ascii="Times New Roman" w:eastAsia="Times New Roman" w:hAnsi="Times New Roman" w:cs="Times New Roman"/>
+          <w:iCs/>
+          <w:color w:val="333333"/>
+        </w:rPr>
+        <w:t>bracket[</w:t>
+      </w:r>
+      <w:proofErr w:type="gramEnd"/>
+      <w:r>
+        <w:rPr>
+          <w:rFonts w:ascii="Times New Roman" w:eastAsia="Times New Roman" w:hAnsi="Times New Roman" w:cs="Times New Roman"/>
+          <w:iCs/>
+          <w:color w:val="333333"/>
+        </w:rPr>
+        <w:t>df2$native.country=="United-States"</w:t>
+      </w:r>
+      <w:proofErr w:type="gramStart"/>
+      <w:r>
+        <w:rPr>
+          <w:rFonts w:ascii="Times New Roman" w:eastAsia="Times New Roman" w:hAnsi="Times New Roman" w:cs="Times New Roman"/>
+          <w:iCs/>
+          <w:color w:val="333333"/>
+        </w:rPr>
+        <w:t>] )</w:t>
+      </w:r>
+      <w:proofErr w:type="gramEnd"/>
     </w:p>
     <w:p>
       <w:pPr>
@@ -5996,7 +6305,6 @@
           <w:iCs/>
           <w:color w:val="4EA72E" w:themeColor="accent6"/>
         </w:rPr>
-        <w:lastRenderedPageBreak/>
         <w:t># Chi-squared test for difference in proportions</w:t>
       </w:r>
     </w:p>
@@ -6096,6 +6404,7 @@
         <w:t xml:space="preserve">percentages &lt;- </w:t>
       </w:r>
       <w:proofErr w:type="spellStart"/>
+      <w:proofErr w:type="gramStart"/>
       <w:r>
         <w:rPr>
           <w:rFonts w:ascii="Times New Roman" w:eastAsia="Times New Roman" w:hAnsi="Times New Roman" w:cs="Times New Roman"/>
@@ -6105,6 +6414,7 @@
         <w:t>prop.table</w:t>
       </w:r>
       <w:proofErr w:type="spellEnd"/>
+      <w:proofErr w:type="gramEnd"/>
       <w:r>
         <w:rPr>
           <w:rFonts w:ascii="Times New Roman" w:eastAsia="Times New Roman" w:hAnsi="Times New Roman" w:cs="Times New Roman"/>
@@ -6173,6 +6483,7 @@
         </w:rPr>
       </w:pPr>
       <w:proofErr w:type="spellStart"/>
+      <w:proofErr w:type="gramStart"/>
       <w:r>
         <w:rPr>
           <w:rFonts w:ascii="Times New Roman" w:eastAsia="Times New Roman" w:hAnsi="Times New Roman" w:cs="Times New Roman"/>
@@ -6188,7 +6499,34 @@
           <w:iCs/>
           <w:color w:val="333333"/>
         </w:rPr>
-        <w:t xml:space="preserve">(percentages, col = c("orange", "black"), </w:t>
+        <w:t>(</w:t>
+      </w:r>
+      <w:proofErr w:type="gramEnd"/>
+      <w:r>
+        <w:rPr>
+          <w:rFonts w:ascii="Times New Roman" w:eastAsia="Times New Roman" w:hAnsi="Times New Roman" w:cs="Times New Roman"/>
+          <w:iCs/>
+          <w:color w:val="333333"/>
+        </w:rPr>
+        <w:t xml:space="preserve">percentages, col = </w:t>
+      </w:r>
+      <w:proofErr w:type="gramStart"/>
+      <w:r>
+        <w:rPr>
+          <w:rFonts w:ascii="Times New Roman" w:eastAsia="Times New Roman" w:hAnsi="Times New Roman" w:cs="Times New Roman"/>
+          <w:iCs/>
+          <w:color w:val="333333"/>
+        </w:rPr>
+        <w:t>c(</w:t>
+      </w:r>
+      <w:proofErr w:type="gramEnd"/>
+      <w:r>
+        <w:rPr>
+          <w:rFonts w:ascii="Times New Roman" w:eastAsia="Times New Roman" w:hAnsi="Times New Roman" w:cs="Times New Roman"/>
+          <w:iCs/>
+          <w:color w:val="333333"/>
+        </w:rPr>
+        <w:t xml:space="preserve">"orange", "black"), </w:t>
       </w:r>
       <w:proofErr w:type="spellStart"/>
       <w:r>
@@ -6261,7 +6599,25 @@
           <w:iCs/>
           <w:color w:val="333333"/>
         </w:rPr>
-        <w:t xml:space="preserve"> = c(0, 100),</w:t>
+        <w:t xml:space="preserve"> = </w:t>
+      </w:r>
+      <w:proofErr w:type="gramStart"/>
+      <w:r>
+        <w:rPr>
+          <w:rFonts w:ascii="Times New Roman" w:eastAsia="Times New Roman" w:hAnsi="Times New Roman" w:cs="Times New Roman"/>
+          <w:iCs/>
+          <w:color w:val="333333"/>
+        </w:rPr>
+        <w:t>c(</w:t>
+      </w:r>
+      <w:proofErr w:type="gramEnd"/>
+      <w:r>
+        <w:rPr>
+          <w:rFonts w:ascii="Times New Roman" w:eastAsia="Times New Roman" w:hAnsi="Times New Roman" w:cs="Times New Roman"/>
+          <w:iCs/>
+          <w:color w:val="333333"/>
+        </w:rPr>
+        <w:t>0, 100),</w:t>
       </w:r>
     </w:p>
     <w:p>
@@ -6337,6 +6693,7 @@
         <w:t xml:space="preserve">), </w:t>
       </w:r>
       <w:proofErr w:type="spellStart"/>
+      <w:proofErr w:type="gramStart"/>
       <w:r>
         <w:rPr>
           <w:rFonts w:ascii="Times New Roman" w:eastAsia="Times New Roman" w:hAnsi="Times New Roman" w:cs="Times New Roman"/>
@@ -6346,13 +6703,32 @@
         <w:t>args.legend</w:t>
       </w:r>
       <w:proofErr w:type="spellEnd"/>
-      <w:r>
-        <w:rPr>
-          <w:rFonts w:ascii="Times New Roman" w:eastAsia="Times New Roman" w:hAnsi="Times New Roman" w:cs="Times New Roman"/>
-          <w:iCs/>
-          <w:color w:val="333333"/>
-        </w:rPr>
-        <w:t xml:space="preserve"> = list(x = "</w:t>
+      <w:proofErr w:type="gramEnd"/>
+      <w:r>
+        <w:rPr>
+          <w:rFonts w:ascii="Times New Roman" w:eastAsia="Times New Roman" w:hAnsi="Times New Roman" w:cs="Times New Roman"/>
+          <w:iCs/>
+          <w:color w:val="333333"/>
+        </w:rPr>
+        <w:t xml:space="preserve"> = </w:t>
+      </w:r>
+      <w:proofErr w:type="gramStart"/>
+      <w:r>
+        <w:rPr>
+          <w:rFonts w:ascii="Times New Roman" w:eastAsia="Times New Roman" w:hAnsi="Times New Roman" w:cs="Times New Roman"/>
+          <w:iCs/>
+          <w:color w:val="333333"/>
+        </w:rPr>
+        <w:t>list(</w:t>
+      </w:r>
+      <w:proofErr w:type="gramEnd"/>
+      <w:r>
+        <w:rPr>
+          <w:rFonts w:ascii="Times New Roman" w:eastAsia="Times New Roman" w:hAnsi="Times New Roman" w:cs="Times New Roman"/>
+          <w:iCs/>
+          <w:color w:val="333333"/>
+        </w:rPr>
+        <w:t>x = "</w:t>
       </w:r>
       <w:proofErr w:type="spellStart"/>
       <w:r>
@@ -6370,7 +6746,25 @@
           <w:iCs/>
           <w:color w:val="333333"/>
         </w:rPr>
-        <w:t xml:space="preserve">"),sub = "Within </w:t>
+        <w:t>"</w:t>
+      </w:r>
+      <w:proofErr w:type="gramStart"/>
+      <w:r>
+        <w:rPr>
+          <w:rFonts w:ascii="Times New Roman" w:eastAsia="Times New Roman" w:hAnsi="Times New Roman" w:cs="Times New Roman"/>
+          <w:iCs/>
+          <w:color w:val="333333"/>
+        </w:rPr>
+        <w:t>),sub</w:t>
+      </w:r>
+      <w:proofErr w:type="gramEnd"/>
+      <w:r>
+        <w:rPr>
+          <w:rFonts w:ascii="Times New Roman" w:eastAsia="Times New Roman" w:hAnsi="Times New Roman" w:cs="Times New Roman"/>
+          <w:iCs/>
+          <w:color w:val="333333"/>
+        </w:rPr>
+        <w:t xml:space="preserve"> = "Within </w:t>
       </w:r>
       <w:proofErr w:type="spellStart"/>
       <w:r>
@@ -6468,6 +6862,7 @@
         <w:t xml:space="preserve"> &lt;- </w:t>
       </w:r>
       <w:proofErr w:type="spellStart"/>
+      <w:proofErr w:type="gramStart"/>
       <w:r>
         <w:rPr>
           <w:rFonts w:ascii="Times New Roman" w:eastAsia="Times New Roman" w:hAnsi="Times New Roman" w:cs="Times New Roman"/>
@@ -6477,6 +6872,7 @@
         <w:t>prop.table</w:t>
       </w:r>
       <w:proofErr w:type="spellEnd"/>
+      <w:proofErr w:type="gramEnd"/>
       <w:r>
         <w:rPr>
           <w:rFonts w:ascii="Times New Roman" w:eastAsia="Times New Roman" w:hAnsi="Times New Roman" w:cs="Times New Roman"/>
@@ -6515,6 +6911,7 @@
         </w:rPr>
       </w:pPr>
       <w:proofErr w:type="spellStart"/>
+      <w:proofErr w:type="gramStart"/>
       <w:r>
         <w:rPr>
           <w:rFonts w:ascii="Times New Roman" w:eastAsia="Times New Roman" w:hAnsi="Times New Roman" w:cs="Times New Roman"/>
@@ -6533,6 +6930,7 @@
         <w:t>(</w:t>
       </w:r>
       <w:proofErr w:type="spellStart"/>
+      <w:proofErr w:type="gramEnd"/>
       <w:r>
         <w:rPr>
           <w:rFonts w:ascii="Times New Roman" w:eastAsia="Times New Roman" w:hAnsi="Times New Roman" w:cs="Times New Roman"/>
@@ -6548,7 +6946,25 @@
           <w:iCs/>
           <w:color w:val="333333"/>
         </w:rPr>
-        <w:t xml:space="preserve">, col = c("red", "green"), </w:t>
+        <w:t xml:space="preserve">, col = </w:t>
+      </w:r>
+      <w:proofErr w:type="gramStart"/>
+      <w:r>
+        <w:rPr>
+          <w:rFonts w:ascii="Times New Roman" w:eastAsia="Times New Roman" w:hAnsi="Times New Roman" w:cs="Times New Roman"/>
+          <w:iCs/>
+          <w:color w:val="333333"/>
+        </w:rPr>
+        <w:t>c(</w:t>
+      </w:r>
+      <w:proofErr w:type="gramEnd"/>
+      <w:r>
+        <w:rPr>
+          <w:rFonts w:ascii="Times New Roman" w:eastAsia="Times New Roman" w:hAnsi="Times New Roman" w:cs="Times New Roman"/>
+          <w:iCs/>
+          <w:color w:val="333333"/>
+        </w:rPr>
+        <w:t xml:space="preserve">"red", "green"), </w:t>
       </w:r>
       <w:proofErr w:type="spellStart"/>
       <w:r>
@@ -6621,7 +7037,25 @@
           <w:iCs/>
           <w:color w:val="333333"/>
         </w:rPr>
-        <w:t xml:space="preserve"> = c(0, 100),</w:t>
+        <w:t xml:space="preserve"> = </w:t>
+      </w:r>
+      <w:proofErr w:type="gramStart"/>
+      <w:r>
+        <w:rPr>
+          <w:rFonts w:ascii="Times New Roman" w:eastAsia="Times New Roman" w:hAnsi="Times New Roman" w:cs="Times New Roman"/>
+          <w:iCs/>
+          <w:color w:val="333333"/>
+        </w:rPr>
+        <w:t>c(</w:t>
+      </w:r>
+      <w:proofErr w:type="gramEnd"/>
+      <w:r>
+        <w:rPr>
+          <w:rFonts w:ascii="Times New Roman" w:eastAsia="Times New Roman" w:hAnsi="Times New Roman" w:cs="Times New Roman"/>
+          <w:iCs/>
+          <w:color w:val="333333"/>
+        </w:rPr>
+        <w:t>0, 100),</w:t>
       </w:r>
     </w:p>
     <w:p>
@@ -6695,6 +7129,7 @@
         <w:t xml:space="preserve">), </w:t>
       </w:r>
       <w:proofErr w:type="spellStart"/>
+      <w:proofErr w:type="gramStart"/>
       <w:r>
         <w:rPr>
           <w:rFonts w:ascii="Times New Roman" w:eastAsia="Times New Roman" w:hAnsi="Times New Roman" w:cs="Times New Roman"/>
@@ -6704,13 +7139,32 @@
         <w:t>args.legend</w:t>
       </w:r>
       <w:proofErr w:type="spellEnd"/>
-      <w:r>
-        <w:rPr>
-          <w:rFonts w:ascii="Times New Roman" w:eastAsia="Times New Roman" w:hAnsi="Times New Roman" w:cs="Times New Roman"/>
-          <w:iCs/>
-          <w:color w:val="333333"/>
-        </w:rPr>
-        <w:t xml:space="preserve"> = list(x = "</w:t>
+      <w:proofErr w:type="gramEnd"/>
+      <w:r>
+        <w:rPr>
+          <w:rFonts w:ascii="Times New Roman" w:eastAsia="Times New Roman" w:hAnsi="Times New Roman" w:cs="Times New Roman"/>
+          <w:iCs/>
+          <w:color w:val="333333"/>
+        </w:rPr>
+        <w:t xml:space="preserve"> = </w:t>
+      </w:r>
+      <w:proofErr w:type="gramStart"/>
+      <w:r>
+        <w:rPr>
+          <w:rFonts w:ascii="Times New Roman" w:eastAsia="Times New Roman" w:hAnsi="Times New Roman" w:cs="Times New Roman"/>
+          <w:iCs/>
+          <w:color w:val="333333"/>
+        </w:rPr>
+        <w:t>list(</w:t>
+      </w:r>
+      <w:proofErr w:type="gramEnd"/>
+      <w:r>
+        <w:rPr>
+          <w:rFonts w:ascii="Times New Roman" w:eastAsia="Times New Roman" w:hAnsi="Times New Roman" w:cs="Times New Roman"/>
+          <w:iCs/>
+          <w:color w:val="333333"/>
+        </w:rPr>
+        <w:t>x = "</w:t>
       </w:r>
       <w:proofErr w:type="spellStart"/>
       <w:r>
@@ -6728,7 +7182,25 @@
           <w:iCs/>
           <w:color w:val="333333"/>
         </w:rPr>
-        <w:t xml:space="preserve">"),sub = "Within </w:t>
+        <w:t>"</w:t>
+      </w:r>
+      <w:proofErr w:type="gramStart"/>
+      <w:r>
+        <w:rPr>
+          <w:rFonts w:ascii="Times New Roman" w:eastAsia="Times New Roman" w:hAnsi="Times New Roman" w:cs="Times New Roman"/>
+          <w:iCs/>
+          <w:color w:val="333333"/>
+        </w:rPr>
+        <w:t>),sub</w:t>
+      </w:r>
+      <w:proofErr w:type="gramEnd"/>
+      <w:r>
+        <w:rPr>
+          <w:rFonts w:ascii="Times New Roman" w:eastAsia="Times New Roman" w:hAnsi="Times New Roman" w:cs="Times New Roman"/>
+          <w:iCs/>
+          <w:color w:val="333333"/>
+        </w:rPr>
+        <w:t xml:space="preserve"> = "Within </w:t>
       </w:r>
       <w:proofErr w:type="spellStart"/>
       <w:r>
@@ -7862,127 +8334,6 @@
     </w:lvl>
   </w:abstractNum>
   <w:abstractNum w:abstractNumId="8" w15:restartNumberingAfterBreak="0">
-    <w:nsid w:val="11AE6BE0"/>
-    <w:multiLevelType w:val="hybridMultilevel"/>
-    <w:tmpl w:val="81C6E92E"/>
-    <w:lvl w:ilvl="0" w:tplc="24F2E1DC">
-      <w:numFmt w:val="bullet"/>
-      <w:lvlText w:val=""/>
-      <w:lvlJc w:val="left"/>
-      <w:pPr>
-        <w:ind w:left="2515" w:hanging="360"/>
-      </w:pPr>
-      <w:rPr>
-        <w:rFonts w:ascii="Symbol" w:eastAsia="Symbol" w:hAnsi="Symbol" w:cs="Symbol" w:hint="default"/>
-        <w:b w:val="0"/>
-        <w:bCs w:val="0"/>
-        <w:i w:val="0"/>
-        <w:iCs w:val="0"/>
-        <w:spacing w:val="0"/>
-        <w:w w:val="99"/>
-        <w:sz w:val="24"/>
-        <w:szCs w:val="24"/>
-        <w:lang w:val="en-US" w:eastAsia="en-US" w:bidi="ar-SA"/>
-      </w:rPr>
-    </w:lvl>
-    <w:lvl w:ilvl="1" w:tplc="786667C4">
-      <w:numFmt w:val="bullet"/>
-      <w:lvlText w:val="•"/>
-      <w:lvlJc w:val="left"/>
-      <w:pPr>
-        <w:ind w:left="3343" w:hanging="360"/>
-      </w:pPr>
-      <w:rPr>
-        <w:rFonts w:hint="default"/>
-        <w:lang w:val="en-US" w:eastAsia="en-US" w:bidi="ar-SA"/>
-      </w:rPr>
-    </w:lvl>
-    <w:lvl w:ilvl="2" w:tplc="3EBC2C94">
-      <w:numFmt w:val="bullet"/>
-      <w:lvlText w:val="•"/>
-      <w:lvlJc w:val="left"/>
-      <w:pPr>
-        <w:ind w:left="4171" w:hanging="360"/>
-      </w:pPr>
-      <w:rPr>
-        <w:rFonts w:hint="default"/>
-        <w:lang w:val="en-US" w:eastAsia="en-US" w:bidi="ar-SA"/>
-      </w:rPr>
-    </w:lvl>
-    <w:lvl w:ilvl="3" w:tplc="9B5C8916">
-      <w:numFmt w:val="bullet"/>
-      <w:lvlText w:val="•"/>
-      <w:lvlJc w:val="left"/>
-      <w:pPr>
-        <w:ind w:left="4999" w:hanging="360"/>
-      </w:pPr>
-      <w:rPr>
-        <w:rFonts w:hint="default"/>
-        <w:lang w:val="en-US" w:eastAsia="en-US" w:bidi="ar-SA"/>
-      </w:rPr>
-    </w:lvl>
-    <w:lvl w:ilvl="4" w:tplc="7E064742">
-      <w:numFmt w:val="bullet"/>
-      <w:lvlText w:val="•"/>
-      <w:lvlJc w:val="left"/>
-      <w:pPr>
-        <w:ind w:left="5827" w:hanging="360"/>
-      </w:pPr>
-      <w:rPr>
-        <w:rFonts w:hint="default"/>
-        <w:lang w:val="en-US" w:eastAsia="en-US" w:bidi="ar-SA"/>
-      </w:rPr>
-    </w:lvl>
-    <w:lvl w:ilvl="5" w:tplc="0AEA3788">
-      <w:numFmt w:val="bullet"/>
-      <w:lvlText w:val="•"/>
-      <w:lvlJc w:val="left"/>
-      <w:pPr>
-        <w:ind w:left="6655" w:hanging="360"/>
-      </w:pPr>
-      <w:rPr>
-        <w:rFonts w:hint="default"/>
-        <w:lang w:val="en-US" w:eastAsia="en-US" w:bidi="ar-SA"/>
-      </w:rPr>
-    </w:lvl>
-    <w:lvl w:ilvl="6" w:tplc="A4060AA2">
-      <w:numFmt w:val="bullet"/>
-      <w:lvlText w:val="•"/>
-      <w:lvlJc w:val="left"/>
-      <w:pPr>
-        <w:ind w:left="7483" w:hanging="360"/>
-      </w:pPr>
-      <w:rPr>
-        <w:rFonts w:hint="default"/>
-        <w:lang w:val="en-US" w:eastAsia="en-US" w:bidi="ar-SA"/>
-      </w:rPr>
-    </w:lvl>
-    <w:lvl w:ilvl="7" w:tplc="6D7EFA88">
-      <w:numFmt w:val="bullet"/>
-      <w:lvlText w:val="•"/>
-      <w:lvlJc w:val="left"/>
-      <w:pPr>
-        <w:ind w:left="8311" w:hanging="360"/>
-      </w:pPr>
-      <w:rPr>
-        <w:rFonts w:hint="default"/>
-        <w:lang w:val="en-US" w:eastAsia="en-US" w:bidi="ar-SA"/>
-      </w:rPr>
-    </w:lvl>
-    <w:lvl w:ilvl="8" w:tplc="D4E625BC">
-      <w:numFmt w:val="bullet"/>
-      <w:lvlText w:val="•"/>
-      <w:lvlJc w:val="left"/>
-      <w:pPr>
-        <w:ind w:left="9139" w:hanging="360"/>
-      </w:pPr>
-      <w:rPr>
-        <w:rFonts w:hint="default"/>
-        <w:lang w:val="en-US" w:eastAsia="en-US" w:bidi="ar-SA"/>
-      </w:rPr>
-    </w:lvl>
-  </w:abstractNum>
-  <w:abstractNum w:abstractNumId="9" w15:restartNumberingAfterBreak="0">
     <w:nsid w:val="126901FE"/>
     <w:multiLevelType w:val="multilevel"/>
     <w:tmpl w:val="0B3671C4"/>
@@ -8103,7 +8454,7 @@
       </w:rPr>
     </w:lvl>
   </w:abstractNum>
-  <w:abstractNum w:abstractNumId="10" w15:restartNumberingAfterBreak="0">
+  <w:abstractNum w:abstractNumId="9" w15:restartNumberingAfterBreak="0">
     <w:nsid w:val="1B21B0F4"/>
     <w:multiLevelType w:val="hybridMultilevel"/>
     <w:tmpl w:val="72720076"/>
@@ -8216,7 +8567,7 @@
       </w:rPr>
     </w:lvl>
   </w:abstractNum>
-  <w:abstractNum w:abstractNumId="11" w15:restartNumberingAfterBreak="0">
+  <w:abstractNum w:abstractNumId="10" w15:restartNumberingAfterBreak="0">
     <w:nsid w:val="1C5D3AF2"/>
     <w:multiLevelType w:val="hybridMultilevel"/>
     <w:tmpl w:val="FFFFFFFF"/>
@@ -8329,7 +8680,7 @@
       </w:rPr>
     </w:lvl>
   </w:abstractNum>
-  <w:abstractNum w:abstractNumId="12" w15:restartNumberingAfterBreak="0">
+  <w:abstractNum w:abstractNumId="11" w15:restartNumberingAfterBreak="0">
     <w:nsid w:val="1CFC5493"/>
     <w:multiLevelType w:val="hybridMultilevel"/>
     <w:tmpl w:val="FFFFFFFF"/>
@@ -8415,7 +8766,7 @@
       </w:pPr>
     </w:lvl>
   </w:abstractNum>
-  <w:abstractNum w:abstractNumId="13" w15:restartNumberingAfterBreak="0">
+  <w:abstractNum w:abstractNumId="12" w15:restartNumberingAfterBreak="0">
     <w:nsid w:val="1E875941"/>
     <w:multiLevelType w:val="hybridMultilevel"/>
     <w:tmpl w:val="CD722D48"/>
@@ -8528,7 +8879,7 @@
       </w:rPr>
     </w:lvl>
   </w:abstractNum>
-  <w:abstractNum w:abstractNumId="14" w15:restartNumberingAfterBreak="0">
+  <w:abstractNum w:abstractNumId="13" w15:restartNumberingAfterBreak="0">
     <w:nsid w:val="215ED53B"/>
     <w:multiLevelType w:val="hybridMultilevel"/>
     <w:tmpl w:val="FFFFFFFF"/>
@@ -8641,7 +8992,7 @@
       </w:rPr>
     </w:lvl>
   </w:abstractNum>
-  <w:abstractNum w:abstractNumId="15" w15:restartNumberingAfterBreak="0">
+  <w:abstractNum w:abstractNumId="14" w15:restartNumberingAfterBreak="0">
     <w:nsid w:val="2531722F"/>
     <w:multiLevelType w:val="hybridMultilevel"/>
     <w:tmpl w:val="9A40112C"/>
@@ -8754,7 +9105,7 @@
       </w:rPr>
     </w:lvl>
   </w:abstractNum>
-  <w:abstractNum w:abstractNumId="16" w15:restartNumberingAfterBreak="0">
+  <w:abstractNum w:abstractNumId="15" w15:restartNumberingAfterBreak="0">
     <w:nsid w:val="25481131"/>
     <w:multiLevelType w:val="hybridMultilevel"/>
     <w:tmpl w:val="FFFFFFFF"/>
@@ -8867,7 +9218,7 @@
       </w:rPr>
     </w:lvl>
   </w:abstractNum>
-  <w:abstractNum w:abstractNumId="17" w15:restartNumberingAfterBreak="0">
+  <w:abstractNum w:abstractNumId="16" w15:restartNumberingAfterBreak="0">
     <w:nsid w:val="2BEF301D"/>
     <w:multiLevelType w:val="hybridMultilevel"/>
     <w:tmpl w:val="2B3AA896"/>
@@ -8980,10 +9331,10 @@
       </w:rPr>
     </w:lvl>
   </w:abstractNum>
-  <w:abstractNum w:abstractNumId="18" w15:restartNumberingAfterBreak="0">
+  <w:abstractNum w:abstractNumId="17" w15:restartNumberingAfterBreak="0">
     <w:nsid w:val="2E40161E"/>
     <w:multiLevelType w:val="hybridMultilevel"/>
-    <w:tmpl w:val="98662A84"/>
+    <w:tmpl w:val="0A524438"/>
     <w:lvl w:ilvl="0" w:tplc="40090001">
       <w:start w:val="1"/>
       <w:numFmt w:val="bullet"/>
@@ -9093,7 +9444,7 @@
       </w:rPr>
     </w:lvl>
   </w:abstractNum>
-  <w:abstractNum w:abstractNumId="19" w15:restartNumberingAfterBreak="0">
+  <w:abstractNum w:abstractNumId="18" w15:restartNumberingAfterBreak="0">
     <w:nsid w:val="360E79A9"/>
     <w:multiLevelType w:val="multilevel"/>
     <w:tmpl w:val="FFFFFFFF"/>
@@ -9206,7 +9557,7 @@
       </w:rPr>
     </w:lvl>
   </w:abstractNum>
-  <w:abstractNum w:abstractNumId="20" w15:restartNumberingAfterBreak="0">
+  <w:abstractNum w:abstractNumId="19" w15:restartNumberingAfterBreak="0">
     <w:nsid w:val="3AE77EFC"/>
     <w:multiLevelType w:val="hybridMultilevel"/>
     <w:tmpl w:val="BF34E8AA"/>
@@ -9319,7 +9670,7 @@
       </w:rPr>
     </w:lvl>
   </w:abstractNum>
-  <w:abstractNum w:abstractNumId="21" w15:restartNumberingAfterBreak="0">
+  <w:abstractNum w:abstractNumId="20" w15:restartNumberingAfterBreak="0">
     <w:nsid w:val="3BD0A676"/>
     <w:multiLevelType w:val="hybridMultilevel"/>
     <w:tmpl w:val="FFFFFFFF"/>
@@ -9432,7 +9783,7 @@
       </w:rPr>
     </w:lvl>
   </w:abstractNum>
-  <w:abstractNum w:abstractNumId="22" w15:restartNumberingAfterBreak="0">
+  <w:abstractNum w:abstractNumId="21" w15:restartNumberingAfterBreak="0">
     <w:nsid w:val="3CEA41A4"/>
     <w:multiLevelType w:val="hybridMultilevel"/>
     <w:tmpl w:val="FFFFFFFF"/>
@@ -9518,7 +9869,7 @@
       </w:pPr>
     </w:lvl>
   </w:abstractNum>
-  <w:abstractNum w:abstractNumId="23" w15:restartNumberingAfterBreak="0">
+  <w:abstractNum w:abstractNumId="22" w15:restartNumberingAfterBreak="0">
     <w:nsid w:val="3F9AADF4"/>
     <w:multiLevelType w:val="hybridMultilevel"/>
     <w:tmpl w:val="FFFFFFFF"/>
@@ -9604,7 +9955,7 @@
       </w:pPr>
     </w:lvl>
   </w:abstractNum>
-  <w:abstractNum w:abstractNumId="24" w15:restartNumberingAfterBreak="0">
+  <w:abstractNum w:abstractNumId="23" w15:restartNumberingAfterBreak="0">
     <w:nsid w:val="41A2DE95"/>
     <w:multiLevelType w:val="hybridMultilevel"/>
     <w:tmpl w:val="FFFFFFFF"/>
@@ -9717,7 +10068,7 @@
       </w:rPr>
     </w:lvl>
   </w:abstractNum>
-  <w:abstractNum w:abstractNumId="25" w15:restartNumberingAfterBreak="0">
+  <w:abstractNum w:abstractNumId="24" w15:restartNumberingAfterBreak="0">
     <w:nsid w:val="42202A9B"/>
     <w:multiLevelType w:val="hybridMultilevel"/>
     <w:tmpl w:val="FFFFFFFF"/>
@@ -9830,7 +10181,7 @@
       </w:rPr>
     </w:lvl>
   </w:abstractNum>
-  <w:abstractNum w:abstractNumId="26" w15:restartNumberingAfterBreak="0">
+  <w:abstractNum w:abstractNumId="25" w15:restartNumberingAfterBreak="0">
     <w:nsid w:val="43DCB8F2"/>
     <w:multiLevelType w:val="hybridMultilevel"/>
     <w:tmpl w:val="FFFFFFFF"/>
@@ -9943,7 +10294,7 @@
       </w:rPr>
     </w:lvl>
   </w:abstractNum>
-  <w:abstractNum w:abstractNumId="27" w15:restartNumberingAfterBreak="0">
+  <w:abstractNum w:abstractNumId="26" w15:restartNumberingAfterBreak="0">
     <w:nsid w:val="453E2DC6"/>
     <w:multiLevelType w:val="multilevel"/>
     <w:tmpl w:val="4DA4E65A"/>
@@ -10064,7 +10415,7 @@
       </w:rPr>
     </w:lvl>
   </w:abstractNum>
-  <w:abstractNum w:abstractNumId="28" w15:restartNumberingAfterBreak="0">
+  <w:abstractNum w:abstractNumId="27" w15:restartNumberingAfterBreak="0">
     <w:nsid w:val="4D557C4F"/>
     <w:multiLevelType w:val="hybridMultilevel"/>
     <w:tmpl w:val="E482CF54"/>
@@ -10153,7 +10504,7 @@
       </w:pPr>
     </w:lvl>
   </w:abstractNum>
-  <w:abstractNum w:abstractNumId="29" w15:restartNumberingAfterBreak="0">
+  <w:abstractNum w:abstractNumId="28" w15:restartNumberingAfterBreak="0">
     <w:nsid w:val="52DF187A"/>
     <w:multiLevelType w:val="hybridMultilevel"/>
     <w:tmpl w:val="FFFFFFFF"/>
@@ -10266,7 +10617,7 @@
       </w:rPr>
     </w:lvl>
   </w:abstractNum>
-  <w:abstractNum w:abstractNumId="30" w15:restartNumberingAfterBreak="0">
+  <w:abstractNum w:abstractNumId="29" w15:restartNumberingAfterBreak="0">
     <w:nsid w:val="573E3B79"/>
     <w:multiLevelType w:val="hybridMultilevel"/>
     <w:tmpl w:val="FFFFFFFF"/>
@@ -10352,7 +10703,7 @@
       </w:pPr>
     </w:lvl>
   </w:abstractNum>
-  <w:abstractNum w:abstractNumId="31" w15:restartNumberingAfterBreak="0">
+  <w:abstractNum w:abstractNumId="30" w15:restartNumberingAfterBreak="0">
     <w:nsid w:val="584D552F"/>
     <w:multiLevelType w:val="hybridMultilevel"/>
     <w:tmpl w:val="5242FCE0"/>
@@ -10465,7 +10816,7 @@
       </w:rPr>
     </w:lvl>
   </w:abstractNum>
-  <w:abstractNum w:abstractNumId="32" w15:restartNumberingAfterBreak="0">
+  <w:abstractNum w:abstractNumId="31" w15:restartNumberingAfterBreak="0">
     <w:nsid w:val="5A72411A"/>
     <w:multiLevelType w:val="hybridMultilevel"/>
     <w:tmpl w:val="C31A5862"/>
@@ -10551,7 +10902,7 @@
       </w:pPr>
     </w:lvl>
   </w:abstractNum>
-  <w:abstractNum w:abstractNumId="33" w15:restartNumberingAfterBreak="0">
+  <w:abstractNum w:abstractNumId="32" w15:restartNumberingAfterBreak="0">
     <w:nsid w:val="64424843"/>
     <w:multiLevelType w:val="hybridMultilevel"/>
     <w:tmpl w:val="FFFFFFFF"/>
@@ -10637,7 +10988,7 @@
       </w:pPr>
     </w:lvl>
   </w:abstractNum>
-  <w:abstractNum w:abstractNumId="34" w15:restartNumberingAfterBreak="0">
+  <w:abstractNum w:abstractNumId="33" w15:restartNumberingAfterBreak="0">
     <w:nsid w:val="64803963"/>
     <w:multiLevelType w:val="multilevel"/>
     <w:tmpl w:val="FFFFFFFF"/>
@@ -10723,7 +11074,7 @@
       </w:pPr>
     </w:lvl>
   </w:abstractNum>
-  <w:abstractNum w:abstractNumId="35" w15:restartNumberingAfterBreak="0">
+  <w:abstractNum w:abstractNumId="34" w15:restartNumberingAfterBreak="0">
     <w:nsid w:val="662D2694"/>
     <w:multiLevelType w:val="hybridMultilevel"/>
     <w:tmpl w:val="FFFFFFFF"/>
@@ -10809,7 +11160,7 @@
       </w:pPr>
     </w:lvl>
   </w:abstractNum>
-  <w:abstractNum w:abstractNumId="36" w15:restartNumberingAfterBreak="0">
+  <w:abstractNum w:abstractNumId="35" w15:restartNumberingAfterBreak="0">
     <w:nsid w:val="67D17D20"/>
     <w:multiLevelType w:val="hybridMultilevel"/>
     <w:tmpl w:val="77F0C242"/>
@@ -10921,7 +11272,7 @@
       </w:rPr>
     </w:lvl>
   </w:abstractNum>
-  <w:abstractNum w:abstractNumId="37" w15:restartNumberingAfterBreak="0">
+  <w:abstractNum w:abstractNumId="36" w15:restartNumberingAfterBreak="0">
     <w:nsid w:val="6862459C"/>
     <w:multiLevelType w:val="hybridMultilevel"/>
     <w:tmpl w:val="7B0AAC58"/>
@@ -11034,7 +11385,7 @@
       </w:rPr>
     </w:lvl>
   </w:abstractNum>
-  <w:abstractNum w:abstractNumId="38" w15:restartNumberingAfterBreak="0">
+  <w:abstractNum w:abstractNumId="37" w15:restartNumberingAfterBreak="0">
     <w:nsid w:val="6989EEEE"/>
     <w:multiLevelType w:val="multilevel"/>
     <w:tmpl w:val="FFFFFFFF"/>
@@ -11120,128 +11471,7 @@
       </w:pPr>
     </w:lvl>
   </w:abstractNum>
-  <w:abstractNum w:abstractNumId="39" w15:restartNumberingAfterBreak="0">
-    <w:nsid w:val="7164577D"/>
-    <w:multiLevelType w:val="hybridMultilevel"/>
-    <w:tmpl w:val="51A69C52"/>
-    <w:lvl w:ilvl="0" w:tplc="A08CBD78">
-      <w:numFmt w:val="bullet"/>
-      <w:lvlText w:val=""/>
-      <w:lvlJc w:val="left"/>
-      <w:pPr>
-        <w:ind w:left="720" w:hanging="360"/>
-      </w:pPr>
-      <w:rPr>
-        <w:rFonts w:ascii="Symbol" w:eastAsia="Symbol" w:hAnsi="Symbol" w:cs="Symbol" w:hint="default"/>
-        <w:b w:val="0"/>
-        <w:bCs w:val="0"/>
-        <w:i w:val="0"/>
-        <w:iCs w:val="0"/>
-        <w:spacing w:val="0"/>
-        <w:w w:val="99"/>
-        <w:sz w:val="24"/>
-        <w:szCs w:val="24"/>
-        <w:lang w:val="en-US" w:eastAsia="en-US" w:bidi="ar-SA"/>
-      </w:rPr>
-    </w:lvl>
-    <w:lvl w:ilvl="1" w:tplc="43043CF8">
-      <w:numFmt w:val="bullet"/>
-      <w:lvlText w:val="•"/>
-      <w:lvlJc w:val="left"/>
-      <w:pPr>
-        <w:ind w:left="1548" w:hanging="360"/>
-      </w:pPr>
-      <w:rPr>
-        <w:rFonts w:hint="default"/>
-        <w:lang w:val="en-US" w:eastAsia="en-US" w:bidi="ar-SA"/>
-      </w:rPr>
-    </w:lvl>
-    <w:lvl w:ilvl="2" w:tplc="4A5AEF3A">
-      <w:numFmt w:val="bullet"/>
-      <w:lvlText w:val="•"/>
-      <w:lvlJc w:val="left"/>
-      <w:pPr>
-        <w:ind w:left="2376" w:hanging="360"/>
-      </w:pPr>
-      <w:rPr>
-        <w:rFonts w:hint="default"/>
-        <w:lang w:val="en-US" w:eastAsia="en-US" w:bidi="ar-SA"/>
-      </w:rPr>
-    </w:lvl>
-    <w:lvl w:ilvl="3" w:tplc="2C38BED4">
-      <w:numFmt w:val="bullet"/>
-      <w:lvlText w:val="•"/>
-      <w:lvlJc w:val="left"/>
-      <w:pPr>
-        <w:ind w:left="3204" w:hanging="360"/>
-      </w:pPr>
-      <w:rPr>
-        <w:rFonts w:hint="default"/>
-        <w:lang w:val="en-US" w:eastAsia="en-US" w:bidi="ar-SA"/>
-      </w:rPr>
-    </w:lvl>
-    <w:lvl w:ilvl="4" w:tplc="7DC8C8C0">
-      <w:numFmt w:val="bullet"/>
-      <w:lvlText w:val="•"/>
-      <w:lvlJc w:val="left"/>
-      <w:pPr>
-        <w:ind w:left="4032" w:hanging="360"/>
-      </w:pPr>
-      <w:rPr>
-        <w:rFonts w:hint="default"/>
-        <w:lang w:val="en-US" w:eastAsia="en-US" w:bidi="ar-SA"/>
-      </w:rPr>
-    </w:lvl>
-    <w:lvl w:ilvl="5" w:tplc="EB12BE16">
-      <w:numFmt w:val="bullet"/>
-      <w:lvlText w:val="•"/>
-      <w:lvlJc w:val="left"/>
-      <w:pPr>
-        <w:ind w:left="4860" w:hanging="360"/>
-      </w:pPr>
-      <w:rPr>
-        <w:rFonts w:hint="default"/>
-        <w:lang w:val="en-US" w:eastAsia="en-US" w:bidi="ar-SA"/>
-      </w:rPr>
-    </w:lvl>
-    <w:lvl w:ilvl="6" w:tplc="06AC7384">
-      <w:numFmt w:val="bullet"/>
-      <w:lvlText w:val="•"/>
-      <w:lvlJc w:val="left"/>
-      <w:pPr>
-        <w:ind w:left="5688" w:hanging="360"/>
-      </w:pPr>
-      <w:rPr>
-        <w:rFonts w:hint="default"/>
-        <w:lang w:val="en-US" w:eastAsia="en-US" w:bidi="ar-SA"/>
-      </w:rPr>
-    </w:lvl>
-    <w:lvl w:ilvl="7" w:tplc="09CC5BDA">
-      <w:numFmt w:val="bullet"/>
-      <w:lvlText w:val="•"/>
-      <w:lvlJc w:val="left"/>
-      <w:pPr>
-        <w:ind w:left="6516" w:hanging="360"/>
-      </w:pPr>
-      <w:rPr>
-        <w:rFonts w:hint="default"/>
-        <w:lang w:val="en-US" w:eastAsia="en-US" w:bidi="ar-SA"/>
-      </w:rPr>
-    </w:lvl>
-    <w:lvl w:ilvl="8" w:tplc="41B06F7E">
-      <w:numFmt w:val="bullet"/>
-      <w:lvlText w:val="•"/>
-      <w:lvlJc w:val="left"/>
-      <w:pPr>
-        <w:ind w:left="7344" w:hanging="360"/>
-      </w:pPr>
-      <w:rPr>
-        <w:rFonts w:hint="default"/>
-        <w:lang w:val="en-US" w:eastAsia="en-US" w:bidi="ar-SA"/>
-      </w:rPr>
-    </w:lvl>
-  </w:abstractNum>
-  <w:abstractNum w:abstractNumId="40" w15:restartNumberingAfterBreak="0">
+  <w:abstractNum w:abstractNumId="38" w15:restartNumberingAfterBreak="0">
     <w:nsid w:val="717456F8"/>
     <w:multiLevelType w:val="hybridMultilevel"/>
     <w:tmpl w:val="FFFFFFFF"/>
@@ -11355,52 +11585,52 @@
     </w:lvl>
   </w:abstractNum>
   <w:num w:numId="1" w16cid:durableId="193809708">
-    <w:abstractNumId w:val="32"/>
+    <w:abstractNumId w:val="31"/>
   </w:num>
   <w:num w:numId="2" w16cid:durableId="439304008">
     <w:abstractNumId w:val="1"/>
   </w:num>
   <w:num w:numId="3" w16cid:durableId="1814369601">
-    <w:abstractNumId w:val="10"/>
+    <w:abstractNumId w:val="9"/>
   </w:num>
   <w:num w:numId="4" w16cid:durableId="2006858979">
-    <w:abstractNumId w:val="33"/>
+    <w:abstractNumId w:val="32"/>
   </w:num>
   <w:num w:numId="5" w16cid:durableId="1839346339">
+    <w:abstractNumId w:val="21"/>
+  </w:num>
+  <w:num w:numId="6" w16cid:durableId="1380855808">
+    <w:abstractNumId w:val="11"/>
+  </w:num>
+  <w:num w:numId="7" w16cid:durableId="565338146">
+    <w:abstractNumId w:val="34"/>
+  </w:num>
+  <w:num w:numId="8" w16cid:durableId="522136554">
     <w:abstractNumId w:val="22"/>
   </w:num>
-  <w:num w:numId="6" w16cid:durableId="1380855808">
-    <w:abstractNumId w:val="12"/>
-  </w:num>
-  <w:num w:numId="7" w16cid:durableId="565338146">
-    <w:abstractNumId w:val="35"/>
-  </w:num>
-  <w:num w:numId="8" w16cid:durableId="522136554">
-    <w:abstractNumId w:val="23"/>
-  </w:num>
   <w:num w:numId="9" w16cid:durableId="729496021">
-    <w:abstractNumId w:val="28"/>
+    <w:abstractNumId w:val="27"/>
   </w:num>
   <w:num w:numId="10" w16cid:durableId="417485858">
-    <w:abstractNumId w:val="9"/>
+    <w:abstractNumId w:val="8"/>
   </w:num>
   <w:num w:numId="11" w16cid:durableId="1035351234">
-    <w:abstractNumId w:val="27"/>
+    <w:abstractNumId w:val="26"/>
   </w:num>
   <w:num w:numId="12" w16cid:durableId="837691969">
     <w:abstractNumId w:val="6"/>
   </w:num>
   <w:num w:numId="13" w16cid:durableId="979849249">
-    <w:abstractNumId w:val="20"/>
+    <w:abstractNumId w:val="19"/>
   </w:num>
   <w:num w:numId="14" w16cid:durableId="387188096">
-    <w:abstractNumId w:val="13"/>
+    <w:abstractNumId w:val="12"/>
   </w:num>
   <w:num w:numId="15" w16cid:durableId="1770663035">
-    <w:abstractNumId w:val="17"/>
+    <w:abstractNumId w:val="16"/>
   </w:num>
   <w:num w:numId="16" w16cid:durableId="642200228">
-    <w:abstractNumId w:val="19"/>
+    <w:abstractNumId w:val="18"/>
   </w:num>
   <w:num w:numId="17" w16cid:durableId="595553950">
     <w:abstractNumId w:val="7"/>
@@ -11409,73 +11639,67 @@
     <w:abstractNumId w:val="2"/>
   </w:num>
   <w:num w:numId="19" w16cid:durableId="1430350645">
-    <w:abstractNumId w:val="21"/>
+    <w:abstractNumId w:val="20"/>
   </w:num>
   <w:num w:numId="20" w16cid:durableId="609823634">
-    <w:abstractNumId w:val="11"/>
+    <w:abstractNumId w:val="10"/>
   </w:num>
   <w:num w:numId="21" w16cid:durableId="1595891774">
-    <w:abstractNumId w:val="16"/>
+    <w:abstractNumId w:val="15"/>
   </w:num>
   <w:num w:numId="22" w16cid:durableId="1857501887">
     <w:abstractNumId w:val="5"/>
   </w:num>
   <w:num w:numId="23" w16cid:durableId="1424566782">
-    <w:abstractNumId w:val="24"/>
+    <w:abstractNumId w:val="23"/>
   </w:num>
   <w:num w:numId="24" w16cid:durableId="983385615">
-    <w:abstractNumId w:val="26"/>
+    <w:abstractNumId w:val="25"/>
   </w:num>
   <w:num w:numId="25" w16cid:durableId="1303582182">
-    <w:abstractNumId w:val="29"/>
+    <w:abstractNumId w:val="28"/>
   </w:num>
   <w:num w:numId="26" w16cid:durableId="2138447778">
     <w:abstractNumId w:val="3"/>
   </w:num>
   <w:num w:numId="27" w16cid:durableId="715280916">
-    <w:abstractNumId w:val="14"/>
+    <w:abstractNumId w:val="13"/>
   </w:num>
   <w:num w:numId="28" w16cid:durableId="296570619">
-    <w:abstractNumId w:val="30"/>
+    <w:abstractNumId w:val="29"/>
   </w:num>
   <w:num w:numId="29" w16cid:durableId="266351746">
-    <w:abstractNumId w:val="40"/>
+    <w:abstractNumId w:val="38"/>
   </w:num>
   <w:num w:numId="30" w16cid:durableId="1027947511">
-    <w:abstractNumId w:val="34"/>
+    <w:abstractNumId w:val="33"/>
   </w:num>
   <w:num w:numId="31" w16cid:durableId="1358778646">
-    <w:abstractNumId w:val="25"/>
+    <w:abstractNumId w:val="24"/>
   </w:num>
   <w:num w:numId="32" w16cid:durableId="186406669">
-    <w:abstractNumId w:val="38"/>
+    <w:abstractNumId w:val="37"/>
   </w:num>
   <w:num w:numId="33" w16cid:durableId="364215154">
     <w:abstractNumId w:val="4"/>
   </w:num>
   <w:num w:numId="34" w16cid:durableId="828984159">
-    <w:abstractNumId w:val="36"/>
+    <w:abstractNumId w:val="35"/>
   </w:num>
   <w:num w:numId="35" w16cid:durableId="181289269">
-    <w:abstractNumId w:val="31"/>
+    <w:abstractNumId w:val="30"/>
   </w:num>
   <w:num w:numId="36" w16cid:durableId="2130009209">
-    <w:abstractNumId w:val="37"/>
+    <w:abstractNumId w:val="36"/>
   </w:num>
   <w:num w:numId="37" w16cid:durableId="1534730401">
     <w:abstractNumId w:val="0"/>
   </w:num>
   <w:num w:numId="38" w16cid:durableId="117644460">
-    <w:abstractNumId w:val="15"/>
+    <w:abstractNumId w:val="14"/>
   </w:num>
   <w:num w:numId="39" w16cid:durableId="700740242">
-    <w:abstractNumId w:val="18"/>
-  </w:num>
-  <w:num w:numId="40" w16cid:durableId="910118014">
-    <w:abstractNumId w:val="8"/>
-  </w:num>
-  <w:num w:numId="41" w16cid:durableId="180164093">
-    <w:abstractNumId w:val="39"/>
+    <w:abstractNumId w:val="17"/>
   </w:num>
 </w:numbering>
 </file>
@@ -12585,6 +12809,26 @@
       <w14:ligatures w14:val="none"/>
     </w:rPr>
   </w:style>
+  <w:style w:type="character" w:styleId="FollowedHyperlink">
+    <w:name w:val="FollowedHyperlink"/>
+    <w:basedOn w:val="DefaultParagraphFont"/>
+    <w:uiPriority w:val="99"/>
+    <w:semiHidden/>
+    <w:unhideWhenUsed/>
+    <w:rsid w:val="00934732"/>
+    <w:rPr>
+      <w:color w:val="96607D" w:themeColor="followedHyperlink"/>
+      <w:u w:val="single"/>
+    </w:rPr>
+  </w:style>
+  <w:style w:type="paragraph" w:styleId="Bibliography">
+    <w:name w:val="Bibliography"/>
+    <w:basedOn w:val="Normal"/>
+    <w:next w:val="Normal"/>
+    <w:uiPriority w:val="37"/>
+    <w:unhideWhenUsed/>
+    <w:rsid w:val="00934732"/>
+  </w:style>
 </w:styles>
 </file>
 
@@ -12941,11 +13185,36 @@
     <b:Pages>789-865</b:Pages>
     <b:RefOrder>2</b:RefOrder>
   </b:Source>
+  <b:Source>
+    <b:Tag>Lan13</b:Tag>
+    <b:SourceType>JournalArticle</b:SourceType>
+    <b:Guid>{1C2CB141-CFFA-624A-A952-6677FC6CAB94}</b:Guid>
+    <b:Author>
+      <b:Author>
+        <b:NameList>
+          <b:Person>
+            <b:Last>Langdon</b:Last>
+            <b:First>Danice</b:First>
+            <b:Middle>Lynn</b:Middle>
+          </b:Person>
+          <b:Person>
+            <b:Last>Klomegah</b:Last>
+            <b:First>Roger</b:First>
+          </b:Person>
+        </b:NameList>
+      </b:Author>
+    </b:Author>
+    <b:Title>Gender wage gap and its associated factors: An examination of traditional gender ideology, education, and occupation</b:Title>
+    <b:JournalName>International Review of Modern Sociology</b:JournalName>
+    <b:Year>2013</b:Year>
+    <b:Pages>173-200</b:Pages>
+    <b:RefOrder>3</b:RefOrder>
+  </b:Source>
 </b:Sources>
 </file>
 
 <file path=customXml/itemProps1.xml><?xml version="1.0" encoding="utf-8"?>
-<ds:datastoreItem xmlns:ds="http://schemas.openxmlformats.org/officeDocument/2006/customXml" ds:itemID="{C117E6C7-2683-4701-96A1-C12DC973DBFA}">
+<ds:datastoreItem xmlns:ds="http://schemas.openxmlformats.org/officeDocument/2006/customXml" ds:itemID="{F22F3D16-FAD3-3644-9347-91D8A2D7AD6F}">
   <ds:schemaRefs>
     <ds:schemaRef ds:uri="http://schemas.openxmlformats.org/officeDocument/2006/bibliography"/>
   </ds:schemaRefs>

</xml_diff>

<commit_message>
modified research section in report
</commit_message>
<xml_diff>
--- a/PARTIAL_7COM1079_Final report_template.docx
+++ b/PARTIAL_7COM1079_Final report_template.docx
@@ -460,6 +460,7 @@
         </w:rPr>
         <w:t xml:space="preserve">   </w:t>
       </w:r>
+      <w:bookmarkStart w:id="0" w:name="_Hlk216276597"/>
       <w:r>
         <w:rPr>
           <w:rFonts w:ascii="Times New Roman" w:eastAsia="Times New Roman" w:hAnsi="Times New Roman" w:cs="Times New Roman"/>
@@ -664,6 +665,7 @@
         <w:t>24157852</w:t>
       </w:r>
     </w:p>
+    <w:bookmarkEnd w:id="0"/>
     <w:p>
       <w:pPr>
         <w:ind w:left="720"/>
@@ -2631,7 +2633,7 @@
         </w:rPr>
         <w:t xml:space="preserve"> See </w:t>
       </w:r>
-      <w:hyperlink r:id="rId7" w:history="1">
+      <w:hyperlink r:id="rId8" w:history="1">
         <w:r>
           <w:rPr>
             <w:rStyle w:val="Hyperlink"/>
@@ -2919,7 +2921,7 @@
                     <pic:cNvPicPr/>
                   </pic:nvPicPr>
                   <pic:blipFill>
-                    <a:blip r:embed="rId8">
+                    <a:blip r:embed="rId9">
                       <a:extLst>
                         <a:ext uri="{28A0092B-C50C-407E-A947-70E740481C1C}">
                           <a14:useLocalDpi xmlns:a14="http://schemas.microsoft.com/office/drawing/2010/main" val="0"/>
@@ -3037,7 +3039,7 @@
                     <pic:cNvPicPr/>
                   </pic:nvPicPr>
                   <pic:blipFill>
-                    <a:blip r:embed="rId9">
+                    <a:blip r:embed="rId10">
                       <a:extLst>
                         <a:ext uri="{28A0092B-C50C-407E-A947-70E740481C1C}">
                           <a14:useLocalDpi xmlns:a14="http://schemas.microsoft.com/office/drawing/2010/main" val="0"/>
@@ -5090,6 +5092,7 @@
         </w:rPr>
         <w:br/>
       </w:r>
+      <w:bookmarkStart w:id="1" w:name="_Hlk216274928"/>
       <w:r>
         <w:rPr>
           <w:rFonts w:ascii="Times New Roman" w:eastAsia="Times New Roman" w:hAnsi="Times New Roman" w:cs="Times New Roman"/>
@@ -6347,6 +6350,7 @@
         </w:rPr>
         <w:br/>
       </w:r>
+      <w:bookmarkEnd w:id="1"/>
     </w:p>
     <w:p>
       <w:pPr>
@@ -6386,12 +6390,12 @@
       </w:pPr>
     </w:p>
     <w:sectPr>
-      <w:headerReference w:type="even" r:id="rId10"/>
-      <w:headerReference w:type="default" r:id="rId11"/>
-      <w:footerReference w:type="even" r:id="rId12"/>
-      <w:footerReference w:type="default" r:id="rId13"/>
-      <w:headerReference w:type="first" r:id="rId14"/>
-      <w:footerReference w:type="first" r:id="rId15"/>
+      <w:headerReference w:type="even" r:id="rId11"/>
+      <w:headerReference w:type="default" r:id="rId12"/>
+      <w:footerReference w:type="even" r:id="rId13"/>
+      <w:footerReference w:type="default" r:id="rId14"/>
+      <w:headerReference w:type="first" r:id="rId15"/>
+      <w:footerReference w:type="first" r:id="rId16"/>
       <w:pgSz w:w="11906" w:h="16838"/>
       <w:pgMar w:top="1440" w:right="1440" w:bottom="1440" w:left="1440" w:header="708" w:footer="708" w:gutter="0"/>
       <w:cols w:space="708"/>
@@ -11411,6 +11415,7 @@
   <w:style w:type="character" w:default="1" w:styleId="DefaultParagraphFont">
     <w:name w:val="Default Paragraph Font"/>
     <w:uiPriority w:val="1"/>
+    <w:semiHidden/>
     <w:unhideWhenUsed/>
   </w:style>
   <w:style w:type="table" w:default="1" w:styleId="TableNormal">
@@ -12183,4 +12188,16 @@
     </a:ext>
   </a:extLst>
 </a:theme>
+</file>
+
+<file path=customXml/item1.xml><?xml version="1.0" encoding="utf-8"?>
+<b:Sources xmlns:b="http://schemas.openxmlformats.org/officeDocument/2006/bibliography" xmlns="http://schemas.openxmlformats.org/officeDocument/2006/bibliography" SelectedStyle="\APASixthEditionOfficeOnline.xsl" StyleName="APA" Version="6"/>
+</file>
+
+<file path=customXml/itemProps1.xml><?xml version="1.0" encoding="utf-8"?>
+<ds:datastoreItem xmlns:ds="http://schemas.openxmlformats.org/officeDocument/2006/customXml" ds:itemID="{3B46208D-F7D0-4CCD-BD82-F6A27302FF91}">
+  <ds:schemaRefs>
+    <ds:schemaRef ds:uri="http://schemas.openxmlformats.org/officeDocument/2006/bibliography"/>
+  </ds:schemaRefs>
+</ds:datastoreItem>
 </file>
</xml_diff>